<commit_message>
Updated UserGuide to include double clicking and other changes for this Milestone
</commit_message>
<xml_diff>
--- a/UserGuide.docx
+++ b/UserGuide.docx
@@ -1,81 +1,96 @@
 
 <file path=word/document.xml><?xml version="1.0" encoding="utf-8"?>
-<w:document xmlns:r="http://schemas.openxmlformats.org/officeDocument/2006/relationships" xmlns:wp="http://schemas.openxmlformats.org/drawingml/2006/wordprocessingDrawing" xmlns:w="http://schemas.openxmlformats.org/wordprocessingml/2006/main" xmlns:w10="urn:schemas-microsoft-com:office:word" xmlns:w14="http://schemas.microsoft.com/office/word/2010/wordml" xmlns:wps="http://schemas.microsoft.com/office/word/2010/wordprocessingShape" xmlns:wpg="http://schemas.microsoft.com/office/word/2010/wordprocessingGroup" xmlns:mc="http://schemas.openxmlformats.org/markup-compatibility/2006" xmlns:v="urn:schemas-microsoft-com:vml" xmlns:o="urn:schemas-microsoft-com:office:office" mc:Ignorable="w14">
+<w:document xmlns:wpc="http://schemas.microsoft.com/office/word/2010/wordprocessingCanvas" xmlns:mc="http://schemas.openxmlformats.org/markup-compatibility/2006" xmlns:o="urn:schemas-microsoft-com:office:office" xmlns:r="http://schemas.openxmlformats.org/officeDocument/2006/relationships" xmlns:m="http://schemas.openxmlformats.org/officeDocument/2006/math" xmlns:v="urn:schemas-microsoft-com:vml" xmlns:wp14="http://schemas.microsoft.com/office/word/2010/wordprocessingDrawing" xmlns:wp="http://schemas.openxmlformats.org/drawingml/2006/wordprocessingDrawing" xmlns:w10="urn:schemas-microsoft-com:office:word" xmlns:w="http://schemas.openxmlformats.org/wordprocessingml/2006/main" xmlns:w14="http://schemas.microsoft.com/office/word/2010/wordml" xmlns:w15="http://schemas.microsoft.com/office/word/2012/wordml" xmlns:wpg="http://schemas.microsoft.com/office/word/2010/wordprocessingGroup" xmlns:wpi="http://schemas.microsoft.com/office/word/2010/wordprocessingInk" xmlns:wne="http://schemas.microsoft.com/office/word/2006/wordml" xmlns:wps="http://schemas.microsoft.com/office/word/2010/wordprocessingShape" mc:Ignorable="w14 w15 wp14">
   <w:body>
     <w:p>
       <w:pPr>
         <w:pStyle w:val="Title"/>
         <w:jc w:val="center"/>
       </w:pPr>
+      <w:proofErr w:type="spellStart"/>
       <w:r>
         <w:rPr>
           <w:sz w:val="40"/>
           <w:szCs w:val="40"/>
-          <w:rtl w:val="0"/>
-          <w:lang w:val="en-US"/>
         </w:rPr>
-        <w:t>SocialSim User Guide</w:t>
-      </w:r>
-    </w:p>
-    <w:p>
-      <w:pPr>
-        <w:pStyle w:val="Body A"/>
-      </w:pPr>
-    </w:p>
-    <w:p>
-      <w:pPr>
-        <w:pStyle w:val="Body A"/>
-      </w:pPr>
+        <w:t>SocialSim</w:t>
+      </w:r>
+      <w:proofErr w:type="spellEnd"/>
       <w:r>
         <w:rPr>
-          <w:rtl w:val="0"/>
+          <w:sz w:val="40"/>
+          <w:szCs w:val="40"/>
+        </w:rPr>
+        <w:t xml:space="preserve"> User Guide</w:t>
+      </w:r>
+    </w:p>
+    <w:p>
+      <w:pPr>
+        <w:pStyle w:val="BodyA"/>
+      </w:pPr>
+    </w:p>
+    <w:p>
+      <w:pPr>
+        <w:pStyle w:val="BodyA"/>
+      </w:pPr>
+      <w:r>
+        <w:rPr>
           <w:lang w:val="it-IT"/>
         </w:rPr>
         <w:t xml:space="preserve">Hello </w:t>
       </w:r>
       <w:r>
+        <w:t xml:space="preserve">&amp; Welcome to </w:t>
+      </w:r>
+      <w:proofErr w:type="spellStart"/>
+      <w:r>
+        <w:t>MyNiftyJavaRepo's</w:t>
+      </w:r>
+      <w:proofErr w:type="spellEnd"/>
+      <w:r>
+        <w:t xml:space="preserve"> Social Document Network simulation, </w:t>
+      </w:r>
+      <w:proofErr w:type="spellStart"/>
+      <w:r>
+        <w:t>SocialSim</w:t>
+      </w:r>
+      <w:proofErr w:type="spellEnd"/>
+      <w:r>
+        <w:t>!</w:t>
+      </w:r>
+    </w:p>
+    <w:p>
+      <w:pPr>
+        <w:pStyle w:val="BodyA"/>
+      </w:pPr>
+    </w:p>
+    <w:p>
+      <w:pPr>
+        <w:pStyle w:val="BodyA"/>
+      </w:pPr>
+      <w:r>
+        <w:t xml:space="preserve">Contributors: </w:t>
+      </w:r>
+      <w:r>
+        <w:tab/>
+      </w:r>
+      <w:r>
+        <w:tab/>
+      </w:r>
+      <w:r>
         <w:rPr>
-          <w:rtl w:val="0"/>
-          <w:lang w:val="en-US"/>
-        </w:rPr>
-        <w:t>&amp; Welcome to MyNiftyJavaRepo's Social Document Network simulation, SocialSim!</w:t>
-      </w:r>
-    </w:p>
-    <w:p>
-      <w:pPr>
-        <w:pStyle w:val="Body A"/>
-      </w:pPr>
-    </w:p>
-    <w:p>
-      <w:pPr>
-        <w:pStyle w:val="Body A"/>
-      </w:pPr>
-      <w:r>
-        <w:rPr>
-          <w:rtl w:val="0"/>
-          <w:lang w:val="en-US"/>
-        </w:rPr>
-        <w:t xml:space="preserve">Contributors: </w:t>
-        <w:tab/>
-        <w:tab/>
-      </w:r>
-      <w:r>
-        <w:rPr>
-          <w:rtl w:val="0"/>
           <w:lang w:val="nl-NL"/>
         </w:rPr>
         <w:t>Monica Ruttle</w:t>
       </w:r>
       <w:r>
+        <w:tab/>
+      </w:r>
+      <w:r>
+        <w:tab/>
+      </w:r>
+      <w:r>
         <w:rPr>
-          <w:lang w:val="en-US"/>
-        </w:rPr>
-        <w:tab/>
-        <w:tab/>
-      </w:r>
-      <w:r>
-        <w:rPr>
-          <w:rtl w:val="0"/>
           <w:lang w:val="da-DK"/>
         </w:rPr>
         <w:t>Justin Fleming</w:t>
@@ -83,708 +98,530 @@
     </w:p>
     <w:p>
       <w:pPr>
-        <w:pStyle w:val="Body A"/>
-      </w:pPr>
+        <w:pStyle w:val="BodyA"/>
+      </w:pPr>
+      <w:r>
+        <w:tab/>
+      </w:r>
+      <w:r>
+        <w:tab/>
+      </w:r>
+      <w:r>
+        <w:tab/>
+      </w:r>
       <w:r>
         <w:rPr>
-          <w:lang w:val="en-US"/>
-        </w:rPr>
-        <w:tab/>
-        <w:tab/>
-        <w:tab/>
-      </w:r>
-      <w:r>
-        <w:rPr>
-          <w:rtl w:val="0"/>
           <w:lang w:val="pt-PT"/>
         </w:rPr>
         <w:t>Noah Segal</w:t>
       </w:r>
       <w:r>
+        <w:tab/>
+      </w:r>
+      <w:r>
+        <w:tab/>
+      </w:r>
+      <w:r>
         <w:rPr>
-          <w:lang w:val="en-US"/>
-        </w:rPr>
-        <w:tab/>
-        <w:tab/>
-      </w:r>
-      <w:r>
-        <w:rPr>
-          <w:rtl w:val="0"/>
           <w:lang w:val="fr-FR"/>
         </w:rPr>
-        <w:t>Reid Cain-Mondoux</w:t>
-      </w:r>
-    </w:p>
-    <w:p>
-      <w:pPr>
-        <w:pStyle w:val="Body A"/>
-      </w:pPr>
-    </w:p>
-    <w:p>
-      <w:pPr>
-        <w:pStyle w:val="Body A"/>
-      </w:pPr>
+        <w:t xml:space="preserve">Reid </w:t>
+      </w:r>
+      <w:proofErr w:type="spellStart"/>
       <w:r>
         <w:rPr>
-          <w:rtl w:val="0"/>
+          <w:lang w:val="fr-FR"/>
         </w:rPr>
-        <w:t>The following User Guide will familiarize you with running the SocialSim simulation. This simulation models the behaviour of Consumers and Producers, who access and modify a network of documents over time. The simulation will run for a number of turns (specified by the user).</w:t>
-      </w:r>
-    </w:p>
-    <w:p>
-      <w:pPr>
-        <w:pStyle w:val="Body A"/>
-      </w:pPr>
-    </w:p>
-    <w:p>
-      <w:pPr>
-        <w:pStyle w:val="Body A"/>
+        <w:t>Cain-Mondoux</w:t>
+      </w:r>
+      <w:proofErr w:type="spellEnd"/>
+    </w:p>
+    <w:p>
+      <w:pPr>
+        <w:pStyle w:val="BodyA"/>
+      </w:pPr>
+    </w:p>
+    <w:p>
+      <w:pPr>
+        <w:pStyle w:val="BodyA"/>
+      </w:pPr>
+      <w:r>
+        <w:t xml:space="preserve">The following User Guide will familiarize you with running the </w:t>
+      </w:r>
+      <w:proofErr w:type="spellStart"/>
+      <w:r>
+        <w:t>SocialSim</w:t>
+      </w:r>
+      <w:proofErr w:type="spellEnd"/>
+      <w:r>
+        <w:t xml:space="preserve"> simulation. This simulation models the </w:t>
+      </w:r>
+      <w:proofErr w:type="spellStart"/>
+      <w:r>
+        <w:t>behaviour</w:t>
+      </w:r>
+      <w:proofErr w:type="spellEnd"/>
+      <w:r>
+        <w:t xml:space="preserve"> of Consumers and Producers, who access and modify a network of documents over time. The simulation will run for a number of turns (specified by the user).</w:t>
+      </w:r>
+    </w:p>
+    <w:p>
+      <w:pPr>
+        <w:pStyle w:val="BodyA"/>
+      </w:pPr>
+    </w:p>
+    <w:p>
+      <w:pPr>
+        <w:pStyle w:val="BodyA"/>
+      </w:pPr>
+      <w:r>
+        <w:t>Consumers search the network for document</w:t>
+      </w:r>
+      <w:r>
+        <w:t>s, liking documents that match their interests. In addition, Consumers will follow the document’s Producer as well as the users (Consumers or Producers) who like the same documents.</w:t>
+      </w:r>
+    </w:p>
+    <w:p>
+      <w:pPr>
+        <w:pStyle w:val="BodyA"/>
+      </w:pPr>
+    </w:p>
+    <w:p>
+      <w:pPr>
+        <w:pStyle w:val="BodyA"/>
+      </w:pPr>
+      <w:r>
+        <w:t>Producers and Consumers are both Users. They have their own methods for t</w:t>
+      </w:r>
+      <w:r>
+        <w:t xml:space="preserve">aking a turn in the simulation and they have their own methods for calculating a payoff. </w:t>
+      </w:r>
+    </w:p>
+    <w:p>
+      <w:pPr>
+        <w:pStyle w:val="BodyA"/>
+      </w:pPr>
+    </w:p>
+    <w:p>
+      <w:pPr>
+        <w:pStyle w:val="BodyA"/>
+      </w:pPr>
+    </w:p>
+    <w:p>
+      <w:pPr>
+        <w:pStyle w:val="BodyA"/>
       </w:pPr>
       <w:r>
         <w:rPr>
-          <w:rtl w:val="0"/>
-        </w:rPr>
-        <w:t>Consumers search the network for documents, liking documents that match their interests. In addition, Consumers will follow the document</w:t>
-      </w:r>
-      <w:r>
-        <w:rPr>
-          <w:rtl w:val="0"/>
-        </w:rPr>
-        <w:t>’</w:t>
-      </w:r>
-      <w:r>
-        <w:rPr>
-          <w:rtl w:val="0"/>
-        </w:rPr>
-        <w:t>s Producer as well as the users (Consumers or Producers) who like the same documents.</w:t>
-      </w:r>
-    </w:p>
-    <w:p>
-      <w:pPr>
-        <w:pStyle w:val="Body A"/>
-      </w:pPr>
-    </w:p>
-    <w:p>
-      <w:pPr>
-        <w:pStyle w:val="Body A"/>
-      </w:pPr>
-      <w:r>
-        <w:rPr>
-          <w:rtl w:val="0"/>
-        </w:rPr>
-        <w:t xml:space="preserve">Producers and Consumers are both Users. They have their own methods for taking a turn in the simulation and they have their own methods for calculating a payoff. </w:t>
-      </w:r>
-    </w:p>
-    <w:p>
-      <w:pPr>
-        <w:pStyle w:val="Body A"/>
-      </w:pPr>
-    </w:p>
-    <w:p>
-      <w:pPr>
-        <w:pStyle w:val="Body A"/>
-      </w:pPr>
-    </w:p>
-    <w:p>
-      <w:pPr>
-        <w:pStyle w:val="Body A"/>
-      </w:pPr>
-      <w:r>
-        <w:rPr>
-          <w:b w:val="1"/>
-          <w:bCs w:val="1"/>
+          <w:b/>
+          <w:bCs/>
           <w:u w:val="single"/>
-          <w:rtl w:val="0"/>
-          <w:lang w:val="en-US"/>
         </w:rPr>
         <w:t>Running the Simulation</w:t>
       </w:r>
     </w:p>
     <w:p>
       <w:pPr>
-        <w:pStyle w:val="Body A"/>
+        <w:pStyle w:val="BodyA"/>
         <w:numPr>
           <w:ilvl w:val="0"/>
           <w:numId w:val="2"/>
         </w:numPr>
-        <w:rPr>
-          <w:lang w:val="en-US"/>
-        </w:rPr>
-      </w:pPr>
-      <w:r>
-        <w:rPr>
-          <w:rtl w:val="0"/>
-          <w:lang w:val="en-US"/>
-        </w:rPr>
+      </w:pPr>
+      <w:r>
         <w:t>The simulation begins by generating a GUI, which requires user input for the number of:</w:t>
       </w:r>
     </w:p>
     <w:p>
       <w:pPr>
-        <w:pStyle w:val="Body A"/>
+        <w:pStyle w:val="BodyA"/>
         <w:numPr>
           <w:ilvl w:val="2"/>
           <w:numId w:val="2"/>
         </w:numPr>
-        <w:rPr>
-          <w:lang w:val="en-US"/>
-        </w:rPr>
-      </w:pPr>
-      <w:r>
-        <w:rPr>
-          <w:rtl w:val="0"/>
-          <w:lang w:val="en-US"/>
-        </w:rPr>
+      </w:pPr>
+      <w:r>
         <w:t>Turns</w:t>
       </w:r>
     </w:p>
     <w:p>
       <w:pPr>
-        <w:pStyle w:val="Body A"/>
+        <w:pStyle w:val="BodyA"/>
         <w:numPr>
           <w:ilvl w:val="2"/>
           <w:numId w:val="2"/>
         </w:numPr>
-        <w:rPr>
-          <w:lang w:val="en-US"/>
-        </w:rPr>
-      </w:pPr>
-      <w:r>
-        <w:rPr>
-          <w:rtl w:val="0"/>
-          <w:lang w:val="en-US"/>
-        </w:rPr>
+      </w:pPr>
+      <w:r>
         <w:t>Tags</w:t>
       </w:r>
     </w:p>
     <w:p>
       <w:pPr>
-        <w:pStyle w:val="Body A"/>
+        <w:pStyle w:val="BodyA"/>
         <w:numPr>
           <w:ilvl w:val="2"/>
           <w:numId w:val="2"/>
         </w:numPr>
-        <w:rPr>
-          <w:lang w:val="en-US"/>
-        </w:rPr>
-      </w:pPr>
-      <w:r>
-        <w:rPr>
-          <w:rtl w:val="0"/>
-          <w:lang w:val="en-US"/>
-        </w:rPr>
+      </w:pPr>
+      <w:r>
         <w:t>Producers</w:t>
       </w:r>
     </w:p>
     <w:p>
       <w:pPr>
-        <w:pStyle w:val="Body A"/>
+        <w:pStyle w:val="BodyA"/>
         <w:numPr>
           <w:ilvl w:val="2"/>
           <w:numId w:val="2"/>
         </w:numPr>
-        <w:rPr>
-          <w:lang w:val="en-US"/>
-        </w:rPr>
-      </w:pPr>
-      <w:r>
-        <w:rPr>
-          <w:rtl w:val="0"/>
-          <w:lang w:val="en-US"/>
-        </w:rPr>
+      </w:pPr>
+      <w:r>
         <w:t>Consumers</w:t>
       </w:r>
     </w:p>
     <w:p>
       <w:pPr>
-        <w:pStyle w:val="Body A"/>
+        <w:pStyle w:val="BodyA"/>
         <w:numPr>
           <w:ilvl w:val="2"/>
           <w:numId w:val="2"/>
         </w:numPr>
-        <w:rPr>
-          <w:lang w:val="en-US"/>
-        </w:rPr>
-      </w:pPr>
-      <w:r>
-        <w:rPr>
-          <w:rtl w:val="0"/>
-          <w:lang w:val="en-US"/>
-        </w:rPr>
+      </w:pPr>
+      <w:r>
         <w:t>Search Results</w:t>
       </w:r>
     </w:p>
     <w:p>
       <w:pPr>
-        <w:pStyle w:val="Body A"/>
+        <w:pStyle w:val="BodyA"/>
         <w:numPr>
           <w:ilvl w:val="0"/>
           <w:numId w:val="2"/>
         </w:numPr>
-        <w:rPr>
-          <w:lang w:val="en-US"/>
-        </w:rPr>
-      </w:pPr>
-      <w:r>
-        <w:rPr>
-          <w:rtl w:val="0"/>
-          <w:lang w:val="en-US"/>
-        </w:rPr>
-        <w:t>Producers and Consumers are created with a Tag taken from a previously made tags.txt document.</w:t>
-      </w:r>
-    </w:p>
-    <w:p>
-      <w:pPr>
-        <w:pStyle w:val="Body A"/>
+      </w:pPr>
+      <w:r>
+        <w:t>Produce</w:t>
+      </w:r>
+      <w:r>
+        <w:t xml:space="preserve">rs and Consumers are created with a Tag </w:t>
+      </w:r>
+      <w:r>
+        <w:t>from a preset list of tags.</w:t>
+      </w:r>
+    </w:p>
+    <w:p>
+      <w:pPr>
+        <w:pStyle w:val="BodyA"/>
         <w:numPr>
           <w:ilvl w:val="0"/>
           <w:numId w:val="2"/>
         </w:numPr>
-        <w:rPr>
-          <w:lang w:val="en-US"/>
-        </w:rPr>
-      </w:pPr>
-      <w:r>
-        <w:rPr>
-          <w:rtl w:val="0"/>
-          <w:lang w:val="en-US"/>
-        </w:rPr>
-        <w:t xml:space="preserve">To start the simulation, press the </w:t>
-      </w:r>
-      <w:r>
-        <w:rPr>
-          <w:rtl w:val="0"/>
-          <w:lang w:val="en-US"/>
-        </w:rPr>
-        <w:t>“</w:t>
-      </w:r>
-      <w:r>
-        <w:rPr>
-          <w:rtl w:val="0"/>
-          <w:lang w:val="en-US"/>
-        </w:rPr>
-        <w:t>Start</w:t>
-      </w:r>
-      <w:r>
-        <w:rPr>
-          <w:rtl w:val="0"/>
-          <w:lang w:val="en-US"/>
-        </w:rPr>
-        <w:t xml:space="preserve">” </w:t>
-      </w:r>
-      <w:r>
-        <w:rPr>
-          <w:rtl w:val="0"/>
-          <w:lang w:val="en-US"/>
-        </w:rPr>
-        <w:t>button</w:t>
-      </w:r>
-    </w:p>
-    <w:p>
-      <w:pPr>
-        <w:pStyle w:val="Body A"/>
+      </w:pPr>
+      <w:r>
+        <w:t>To start the simulation, press the “Start” button</w:t>
+      </w:r>
+    </w:p>
+    <w:p>
+      <w:pPr>
+        <w:pStyle w:val="BodyA"/>
         <w:numPr>
           <w:ilvl w:val="2"/>
           <w:numId w:val="2"/>
         </w:numPr>
-        <w:rPr>
-          <w:lang w:val="en-US"/>
-        </w:rPr>
-      </w:pPr>
-      <w:r>
-        <w:rPr>
-          <w:rtl w:val="0"/>
-          <w:lang w:val="en-US"/>
-        </w:rPr>
-        <w:t xml:space="preserve">The </w:t>
-      </w:r>
-      <w:r>
-        <w:rPr>
-          <w:rtl w:val="0"/>
-          <w:lang w:val="en-US"/>
-        </w:rPr>
-        <w:t>“</w:t>
-      </w:r>
-      <w:r>
-        <w:rPr>
-          <w:rtl w:val="0"/>
-          <w:lang w:val="en-US"/>
-        </w:rPr>
-        <w:t>Start</w:t>
-      </w:r>
-      <w:r>
-        <w:rPr>
-          <w:rtl w:val="0"/>
-          <w:lang w:val="en-US"/>
-        </w:rPr>
-        <w:t xml:space="preserve">” </w:t>
-      </w:r>
-      <w:r>
-        <w:rPr>
-          <w:rtl w:val="0"/>
-          <w:lang w:val="en-US"/>
-        </w:rPr>
-        <w:t xml:space="preserve">button changes to </w:t>
-      </w:r>
-      <w:r>
-        <w:rPr>
-          <w:rtl w:val="0"/>
-          <w:lang w:val="en-US"/>
-        </w:rPr>
-        <w:t>“</w:t>
-      </w:r>
-      <w:r>
-        <w:rPr>
-          <w:rtl w:val="0"/>
-          <w:lang w:val="en-US"/>
-        </w:rPr>
-        <w:t>Step</w:t>
-      </w:r>
-      <w:r>
-        <w:rPr>
-          <w:rtl w:val="0"/>
-          <w:lang w:val="en-US"/>
-        </w:rPr>
-        <w:t>”</w:t>
-      </w:r>
-      <w:r>
-        <w:rPr>
-          <w:rtl w:val="0"/>
-          <w:lang w:val="en-US"/>
-        </w:rPr>
-        <w:t>, which is used when taking subsequent turns</w:t>
-      </w:r>
-    </w:p>
-    <w:p>
-      <w:pPr>
-        <w:pStyle w:val="Body A"/>
+      </w:pPr>
+      <w:r>
+        <w:t>The “Start” button changes to “Step”, which is used when taking subsequent turns</w:t>
+      </w:r>
+    </w:p>
+    <w:p>
+      <w:pPr>
+        <w:pStyle w:val="BodyA"/>
         <w:numPr>
           <w:ilvl w:val="0"/>
           <w:numId w:val="2"/>
         </w:numPr>
-        <w:rPr>
-          <w:lang w:val="en-US"/>
-        </w:rPr>
-      </w:pPr>
-      <w:r>
-        <w:rPr>
-          <w:rtl w:val="0"/>
-          <w:lang w:val="en-US"/>
-        </w:rPr>
-        <w:t>The simulation will complete its first turn, randomly selecting either a Producer or Consumer to take a turn</w:t>
-      </w:r>
-    </w:p>
-    <w:p>
-      <w:pPr>
-        <w:pStyle w:val="Body A"/>
+      </w:pPr>
+      <w:r>
+        <w:t>The simulation will complete its firs</w:t>
+      </w:r>
+      <w:r>
+        <w:t>t turn, randomly selecting either a Producer or Consumer to take a turn</w:t>
+      </w:r>
+    </w:p>
+    <w:p>
+      <w:pPr>
+        <w:pStyle w:val="BodyA"/>
         <w:numPr>
           <w:ilvl w:val="0"/>
           <w:numId w:val="2"/>
         </w:numPr>
-        <w:rPr>
-          <w:lang w:val="en-US"/>
-        </w:rPr>
-      </w:pPr>
-      <w:r>
-        <w:rPr>
-          <w:rtl w:val="0"/>
-          <w:lang w:val="en-US"/>
-        </w:rPr>
-        <w:t>It searches for the k most popular documents (</w:t>
-      </w:r>
-      <w:r>
-        <w:rPr>
-          <w:rtl w:val="0"/>
-          <w:lang w:val="en-US"/>
-        </w:rPr>
-        <w:t>“</w:t>
-      </w:r>
-      <w:r>
-        <w:rPr>
-          <w:rtl w:val="0"/>
-          <w:lang w:val="en-US"/>
-        </w:rPr>
-        <w:t>k</w:t>
-      </w:r>
-      <w:r>
-        <w:rPr>
-          <w:rtl w:val="0"/>
-          <w:lang w:val="en-US"/>
-        </w:rPr>
-        <w:t xml:space="preserve">” </w:t>
-      </w:r>
-      <w:r>
-        <w:rPr>
-          <w:rtl w:val="0"/>
-          <w:lang w:val="en-US"/>
-        </w:rPr>
-        <w:t xml:space="preserve">specified by the user in the </w:t>
-      </w:r>
-      <w:r>
-        <w:rPr>
-          <w:rtl w:val="0"/>
-          <w:lang w:val="en-US"/>
-        </w:rPr>
-        <w:t>“</w:t>
-      </w:r>
-      <w:r>
-        <w:rPr>
-          <w:rtl w:val="0"/>
-          <w:lang w:val="en-US"/>
-        </w:rPr>
-        <w:t>Search Results</w:t>
-      </w:r>
-      <w:r>
-        <w:rPr>
-          <w:rtl w:val="0"/>
-          <w:lang w:val="en-US"/>
-        </w:rPr>
-        <w:t xml:space="preserve">” </w:t>
-      </w:r>
-      <w:r>
-        <w:rPr>
-          <w:rtl w:val="0"/>
-          <w:lang w:val="en-US"/>
-        </w:rPr>
-        <w:t>field at the top of the GUI)</w:t>
-      </w:r>
-    </w:p>
-    <w:p>
-      <w:pPr>
-        <w:pStyle w:val="Body A"/>
+      </w:pPr>
+      <w:r>
+        <w:t>It searches for the k most popular documents (“k” specified by the user in the “Search Results” field at the top of the GUI</w:t>
+      </w:r>
+      <w:r>
+        <w:t xml:space="preserve"> and can be changed with each turn</w:t>
+      </w:r>
+      <w:r>
+        <w:t>)</w:t>
+      </w:r>
+    </w:p>
+    <w:p>
+      <w:pPr>
+        <w:pStyle w:val="BodyA"/>
         <w:numPr>
           <w:ilvl w:val="0"/>
           <w:numId w:val="2"/>
         </w:numPr>
-        <w:rPr>
-          <w:lang w:val="en-US"/>
-        </w:rPr>
-      </w:pPr>
-      <w:r>
-        <w:rPr>
-          <w:rtl w:val="0"/>
-          <w:lang w:val="en-US"/>
-        </w:rPr>
+      </w:pPr>
+      <w:r>
         <w:t>The selected user will then take a turn</w:t>
       </w:r>
     </w:p>
     <w:p>
       <w:pPr>
-        <w:pStyle w:val="Body A"/>
+        <w:pStyle w:val="BodyA"/>
         <w:numPr>
           <w:ilvl w:val="2"/>
           <w:numId w:val="2"/>
         </w:numPr>
-        <w:rPr>
-          <w:lang w:val="en-US"/>
-        </w:rPr>
-      </w:pPr>
-      <w:r>
-        <w:rPr>
-          <w:rtl w:val="0"/>
-          <w:lang w:val="en-US"/>
-        </w:rPr>
-        <w:t>Consumer: Looks at search result. Liking documents that match its tag, follow Consumers/Producers that like the same documents, and following the Producer of any newly liked document.</w:t>
-      </w:r>
-    </w:p>
-    <w:p>
-      <w:pPr>
-        <w:pStyle w:val="Body A"/>
+      </w:pPr>
+      <w:r>
+        <w:t xml:space="preserve">Consumer: Looks at </w:t>
+      </w:r>
+      <w:r>
+        <w:t>search result. Liking documents that match its tag, follow Consumers/Producers that like the same documents, and following the Producer of any newly liked document.</w:t>
+      </w:r>
+      <w:bookmarkStart w:id="0" w:name="_GoBack"/>
+      <w:bookmarkEnd w:id="0"/>
+    </w:p>
+    <w:p>
+      <w:pPr>
+        <w:pStyle w:val="BodyA"/>
         <w:numPr>
           <w:ilvl w:val="2"/>
           <w:numId w:val="2"/>
         </w:numPr>
-        <w:rPr>
-          <w:lang w:val="en-US"/>
-        </w:rPr>
-      </w:pPr>
-      <w:r>
-        <w:rPr>
-          <w:rtl w:val="0"/>
-          <w:lang w:val="en-US"/>
-        </w:rPr>
-        <w:t>Producer: Creates and likes a new document. It then follows the same procedure as the Consumer.</w:t>
-      </w:r>
-    </w:p>
-    <w:p>
-      <w:pPr>
-        <w:pStyle w:val="Body A"/>
+      </w:pPr>
+      <w:r>
+        <w:t>Producer: Creates and likes a new document. It then follows the same procedure as the Consu</w:t>
+      </w:r>
+      <w:r>
+        <w:t>mer.</w:t>
+      </w:r>
+    </w:p>
+    <w:p>
+      <w:pPr>
+        <w:pStyle w:val="BodyA"/>
         <w:numPr>
           <w:ilvl w:val="0"/>
           <w:numId w:val="2"/>
         </w:numPr>
-        <w:rPr>
-          <w:lang w:val="en-US"/>
-        </w:rPr>
-      </w:pPr>
-      <w:r>
-        <w:rPr>
-          <w:rtl w:val="0"/>
-          <w:lang w:val="en-US"/>
-        </w:rPr>
-        <w:t>At the end of a turn, the simulations current status is displayed in the GUI:</w:t>
-      </w:r>
-    </w:p>
-    <w:p>
-      <w:pPr>
-        <w:pStyle w:val="Body A"/>
+      </w:pPr>
+      <w:r>
+        <w:t>At the end of a turn, the simulation</w:t>
+      </w:r>
+      <w:r>
+        <w:t>’</w:t>
+      </w:r>
+      <w:r>
+        <w:t>s current status is displayed in the GUI:</w:t>
+      </w:r>
+    </w:p>
+    <w:p>
+      <w:pPr>
+        <w:pStyle w:val="BodyA"/>
         <w:numPr>
           <w:ilvl w:val="2"/>
           <w:numId w:val="2"/>
         </w:numPr>
-        <w:rPr>
-          <w:lang w:val="en-US"/>
-        </w:rPr>
-      </w:pPr>
-      <w:r>
-        <w:rPr>
-          <w:rtl w:val="0"/>
-          <w:lang w:val="en-US"/>
-        </w:rPr>
+      </w:pPr>
+      <w:r>
         <w:t>Documents, Producers, Consumers</w:t>
       </w:r>
     </w:p>
     <w:p>
       <w:pPr>
-        <w:pStyle w:val="Body A"/>
+        <w:pStyle w:val="BodyA"/>
         <w:numPr>
           <w:ilvl w:val="2"/>
           <w:numId w:val="2"/>
         </w:numPr>
-        <w:rPr>
-          <w:lang w:val="en-US"/>
-        </w:rPr>
-      </w:pPr>
-      <w:r>
-        <w:rPr>
-          <w:rtl w:val="0"/>
-          <w:lang w:val="en-US"/>
-        </w:rPr>
+      </w:pPr>
+      <w:r>
         <w:t>Payoff is displayed in a bar graph at the bottom of the GUI</w:t>
       </w:r>
     </w:p>
     <w:p>
       <w:pPr>
-        <w:pStyle w:val="Body A"/>
+        <w:pStyle w:val="BodyA"/>
+        <w:numPr>
+          <w:ilvl w:val="2"/>
+          <w:numId w:val="2"/>
+        </w:numPr>
+      </w:pPr>
+      <w:r>
+        <w:t>You can double click a producer or consumer to view their statistics. You can also change how this user acts (Producer or Consumer) and how they would like to search the documents.</w:t>
+      </w:r>
+    </w:p>
+    <w:p>
+      <w:pPr>
+        <w:pStyle w:val="BodyA"/>
         <w:numPr>
           <w:ilvl w:val="0"/>
           <w:numId w:val="2"/>
         </w:numPr>
-        <w:rPr>
-          <w:lang w:val="en-US"/>
-        </w:rPr>
-      </w:pPr>
-      <w:r>
-        <w:rPr>
-          <w:rtl w:val="0"/>
-          <w:lang w:val="en-US"/>
-        </w:rPr>
+      </w:pPr>
+      <w:r>
         <w:t>This repeats until the user quits or the number of turns is reached</w:t>
       </w:r>
     </w:p>
     <w:p>
       <w:pPr>
-        <w:pStyle w:val="Body A"/>
+        <w:pStyle w:val="BodyA"/>
         <w:numPr>
           <w:ilvl w:val="0"/>
           <w:numId w:val="2"/>
         </w:numPr>
-        <w:rPr>
-          <w:lang w:val="en-US"/>
-        </w:rPr>
-      </w:pPr>
-      <w:r>
-        <w:rPr>
-          <w:rtl w:val="0"/>
-          <w:lang w:val="en-US"/>
-        </w:rPr>
-        <w:t>When the number of turns is reached, the user may start again by filling out the required input fields mentioned in the first step.</w:t>
+      </w:pPr>
+      <w:r>
+        <w:t>When the numb</w:t>
+      </w:r>
+      <w:r>
+        <w:t>er of turns is reached, the user may start again by filling out the required input fields mentioned in the first step.</w:t>
       </w:r>
     </w:p>
     <w:sectPr>
-      <w:headerReference w:type="default" r:id="rId4"/>
-      <w:footerReference w:type="default" r:id="rId5"/>
-      <w:pgSz w:w="12240" w:h="15840" w:orient="portrait"/>
-      <w:pgMar w:top="1440" w:right="1440" w:bottom="1440" w:left="1440" w:header="720" w:footer="864"/>
-      <w:bidi w:val="0"/>
+      <w:headerReference w:type="default" r:id="rId7"/>
+      <w:footerReference w:type="default" r:id="rId8"/>
+      <w:pgSz w:w="12240" w:h="15840"/>
+      <w:pgMar w:top="1440" w:right="1440" w:bottom="1440" w:left="1440" w:header="720" w:footer="864" w:gutter="0"/>
+      <w:cols w:space="720"/>
     </w:sectPr>
   </w:body>
 </w:document>
 </file>
 
+<file path=word/endnotes.xml><?xml version="1.0" encoding="utf-8"?>
+<w:endnotes xmlns:wpc="http://schemas.microsoft.com/office/word/2010/wordprocessingCanvas" xmlns:mc="http://schemas.openxmlformats.org/markup-compatibility/2006" xmlns:o="urn:schemas-microsoft-com:office:office" xmlns:r="http://schemas.openxmlformats.org/officeDocument/2006/relationships" xmlns:m="http://schemas.openxmlformats.org/officeDocument/2006/math" xmlns:v="urn:schemas-microsoft-com:vml" xmlns:wp14="http://schemas.microsoft.com/office/word/2010/wordprocessingDrawing" xmlns:wp="http://schemas.openxmlformats.org/drawingml/2006/wordprocessingDrawing" xmlns:w10="urn:schemas-microsoft-com:office:word" xmlns:w="http://schemas.openxmlformats.org/wordprocessingml/2006/main" xmlns:w14="http://schemas.microsoft.com/office/word/2010/wordml" xmlns:w15="http://schemas.microsoft.com/office/word/2012/wordml" xmlns:wpg="http://schemas.microsoft.com/office/word/2010/wordprocessingGroup" xmlns:wpi="http://schemas.microsoft.com/office/word/2010/wordprocessingInk" xmlns:wne="http://schemas.microsoft.com/office/word/2006/wordml" xmlns:wps="http://schemas.microsoft.com/office/word/2010/wordprocessingShape" mc:Ignorable="w14 w15 wp14">
+  <w:endnote w:type="separator" w:id="-1">
+    <w:p>
+      <w:r>
+        <w:separator/>
+      </w:r>
+    </w:p>
+  </w:endnote>
+  <w:endnote w:type="continuationSeparator" w:id="0">
+    <w:p>
+      <w:r>
+        <w:continuationSeparator/>
+      </w:r>
+    </w:p>
+  </w:endnote>
+</w:endnotes>
+</file>
+
 <file path=word/footer1.xml><?xml version="1.0" encoding="utf-8"?>
-<w:ftr xmlns:r="http://schemas.openxmlformats.org/officeDocument/2006/relationships" xmlns:wp="http://schemas.openxmlformats.org/drawingml/2006/wordprocessingDrawing" xmlns:w="http://schemas.openxmlformats.org/wordprocessingml/2006/main" xmlns:w10="urn:schemas-microsoft-com:office:word" xmlns:w14="http://schemas.microsoft.com/office/word/2010/wordml" xmlns:wps="http://schemas.microsoft.com/office/word/2010/wordprocessingShape" xmlns:wpg="http://schemas.microsoft.com/office/word/2010/wordprocessingGroup" xmlns:mc="http://schemas.openxmlformats.org/markup-compatibility/2006" xmlns:v="urn:schemas-microsoft-com:vml" xmlns:o="urn:schemas-microsoft-com:office:office" mc:Ignorable="w14">
+<w:ftr xmlns:wpc="http://schemas.microsoft.com/office/word/2010/wordprocessingCanvas" xmlns:mc="http://schemas.openxmlformats.org/markup-compatibility/2006" xmlns:o="urn:schemas-microsoft-com:office:office" xmlns:r="http://schemas.openxmlformats.org/officeDocument/2006/relationships" xmlns:m="http://schemas.openxmlformats.org/officeDocument/2006/math" xmlns:v="urn:schemas-microsoft-com:vml" xmlns:wp14="http://schemas.microsoft.com/office/word/2010/wordprocessingDrawing" xmlns:wp="http://schemas.openxmlformats.org/drawingml/2006/wordprocessingDrawing" xmlns:w10="urn:schemas-microsoft-com:office:word" xmlns:w="http://schemas.openxmlformats.org/wordprocessingml/2006/main" xmlns:w14="http://schemas.microsoft.com/office/word/2010/wordml" xmlns:w15="http://schemas.microsoft.com/office/word/2012/wordml" xmlns:wpg="http://schemas.microsoft.com/office/word/2010/wordprocessingGroup" xmlns:wpi="http://schemas.microsoft.com/office/word/2010/wordprocessingInk" xmlns:wne="http://schemas.microsoft.com/office/word/2006/wordml" xmlns:wps="http://schemas.microsoft.com/office/word/2010/wordprocessingShape" mc:Ignorable="w14 w15 wp14">
   <w:p>
     <w:pPr>
-      <w:pStyle w:val="Header &amp; Footer"/>
+      <w:pStyle w:val="HeaderFooter"/>
       <w:tabs>
+        <w:tab w:val="clear" w:pos="9020"/>
         <w:tab w:val="center" w:pos="4680"/>
         <w:tab w:val="right" w:pos="9340"/>
-        <w:tab w:val="clear" w:pos="9020"/>
       </w:tabs>
     </w:pPr>
     <w:r>
       <w:rPr>
         <w:sz w:val="20"/>
         <w:szCs w:val="20"/>
-        <w:rtl w:val="0"/>
-        <w:lang w:val="en-US"/>
       </w:rPr>
-      <w:t xml:space="preserve">Authors: Monica Ruttle, Noah Segal, Reid Cain-Mondoux  </w:t>
+      <w:t>Authors: Monica Ruttle, Noah Segal, Reid Cain-</w:t>
+    </w:r>
+    <w:proofErr w:type="spellStart"/>
+    <w:proofErr w:type="gramStart"/>
+    <w:r>
+      <w:rPr>
+        <w:sz w:val="20"/>
+        <w:szCs w:val="20"/>
+      </w:rPr>
+      <w:t>Mondoux</w:t>
+    </w:r>
+    <w:proofErr w:type="spellEnd"/>
+    <w:r>
+      <w:rPr>
+        <w:sz w:val="20"/>
+        <w:szCs w:val="20"/>
+      </w:rPr>
+      <w:t xml:space="preserve">  November</w:t>
+    </w:r>
+    <w:proofErr w:type="gramEnd"/>
+    <w:r>
+      <w:rPr>
+        <w:sz w:val="20"/>
+        <w:szCs w:val="20"/>
+      </w:rPr>
+      <w:t xml:space="preserve"> 9,</w:t>
     </w:r>
     <w:r>
       <w:rPr>
         <w:sz w:val="20"/>
         <w:szCs w:val="20"/>
-        <w:rtl w:val="0"/>
-        <w:lang w:val="en-US"/>
       </w:rPr>
-      <w:t>November 9</w:t>
-    </w:r>
-    <w:r>
-      <w:rPr>
-        <w:sz w:val="20"/>
-        <w:szCs w:val="20"/>
-        <w:rtl w:val="0"/>
-        <w:lang w:val="en-US"/>
-      </w:rPr>
-      <w:t xml:space="preserve">, 2015  </w:t>
+      <w:t xml:space="preserve"> 2015  </w:t>
     </w:r>
   </w:p>
 </w:ftr>
 </file>
 
+<file path=word/footnotes.xml><?xml version="1.0" encoding="utf-8"?>
+<w:footnotes xmlns:wpc="http://schemas.microsoft.com/office/word/2010/wordprocessingCanvas" xmlns:mc="http://schemas.openxmlformats.org/markup-compatibility/2006" xmlns:o="urn:schemas-microsoft-com:office:office" xmlns:r="http://schemas.openxmlformats.org/officeDocument/2006/relationships" xmlns:m="http://schemas.openxmlformats.org/officeDocument/2006/math" xmlns:v="urn:schemas-microsoft-com:vml" xmlns:wp14="http://schemas.microsoft.com/office/word/2010/wordprocessingDrawing" xmlns:wp="http://schemas.openxmlformats.org/drawingml/2006/wordprocessingDrawing" xmlns:w10="urn:schemas-microsoft-com:office:word" xmlns:w="http://schemas.openxmlformats.org/wordprocessingml/2006/main" xmlns:w14="http://schemas.microsoft.com/office/word/2010/wordml" xmlns:w15="http://schemas.microsoft.com/office/word/2012/wordml" xmlns:wpg="http://schemas.microsoft.com/office/word/2010/wordprocessingGroup" xmlns:wpi="http://schemas.microsoft.com/office/word/2010/wordprocessingInk" xmlns:wne="http://schemas.microsoft.com/office/word/2006/wordml" xmlns:wps="http://schemas.microsoft.com/office/word/2010/wordprocessingShape" mc:Ignorable="w14 w15 wp14">
+  <w:footnote w:type="separator" w:id="-1">
+    <w:p>
+      <w:r>
+        <w:separator/>
+      </w:r>
+    </w:p>
+  </w:footnote>
+  <w:footnote w:type="continuationSeparator" w:id="0">
+    <w:p>
+      <w:r>
+        <w:continuationSeparator/>
+      </w:r>
+    </w:p>
+  </w:footnote>
+</w:footnotes>
+</file>
+
 <file path=word/header1.xml><?xml version="1.0" encoding="utf-8"?>
-<w:hdr xmlns:r="http://schemas.openxmlformats.org/officeDocument/2006/relationships" xmlns:wp="http://schemas.openxmlformats.org/drawingml/2006/wordprocessingDrawing" xmlns:w="http://schemas.openxmlformats.org/wordprocessingml/2006/main" xmlns:w10="urn:schemas-microsoft-com:office:word" xmlns:w14="http://schemas.microsoft.com/office/word/2010/wordml" xmlns:wps="http://schemas.microsoft.com/office/word/2010/wordprocessingShape" xmlns:wpg="http://schemas.microsoft.com/office/word/2010/wordprocessingGroup" xmlns:mc="http://schemas.openxmlformats.org/markup-compatibility/2006" xmlns:v="urn:schemas-microsoft-com:vml" xmlns:o="urn:schemas-microsoft-com:office:office" mc:Ignorable="w14">
+<w:hdr xmlns:wpc="http://schemas.microsoft.com/office/word/2010/wordprocessingCanvas" xmlns:mc="http://schemas.openxmlformats.org/markup-compatibility/2006" xmlns:o="urn:schemas-microsoft-com:office:office" xmlns:r="http://schemas.openxmlformats.org/officeDocument/2006/relationships" xmlns:m="http://schemas.openxmlformats.org/officeDocument/2006/math" xmlns:v="urn:schemas-microsoft-com:vml" xmlns:wp14="http://schemas.microsoft.com/office/word/2010/wordprocessingDrawing" xmlns:wp="http://schemas.openxmlformats.org/drawingml/2006/wordprocessingDrawing" xmlns:w10="urn:schemas-microsoft-com:office:word" xmlns:w="http://schemas.openxmlformats.org/wordprocessingml/2006/main" xmlns:w14="http://schemas.microsoft.com/office/word/2010/wordml" xmlns:w15="http://schemas.microsoft.com/office/word/2012/wordml" xmlns:wpg="http://schemas.microsoft.com/office/word/2010/wordprocessingGroup" xmlns:wpi="http://schemas.microsoft.com/office/word/2010/wordprocessingInk" xmlns:wne="http://schemas.microsoft.com/office/word/2006/wordml" xmlns:wps="http://schemas.microsoft.com/office/word/2010/wordprocessingShape" mc:Ignorable="w14 w15 wp14">
   <w:p>
     <w:pPr>
-      <w:pStyle w:val="Header &amp; Footer"/>
+      <w:pStyle w:val="HeaderFooter"/>
     </w:pPr>
-    <w:r/>
   </w:p>
 </w:hdr>
 </file>
 
 <file path=word/numbering.xml><?xml version="1.0" encoding="utf-8"?>
-<w:numbering xmlns:w="http://schemas.openxmlformats.org/wordprocessingml/2006/main" xmlns:wp="http://schemas.openxmlformats.org/drawingml/2006/wordprocessingDrawing" xmlns:w14="http://schemas.microsoft.com/office/word/2010/wordml" xmlns:r="http://schemas.openxmlformats.org/officeDocument/2006/relationships" xmlns:v="urn:schemas-microsoft-com:vml" xmlns:o="urn:schemas-microsoft-com:office:office">
-  <w:abstractNum w:abstractNumId="0">
+<w:numbering xmlns:wpc="http://schemas.microsoft.com/office/word/2010/wordprocessingCanvas" xmlns:mc="http://schemas.openxmlformats.org/markup-compatibility/2006" xmlns:o="urn:schemas-microsoft-com:office:office" xmlns:r="http://schemas.openxmlformats.org/officeDocument/2006/relationships" xmlns:m="http://schemas.openxmlformats.org/officeDocument/2006/math" xmlns:v="urn:schemas-microsoft-com:vml" xmlns:wp14="http://schemas.microsoft.com/office/word/2010/wordprocessingDrawing" xmlns:wp="http://schemas.openxmlformats.org/drawingml/2006/wordprocessingDrawing" xmlns:w10="urn:schemas-microsoft-com:office:word" xmlns:w="http://schemas.openxmlformats.org/wordprocessingml/2006/main" xmlns:w14="http://schemas.microsoft.com/office/word/2010/wordml" xmlns:w15="http://schemas.microsoft.com/office/word/2012/wordml" xmlns:wpg="http://schemas.microsoft.com/office/word/2010/wordprocessingGroup" xmlns:wpi="http://schemas.microsoft.com/office/word/2010/wordprocessingInk" xmlns:wne="http://schemas.microsoft.com/office/word/2006/wordml" xmlns:wps="http://schemas.microsoft.com/office/word/2010/wordprocessingShape" mc:Ignorable="w14 w15 wp14">
+  <w:abstractNum w:abstractNumId="0" w15:restartNumberingAfterBreak="0">
+    <w:nsid w:val="17FD0C59"/>
     <w:multiLevelType w:val="hybridMultilevel"/>
-    <w:numStyleLink w:val="Bullet Big"/>
-  </w:abstractNum>
-  <w:abstractNum w:abstractNumId="1">
-    <w:multiLevelType w:val="hybridMultilevel"/>
-    <w:styleLink w:val="Bullet Big"/>
-    <w:lvl w:ilvl="0">
+    <w:tmpl w:val="B7525018"/>
+    <w:styleLink w:val="BulletBig"/>
+    <w:lvl w:ilvl="0" w:tplc="266A1A30">
       <w:start w:val="1"/>
       <w:numFmt w:val="bullet"/>
-      <w:suff w:val="tab"/>
       <w:lvlText w:val="•"/>
       <w:lvlJc w:val="left"/>
       <w:pPr>
         <w:ind w:left="240" w:hanging="240"/>
       </w:pPr>
       <w:rPr>
-        <w:rFonts w:ascii="Helvetica" w:cs="Helvetica" w:hAnsi="Helvetica" w:eastAsia="Helvetica"/>
+        <w:rFonts w:ascii="Helvetica" w:eastAsia="Helvetica" w:hAnsi="Helvetica" w:cs="Helvetica"/>
         <w:b w:val="0"/>
         <w:bCs w:val="0"/>
         <w:i w:val="0"/>
@@ -804,17 +641,16 @@
         <w:vertAlign w:val="baseline"/>
       </w:rPr>
     </w:lvl>
-    <w:lvl w:ilvl="1">
+    <w:lvl w:ilvl="1" w:tplc="20FE3B7A">
       <w:start w:val="1"/>
       <w:numFmt w:val="bullet"/>
-      <w:suff w:val="tab"/>
       <w:lvlText w:val="•"/>
       <w:lvlJc w:val="left"/>
       <w:pPr>
         <w:ind w:left="480" w:hanging="240"/>
       </w:pPr>
       <w:rPr>
-        <w:rFonts w:ascii="Helvetica" w:cs="Helvetica" w:hAnsi="Helvetica" w:eastAsia="Helvetica"/>
+        <w:rFonts w:ascii="Helvetica" w:eastAsia="Helvetica" w:hAnsi="Helvetica" w:cs="Helvetica"/>
         <w:b w:val="0"/>
         <w:bCs w:val="0"/>
         <w:i w:val="0"/>
@@ -834,17 +670,16 @@
         <w:vertAlign w:val="baseline"/>
       </w:rPr>
     </w:lvl>
-    <w:lvl w:ilvl="2">
+    <w:lvl w:ilvl="2" w:tplc="39C6BDA2">
       <w:start w:val="1"/>
       <w:numFmt w:val="bullet"/>
-      <w:suff w:val="tab"/>
       <w:lvlText w:val="•"/>
       <w:lvlJc w:val="left"/>
       <w:pPr>
         <w:ind w:left="720" w:hanging="240"/>
       </w:pPr>
       <w:rPr>
-        <w:rFonts w:ascii="Helvetica" w:cs="Helvetica" w:hAnsi="Helvetica" w:eastAsia="Helvetica"/>
+        <w:rFonts w:ascii="Helvetica" w:eastAsia="Helvetica" w:hAnsi="Helvetica" w:cs="Helvetica"/>
         <w:b w:val="0"/>
         <w:bCs w:val="0"/>
         <w:i w:val="0"/>
@@ -864,17 +699,16 @@
         <w:vertAlign w:val="baseline"/>
       </w:rPr>
     </w:lvl>
-    <w:lvl w:ilvl="3">
+    <w:lvl w:ilvl="3" w:tplc="A018562E">
       <w:start w:val="1"/>
       <w:numFmt w:val="bullet"/>
-      <w:suff w:val="tab"/>
       <w:lvlText w:val="•"/>
       <w:lvlJc w:val="left"/>
       <w:pPr>
         <w:ind w:left="960" w:hanging="240"/>
       </w:pPr>
       <w:rPr>
-        <w:rFonts w:ascii="Helvetica" w:cs="Helvetica" w:hAnsi="Helvetica" w:eastAsia="Helvetica"/>
+        <w:rFonts w:ascii="Helvetica" w:eastAsia="Helvetica" w:hAnsi="Helvetica" w:cs="Helvetica"/>
         <w:b w:val="0"/>
         <w:bCs w:val="0"/>
         <w:i w:val="0"/>
@@ -894,17 +728,16 @@
         <w:vertAlign w:val="baseline"/>
       </w:rPr>
     </w:lvl>
-    <w:lvl w:ilvl="4">
+    <w:lvl w:ilvl="4" w:tplc="984036A8">
       <w:start w:val="1"/>
       <w:numFmt w:val="bullet"/>
-      <w:suff w:val="tab"/>
       <w:lvlText w:val="•"/>
       <w:lvlJc w:val="left"/>
       <w:pPr>
         <w:ind w:left="1200" w:hanging="240"/>
       </w:pPr>
       <w:rPr>
-        <w:rFonts w:ascii="Helvetica" w:cs="Helvetica" w:hAnsi="Helvetica" w:eastAsia="Helvetica"/>
+        <w:rFonts w:ascii="Helvetica" w:eastAsia="Helvetica" w:hAnsi="Helvetica" w:cs="Helvetica"/>
         <w:b w:val="0"/>
         <w:bCs w:val="0"/>
         <w:i w:val="0"/>
@@ -924,17 +757,16 @@
         <w:vertAlign w:val="baseline"/>
       </w:rPr>
     </w:lvl>
-    <w:lvl w:ilvl="5">
+    <w:lvl w:ilvl="5" w:tplc="47D87D8A">
       <w:start w:val="1"/>
       <w:numFmt w:val="bullet"/>
-      <w:suff w:val="tab"/>
       <w:lvlText w:val="•"/>
       <w:lvlJc w:val="left"/>
       <w:pPr>
         <w:ind w:left="1440" w:hanging="240"/>
       </w:pPr>
       <w:rPr>
-        <w:rFonts w:ascii="Helvetica" w:cs="Helvetica" w:hAnsi="Helvetica" w:eastAsia="Helvetica"/>
+        <w:rFonts w:ascii="Helvetica" w:eastAsia="Helvetica" w:hAnsi="Helvetica" w:cs="Helvetica"/>
         <w:b w:val="0"/>
         <w:bCs w:val="0"/>
         <w:i w:val="0"/>
@@ -954,17 +786,16 @@
         <w:vertAlign w:val="baseline"/>
       </w:rPr>
     </w:lvl>
-    <w:lvl w:ilvl="6">
+    <w:lvl w:ilvl="6" w:tplc="A9ACD3EA">
       <w:start w:val="1"/>
       <w:numFmt w:val="bullet"/>
-      <w:suff w:val="tab"/>
       <w:lvlText w:val="•"/>
       <w:lvlJc w:val="left"/>
       <w:pPr>
         <w:ind w:left="1680" w:hanging="240"/>
       </w:pPr>
       <w:rPr>
-        <w:rFonts w:ascii="Helvetica" w:cs="Helvetica" w:hAnsi="Helvetica" w:eastAsia="Helvetica"/>
+        <w:rFonts w:ascii="Helvetica" w:eastAsia="Helvetica" w:hAnsi="Helvetica" w:cs="Helvetica"/>
         <w:b w:val="0"/>
         <w:bCs w:val="0"/>
         <w:i w:val="0"/>
@@ -984,17 +815,16 @@
         <w:vertAlign w:val="baseline"/>
       </w:rPr>
     </w:lvl>
-    <w:lvl w:ilvl="7">
+    <w:lvl w:ilvl="7" w:tplc="3FC28688">
       <w:start w:val="1"/>
       <w:numFmt w:val="bullet"/>
-      <w:suff w:val="tab"/>
       <w:lvlText w:val="•"/>
       <w:lvlJc w:val="left"/>
       <w:pPr>
         <w:ind w:left="1920" w:hanging="240"/>
       </w:pPr>
       <w:rPr>
-        <w:rFonts w:ascii="Helvetica" w:cs="Helvetica" w:hAnsi="Helvetica" w:eastAsia="Helvetica"/>
+        <w:rFonts w:ascii="Helvetica" w:eastAsia="Helvetica" w:hAnsi="Helvetica" w:cs="Helvetica"/>
         <w:b w:val="0"/>
         <w:bCs w:val="0"/>
         <w:i w:val="0"/>
@@ -1014,17 +844,16 @@
         <w:vertAlign w:val="baseline"/>
       </w:rPr>
     </w:lvl>
-    <w:lvl w:ilvl="8">
+    <w:lvl w:ilvl="8" w:tplc="8D989C40">
       <w:start w:val="1"/>
       <w:numFmt w:val="bullet"/>
-      <w:suff w:val="tab"/>
       <w:lvlText w:val="•"/>
       <w:lvlJc w:val="left"/>
       <w:pPr>
         <w:ind w:left="2160" w:hanging="240"/>
       </w:pPr>
       <w:rPr>
-        <w:rFonts w:ascii="Helvetica" w:cs="Helvetica" w:hAnsi="Helvetica" w:eastAsia="Helvetica"/>
+        <w:rFonts w:ascii="Helvetica" w:eastAsia="Helvetica" w:hAnsi="Helvetica" w:cs="Helvetica"/>
         <w:b w:val="0"/>
         <w:bCs w:val="0"/>
         <w:i w:val="0"/>
@@ -1045,58 +874,33 @@
       </w:rPr>
     </w:lvl>
   </w:abstractNum>
+  <w:abstractNum w:abstractNumId="1" w15:restartNumberingAfterBreak="0">
+    <w:nsid w:val="5954367E"/>
+    <w:multiLevelType w:val="hybridMultilevel"/>
+    <w:tmpl w:val="B7525018"/>
+    <w:numStyleLink w:val="BulletBig"/>
+  </w:abstractNum>
   <w:num w:numId="1">
-    <w:abstractNumId w:val="1"/>
+    <w:abstractNumId w:val="0"/>
   </w:num>
   <w:num w:numId="2">
-    <w:abstractNumId w:val="0"/>
+    <w:abstractNumId w:val="1"/>
   </w:num>
 </w:numbering>
 </file>
 
 <file path=word/styles.xml><?xml version="1.0" encoding="utf-8"?>
-<w:styles xmlns:w="http://schemas.openxmlformats.org/wordprocessingml/2006/main" xmlns:mc="http://schemas.openxmlformats.org/markup-compatibility/2006" xmlns:w14="http://schemas.microsoft.com/office/word/2010/wordml" mc:Ignorable="w14">
+<w:styles xmlns:mc="http://schemas.openxmlformats.org/markup-compatibility/2006" xmlns:r="http://schemas.openxmlformats.org/officeDocument/2006/relationships" xmlns:w="http://schemas.openxmlformats.org/wordprocessingml/2006/main" xmlns:w14="http://schemas.microsoft.com/office/word/2010/wordml" xmlns:w15="http://schemas.microsoft.com/office/word/2012/wordml" mc:Ignorable="w14 w15">
   <w:docDefaults>
     <w:rPrDefault>
       <w:rPr>
-        <w:rFonts w:ascii="Times New Roman" w:cs="Times New Roman" w:hAnsi="Times New Roman" w:eastAsia="Arial Unicode MS"/>
-        <w:b w:val="0"/>
-        <w:bCs w:val="0"/>
-        <w:i w:val="0"/>
-        <w:iCs w:val="0"/>
-        <w:caps w:val="0"/>
-        <w:smallCaps w:val="0"/>
-        <w:strike w:val="0"/>
-        <w:dstrike w:val="0"/>
-        <w:outline w:val="0"/>
-        <w:emboss w:val="0"/>
-        <w:imprint w:val="0"/>
-        <w:vanish w:val="0"/>
-        <w:color w:val="auto"/>
-        <w:spacing w:val="0"/>
-        <w:w w:val="100"/>
-        <w:kern w:val="0"/>
-        <w:position w:val="0"/>
-        <w:sz w:val="20"/>
-        <w:szCs w:val="20"/>
-        <w:u w:val="none" w:color="auto"/>
+        <w:rFonts w:ascii="Times New Roman" w:eastAsia="Arial Unicode MS" w:hAnsi="Times New Roman" w:cs="Times New Roman"/>
         <w:bdr w:val="nil"/>
-        <w:vertAlign w:val="baseline"/>
-        <w:lang/>
+        <w:lang w:val="en-CA" w:eastAsia="en-CA" w:bidi="ar-SA"/>
       </w:rPr>
     </w:rPrDefault>
     <w:pPrDefault>
       <w:pPr>
-        <w:keepNext w:val="0"/>
-        <w:keepLines w:val="0"/>
-        <w:pageBreakBefore w:val="0"/>
-        <w:framePr w:anchorLock="0" w:w="0" w:h="0" w:vSpace="0" w:hSpace="0" w:xAlign="left" w:y="0" w:hRule="exact" w:vAnchor="margin"/>
-        <w:widowControl w:val="1"/>
-        <w:numPr>
-          <w:ilvl w:val="0"/>
-          <w:numId w:val="0"/>
-        </w:numPr>
-        <w:suppressLineNumbers w:val="0"/>
         <w:pBdr>
           <w:top w:val="nil"/>
           <w:left w:val="nil"/>
@@ -1105,28 +909,416 @@
           <w:between w:val="nil"/>
           <w:bar w:val="nil"/>
         </w:pBdr>
-        <w:shd w:val="clear" w:color="auto" w:fill="auto"/>
-        <w:suppressAutoHyphens w:val="0"/>
-        <w:spacing w:before="0" w:beforeAutospacing="0" w:after="0" w:afterAutospacing="0" w:line="240" w:lineRule="auto"/>
-        <w:ind w:left="0" w:right="0" w:firstLine="0"/>
-        <w:jc w:val="left"/>
-        <w:outlineLvl w:val="9"/>
       </w:pPr>
     </w:pPrDefault>
   </w:docDefaults>
+  <w:latentStyles w:defLockedState="0" w:defUIPriority="99" w:defSemiHidden="0" w:defUnhideWhenUsed="0" w:defQFormat="0" w:count="371">
+    <w:lsdException w:name="Normal" w:uiPriority="0" w:qFormat="1"/>
+    <w:lsdException w:name="heading 1" w:uiPriority="9" w:qFormat="1"/>
+    <w:lsdException w:name="heading 2" w:semiHidden="1" w:uiPriority="9" w:unhideWhenUsed="1" w:qFormat="1"/>
+    <w:lsdException w:name="heading 3" w:semiHidden="1" w:uiPriority="9" w:unhideWhenUsed="1" w:qFormat="1"/>
+    <w:lsdException w:name="heading 4" w:semiHidden="1" w:uiPriority="9" w:unhideWhenUsed="1" w:qFormat="1"/>
+    <w:lsdException w:name="heading 5" w:semiHidden="1" w:uiPriority="9" w:unhideWhenUsed="1" w:qFormat="1"/>
+    <w:lsdException w:name="heading 6" w:semiHidden="1" w:uiPriority="9" w:unhideWhenUsed="1" w:qFormat="1"/>
+    <w:lsdException w:name="heading 7" w:semiHidden="1" w:uiPriority="9" w:unhideWhenUsed="1" w:qFormat="1"/>
+    <w:lsdException w:name="heading 8" w:semiHidden="1" w:uiPriority="9" w:unhideWhenUsed="1" w:qFormat="1"/>
+    <w:lsdException w:name="heading 9" w:semiHidden="1" w:uiPriority="9" w:unhideWhenUsed="1" w:qFormat="1"/>
+    <w:lsdException w:name="index 1" w:semiHidden="1" w:unhideWhenUsed="1"/>
+    <w:lsdException w:name="index 2" w:semiHidden="1" w:unhideWhenUsed="1"/>
+    <w:lsdException w:name="index 3" w:semiHidden="1" w:unhideWhenUsed="1"/>
+    <w:lsdException w:name="index 4" w:semiHidden="1" w:unhideWhenUsed="1"/>
+    <w:lsdException w:name="index 5" w:semiHidden="1" w:unhideWhenUsed="1"/>
+    <w:lsdException w:name="index 6" w:semiHidden="1" w:unhideWhenUsed="1"/>
+    <w:lsdException w:name="index 7" w:semiHidden="1" w:unhideWhenUsed="1"/>
+    <w:lsdException w:name="index 8" w:semiHidden="1" w:unhideWhenUsed="1"/>
+    <w:lsdException w:name="index 9" w:semiHidden="1" w:unhideWhenUsed="1"/>
+    <w:lsdException w:name="toc 1" w:semiHidden="1" w:uiPriority="39" w:unhideWhenUsed="1"/>
+    <w:lsdException w:name="toc 2" w:semiHidden="1" w:uiPriority="39" w:unhideWhenUsed="1"/>
+    <w:lsdException w:name="toc 3" w:semiHidden="1" w:uiPriority="39" w:unhideWhenUsed="1"/>
+    <w:lsdException w:name="toc 4" w:semiHidden="1" w:uiPriority="39" w:unhideWhenUsed="1"/>
+    <w:lsdException w:name="toc 5" w:semiHidden="1" w:uiPriority="39" w:unhideWhenUsed="1"/>
+    <w:lsdException w:name="toc 6" w:semiHidden="1" w:uiPriority="39" w:unhideWhenUsed="1"/>
+    <w:lsdException w:name="toc 7" w:semiHidden="1" w:uiPriority="39" w:unhideWhenUsed="1"/>
+    <w:lsdException w:name="toc 8" w:semiHidden="1" w:uiPriority="39" w:unhideWhenUsed="1"/>
+    <w:lsdException w:name="toc 9" w:semiHidden="1" w:uiPriority="39" w:unhideWhenUsed="1"/>
+    <w:lsdException w:name="Normal Indent" w:semiHidden="1" w:unhideWhenUsed="1"/>
+    <w:lsdException w:name="footnote text" w:semiHidden="1" w:unhideWhenUsed="1"/>
+    <w:lsdException w:name="annotation text" w:semiHidden="1" w:unhideWhenUsed="1"/>
+    <w:lsdException w:name="header" w:semiHidden="1" w:unhideWhenUsed="1"/>
+    <w:lsdException w:name="footer" w:semiHidden="1" w:unhideWhenUsed="1"/>
+    <w:lsdException w:name="index heading" w:semiHidden="1" w:unhideWhenUsed="1"/>
+    <w:lsdException w:name="caption" w:semiHidden="1" w:uiPriority="35" w:unhideWhenUsed="1" w:qFormat="1"/>
+    <w:lsdException w:name="table of figures" w:semiHidden="1" w:unhideWhenUsed="1"/>
+    <w:lsdException w:name="envelope address" w:semiHidden="1" w:unhideWhenUsed="1"/>
+    <w:lsdException w:name="envelope return" w:semiHidden="1" w:unhideWhenUsed="1"/>
+    <w:lsdException w:name="footnote reference" w:semiHidden="1" w:unhideWhenUsed="1"/>
+    <w:lsdException w:name="annotation reference" w:semiHidden="1" w:unhideWhenUsed="1"/>
+    <w:lsdException w:name="line number" w:semiHidden="1" w:unhideWhenUsed="1"/>
+    <w:lsdException w:name="page number" w:semiHidden="1" w:unhideWhenUsed="1"/>
+    <w:lsdException w:name="endnote reference" w:semiHidden="1" w:unhideWhenUsed="1"/>
+    <w:lsdException w:name="endnote text" w:semiHidden="1" w:unhideWhenUsed="1"/>
+    <w:lsdException w:name="table of authorities" w:semiHidden="1" w:unhideWhenUsed="1"/>
+    <w:lsdException w:name="macro" w:semiHidden="1" w:unhideWhenUsed="1"/>
+    <w:lsdException w:name="toa heading" w:semiHidden="1" w:unhideWhenUsed="1"/>
+    <w:lsdException w:name="List" w:semiHidden="1" w:unhideWhenUsed="1"/>
+    <w:lsdException w:name="List Bullet" w:semiHidden="1" w:unhideWhenUsed="1"/>
+    <w:lsdException w:name="List Number" w:semiHidden="1" w:unhideWhenUsed="1"/>
+    <w:lsdException w:name="List 2" w:semiHidden="1" w:unhideWhenUsed="1"/>
+    <w:lsdException w:name="List 3" w:semiHidden="1" w:unhideWhenUsed="1"/>
+    <w:lsdException w:name="List 4" w:semiHidden="1" w:unhideWhenUsed="1"/>
+    <w:lsdException w:name="List 5" w:semiHidden="1" w:unhideWhenUsed="1"/>
+    <w:lsdException w:name="List Bullet 2" w:semiHidden="1" w:unhideWhenUsed="1"/>
+    <w:lsdException w:name="List Bullet 3" w:semiHidden="1" w:unhideWhenUsed="1"/>
+    <w:lsdException w:name="List Bullet 4" w:semiHidden="1" w:unhideWhenUsed="1"/>
+    <w:lsdException w:name="List Bullet 5" w:semiHidden="1" w:unhideWhenUsed="1"/>
+    <w:lsdException w:name="List Number 2" w:semiHidden="1" w:unhideWhenUsed="1"/>
+    <w:lsdException w:name="List Number 3" w:semiHidden="1" w:unhideWhenUsed="1"/>
+    <w:lsdException w:name="List Number 4" w:semiHidden="1" w:unhideWhenUsed="1"/>
+    <w:lsdException w:name="List Number 5" w:semiHidden="1" w:unhideWhenUsed="1"/>
+    <w:lsdException w:name="Title" w:uiPriority="10" w:qFormat="1"/>
+    <w:lsdException w:name="Closing" w:semiHidden="1" w:unhideWhenUsed="1"/>
+    <w:lsdException w:name="Signature" w:semiHidden="1" w:unhideWhenUsed="1"/>
+    <w:lsdException w:name="Default Paragraph Font" w:semiHidden="1" w:uiPriority="1" w:unhideWhenUsed="1"/>
+    <w:lsdException w:name="Body Text" w:semiHidden="1" w:unhideWhenUsed="1"/>
+    <w:lsdException w:name="Body Text Indent" w:semiHidden="1" w:unhideWhenUsed="1"/>
+    <w:lsdException w:name="List Continue" w:semiHidden="1" w:unhideWhenUsed="1"/>
+    <w:lsdException w:name="List Continue 2" w:semiHidden="1" w:unhideWhenUsed="1"/>
+    <w:lsdException w:name="List Continue 3" w:semiHidden="1" w:unhideWhenUsed="1"/>
+    <w:lsdException w:name="List Continue 4" w:semiHidden="1" w:unhideWhenUsed="1"/>
+    <w:lsdException w:name="List Continue 5" w:semiHidden="1" w:unhideWhenUsed="1"/>
+    <w:lsdException w:name="Message Header" w:semiHidden="1" w:unhideWhenUsed="1"/>
+    <w:lsdException w:name="Subtitle" w:uiPriority="11" w:qFormat="1"/>
+    <w:lsdException w:name="Salutation" w:semiHidden="1" w:unhideWhenUsed="1"/>
+    <w:lsdException w:name="Date" w:semiHidden="1" w:unhideWhenUsed="1"/>
+    <w:lsdException w:name="Body Text First Indent" w:semiHidden="1" w:unhideWhenUsed="1"/>
+    <w:lsdException w:name="Body Text First Indent 2" w:semiHidden="1" w:unhideWhenUsed="1"/>
+    <w:lsdException w:name="Note Heading" w:semiHidden="1" w:unhideWhenUsed="1"/>
+    <w:lsdException w:name="Body Text 2" w:semiHidden="1" w:unhideWhenUsed="1"/>
+    <w:lsdException w:name="Body Text 3" w:semiHidden="1" w:unhideWhenUsed="1"/>
+    <w:lsdException w:name="Body Text Indent 2" w:semiHidden="1" w:unhideWhenUsed="1"/>
+    <w:lsdException w:name="Body Text Indent 3" w:semiHidden="1" w:unhideWhenUsed="1"/>
+    <w:lsdException w:name="Block Text" w:semiHidden="1" w:unhideWhenUsed="1"/>
+    <w:lsdException w:name="Hyperlink" w:semiHidden="1" w:unhideWhenUsed="1"/>
+    <w:lsdException w:name="FollowedHyperlink" w:semiHidden="1" w:unhideWhenUsed="1"/>
+    <w:lsdException w:name="Strong" w:uiPriority="22" w:qFormat="1"/>
+    <w:lsdException w:name="Emphasis" w:uiPriority="20" w:qFormat="1"/>
+    <w:lsdException w:name="Document Map" w:semiHidden="1" w:unhideWhenUsed="1"/>
+    <w:lsdException w:name="Plain Text" w:semiHidden="1" w:unhideWhenUsed="1"/>
+    <w:lsdException w:name="E-mail Signature" w:semiHidden="1" w:unhideWhenUsed="1"/>
+    <w:lsdException w:name="HTML Top of Form" w:semiHidden="1" w:unhideWhenUsed="1"/>
+    <w:lsdException w:name="HTML Bottom of Form" w:semiHidden="1" w:unhideWhenUsed="1"/>
+    <w:lsdException w:name="Normal (Web)" w:semiHidden="1" w:unhideWhenUsed="1"/>
+    <w:lsdException w:name="HTML Acronym" w:semiHidden="1" w:unhideWhenUsed="1"/>
+    <w:lsdException w:name="HTML Address" w:semiHidden="1" w:unhideWhenUsed="1"/>
+    <w:lsdException w:name="HTML Cite" w:semiHidden="1" w:unhideWhenUsed="1"/>
+    <w:lsdException w:name="HTML Code" w:semiHidden="1" w:unhideWhenUsed="1"/>
+    <w:lsdException w:name="HTML Definition" w:semiHidden="1" w:unhideWhenUsed="1"/>
+    <w:lsdException w:name="HTML Keyboard" w:semiHidden="1" w:unhideWhenUsed="1"/>
+    <w:lsdException w:name="HTML Preformatted" w:semiHidden="1" w:unhideWhenUsed="1"/>
+    <w:lsdException w:name="HTML Sample" w:semiHidden="1" w:unhideWhenUsed="1"/>
+    <w:lsdException w:name="HTML Typewriter" w:semiHidden="1" w:unhideWhenUsed="1"/>
+    <w:lsdException w:name="HTML Variable" w:semiHidden="1" w:unhideWhenUsed="1"/>
+    <w:lsdException w:name="Normal Table" w:semiHidden="1" w:unhideWhenUsed="1"/>
+    <w:lsdException w:name="annotation subject" w:semiHidden="1" w:unhideWhenUsed="1"/>
+    <w:lsdException w:name="No List" w:semiHidden="1" w:unhideWhenUsed="1"/>
+    <w:lsdException w:name="Outline List 1" w:semiHidden="1" w:unhideWhenUsed="1"/>
+    <w:lsdException w:name="Outline List 2" w:semiHidden="1" w:unhideWhenUsed="1"/>
+    <w:lsdException w:name="Outline List 3" w:semiHidden="1" w:unhideWhenUsed="1"/>
+    <w:lsdException w:name="Table Simple 1" w:semiHidden="1" w:unhideWhenUsed="1"/>
+    <w:lsdException w:name="Table Simple 2" w:semiHidden="1" w:unhideWhenUsed="1"/>
+    <w:lsdException w:name="Table Simple 3" w:semiHidden="1" w:unhideWhenUsed="1"/>
+    <w:lsdException w:name="Table Classic 1" w:semiHidden="1" w:unhideWhenUsed="1"/>
+    <w:lsdException w:name="Table Classic 2" w:semiHidden="1" w:unhideWhenUsed="1"/>
+    <w:lsdException w:name="Table Classic 3" w:semiHidden="1" w:unhideWhenUsed="1"/>
+    <w:lsdException w:name="Table Classic 4" w:semiHidden="1" w:unhideWhenUsed="1"/>
+    <w:lsdException w:name="Table Colorful 1" w:semiHidden="1" w:unhideWhenUsed="1"/>
+    <w:lsdException w:name="Table Colorful 2" w:semiHidden="1" w:unhideWhenUsed="1"/>
+    <w:lsdException w:name="Table Colorful 3" w:semiHidden="1" w:unhideWhenUsed="1"/>
+    <w:lsdException w:name="Table Columns 1" w:semiHidden="1" w:unhideWhenUsed="1"/>
+    <w:lsdException w:name="Table Columns 2" w:semiHidden="1" w:unhideWhenUsed="1"/>
+    <w:lsdException w:name="Table Columns 3" w:semiHidden="1" w:unhideWhenUsed="1"/>
+    <w:lsdException w:name="Table Columns 4" w:semiHidden="1" w:unhideWhenUsed="1"/>
+    <w:lsdException w:name="Table Columns 5" w:semiHidden="1" w:unhideWhenUsed="1"/>
+    <w:lsdException w:name="Table Grid 1" w:semiHidden="1" w:unhideWhenUsed="1"/>
+    <w:lsdException w:name="Table Grid 2" w:semiHidden="1" w:unhideWhenUsed="1"/>
+    <w:lsdException w:name="Table Grid 3" w:semiHidden="1" w:unhideWhenUsed="1"/>
+    <w:lsdException w:name="Table Grid 4" w:semiHidden="1" w:unhideWhenUsed="1"/>
+    <w:lsdException w:name="Table Grid 5" w:semiHidden="1" w:unhideWhenUsed="1"/>
+    <w:lsdException w:name="Table Grid 6" w:semiHidden="1" w:unhideWhenUsed="1"/>
+    <w:lsdException w:name="Table Grid 7" w:semiHidden="1" w:unhideWhenUsed="1"/>
+    <w:lsdException w:name="Table Grid 8" w:semiHidden="1" w:unhideWhenUsed="1"/>
+    <w:lsdException w:name="Table List 1" w:semiHidden="1" w:unhideWhenUsed="1"/>
+    <w:lsdException w:name="Table List 2" w:semiHidden="1" w:unhideWhenUsed="1"/>
+    <w:lsdException w:name="Table List 3" w:semiHidden="1" w:unhideWhenUsed="1"/>
+    <w:lsdException w:name="Table List 4" w:semiHidden="1" w:unhideWhenUsed="1"/>
+    <w:lsdException w:name="Table List 5" w:semiHidden="1" w:unhideWhenUsed="1"/>
+    <w:lsdException w:name="Table List 6" w:semiHidden="1" w:unhideWhenUsed="1"/>
+    <w:lsdException w:name="Table List 7" w:semiHidden="1" w:unhideWhenUsed="1"/>
+    <w:lsdException w:name="Table List 8" w:semiHidden="1" w:unhideWhenUsed="1"/>
+    <w:lsdException w:name="Table 3D effects 1" w:semiHidden="1" w:unhideWhenUsed="1"/>
+    <w:lsdException w:name="Table 3D effects 2" w:semiHidden="1" w:unhideWhenUsed="1"/>
+    <w:lsdException w:name="Table 3D effects 3" w:semiHidden="1" w:unhideWhenUsed="1"/>
+    <w:lsdException w:name="Table Contemporary" w:semiHidden="1" w:unhideWhenUsed="1"/>
+    <w:lsdException w:name="Table Elegant" w:semiHidden="1" w:unhideWhenUsed="1"/>
+    <w:lsdException w:name="Table Professional" w:semiHidden="1" w:unhideWhenUsed="1"/>
+    <w:lsdException w:name="Table Subtle 1" w:semiHidden="1" w:unhideWhenUsed="1"/>
+    <w:lsdException w:name="Table Subtle 2" w:semiHidden="1" w:unhideWhenUsed="1"/>
+    <w:lsdException w:name="Table Web 1" w:semiHidden="1" w:unhideWhenUsed="1"/>
+    <w:lsdException w:name="Table Web 2" w:semiHidden="1" w:unhideWhenUsed="1"/>
+    <w:lsdException w:name="Table Web 3" w:semiHidden="1" w:unhideWhenUsed="1"/>
+    <w:lsdException w:name="Balloon Text" w:semiHidden="1" w:unhideWhenUsed="1"/>
+    <w:lsdException w:name="Table Grid" w:uiPriority="39"/>
+    <w:lsdException w:name="Table Theme" w:semiHidden="1" w:unhideWhenUsed="1"/>
+    <w:lsdException w:name="Placeholder Text" w:semiHidden="1"/>
+    <w:lsdException w:name="No Spacing" w:uiPriority="1" w:qFormat="1"/>
+    <w:lsdException w:name="Light Shading" w:uiPriority="60"/>
+    <w:lsdException w:name="Light List" w:uiPriority="61"/>
+    <w:lsdException w:name="Light Grid" w:uiPriority="62"/>
+    <w:lsdException w:name="Medium Shading 1" w:uiPriority="63"/>
+    <w:lsdException w:name="Medium Shading 2" w:uiPriority="64"/>
+    <w:lsdException w:name="Medium List 1" w:uiPriority="65"/>
+    <w:lsdException w:name="Medium List 2" w:uiPriority="66"/>
+    <w:lsdException w:name="Medium Grid 1" w:uiPriority="67"/>
+    <w:lsdException w:name="Medium Grid 2" w:uiPriority="68"/>
+    <w:lsdException w:name="Medium Grid 3" w:uiPriority="69"/>
+    <w:lsdException w:name="Dark List" w:uiPriority="70"/>
+    <w:lsdException w:name="Colorful Shading" w:uiPriority="71"/>
+    <w:lsdException w:name="Colorful List" w:uiPriority="72"/>
+    <w:lsdException w:name="Colorful Grid" w:uiPriority="73"/>
+    <w:lsdException w:name="Light Shading Accent 1" w:uiPriority="60"/>
+    <w:lsdException w:name="Light List Accent 1" w:uiPriority="61"/>
+    <w:lsdException w:name="Light Grid Accent 1" w:uiPriority="62"/>
+    <w:lsdException w:name="Medium Shading 1 Accent 1" w:uiPriority="63"/>
+    <w:lsdException w:name="Medium Shading 2 Accent 1" w:uiPriority="64"/>
+    <w:lsdException w:name="Medium List 1 Accent 1" w:uiPriority="65"/>
+    <w:lsdException w:name="Revision" w:semiHidden="1"/>
+    <w:lsdException w:name="List Paragraph" w:uiPriority="34" w:qFormat="1"/>
+    <w:lsdException w:name="Quote" w:uiPriority="29" w:qFormat="1"/>
+    <w:lsdException w:name="Intense Quote" w:uiPriority="30" w:qFormat="1"/>
+    <w:lsdException w:name="Medium List 2 Accent 1" w:uiPriority="66"/>
+    <w:lsdException w:name="Medium Grid 1 Accent 1" w:uiPriority="67"/>
+    <w:lsdException w:name="Medium Grid 2 Accent 1" w:uiPriority="68"/>
+    <w:lsdException w:name="Medium Grid 3 Accent 1" w:uiPriority="69"/>
+    <w:lsdException w:name="Dark List Accent 1" w:uiPriority="70"/>
+    <w:lsdException w:name="Colorful Shading Accent 1" w:uiPriority="71"/>
+    <w:lsdException w:name="Colorful List Accent 1" w:uiPriority="72"/>
+    <w:lsdException w:name="Colorful Grid Accent 1" w:uiPriority="73"/>
+    <w:lsdException w:name="Light Shading Accent 2" w:uiPriority="60"/>
+    <w:lsdException w:name="Light List Accent 2" w:uiPriority="61"/>
+    <w:lsdException w:name="Light Grid Accent 2" w:uiPriority="62"/>
+    <w:lsdException w:name="Medium Shading 1 Accent 2" w:uiPriority="63"/>
+    <w:lsdException w:name="Medium Shading 2 Accent 2" w:uiPriority="64"/>
+    <w:lsdException w:name="Medium List 1 Accent 2" w:uiPriority="65"/>
+    <w:lsdException w:name="Medium List 2 Accent 2" w:uiPriority="66"/>
+    <w:lsdException w:name="Medium Grid 1 Accent 2" w:uiPriority="67"/>
+    <w:lsdException w:name="Medium Grid 2 Accent 2" w:uiPriority="68"/>
+    <w:lsdException w:name="Medium Grid 3 Accent 2" w:uiPriority="69"/>
+    <w:lsdException w:name="Dark List Accent 2" w:uiPriority="70"/>
+    <w:lsdException w:name="Colorful Shading Accent 2" w:uiPriority="71"/>
+    <w:lsdException w:name="Colorful List Accent 2" w:uiPriority="72"/>
+    <w:lsdException w:name="Colorful Grid Accent 2" w:uiPriority="73"/>
+    <w:lsdException w:name="Light Shading Accent 3" w:uiPriority="60"/>
+    <w:lsdException w:name="Light List Accent 3" w:uiPriority="61"/>
+    <w:lsdException w:name="Light Grid Accent 3" w:uiPriority="62"/>
+    <w:lsdException w:name="Medium Shading 1 Accent 3" w:uiPriority="63"/>
+    <w:lsdException w:name="Medium Shading 2 Accent 3" w:uiPriority="64"/>
+    <w:lsdException w:name="Medium List 1 Accent 3" w:uiPriority="65"/>
+    <w:lsdException w:name="Medium List 2 Accent 3" w:uiPriority="66"/>
+    <w:lsdException w:name="Medium Grid 1 Accent 3" w:uiPriority="67"/>
+    <w:lsdException w:name="Medium Grid 2 Accent 3" w:uiPriority="68"/>
+    <w:lsdException w:name="Medium Grid 3 Accent 3" w:uiPriority="69"/>
+    <w:lsdException w:name="Dark List Accent 3" w:uiPriority="70"/>
+    <w:lsdException w:name="Colorful Shading Accent 3" w:uiPriority="71"/>
+    <w:lsdException w:name="Colorful List Accent 3" w:uiPriority="72"/>
+    <w:lsdException w:name="Colorful Grid Accent 3" w:uiPriority="73"/>
+    <w:lsdException w:name="Light Shading Accent 4" w:uiPriority="60"/>
+    <w:lsdException w:name="Light List Accent 4" w:uiPriority="61"/>
+    <w:lsdException w:name="Light Grid Accent 4" w:uiPriority="62"/>
+    <w:lsdException w:name="Medium Shading 1 Accent 4" w:uiPriority="63"/>
+    <w:lsdException w:name="Medium Shading 2 Accent 4" w:uiPriority="64"/>
+    <w:lsdException w:name="Medium List 1 Accent 4" w:uiPriority="65"/>
+    <w:lsdException w:name="Medium List 2 Accent 4" w:uiPriority="66"/>
+    <w:lsdException w:name="Medium Grid 1 Accent 4" w:uiPriority="67"/>
+    <w:lsdException w:name="Medium Grid 2 Accent 4" w:uiPriority="68"/>
+    <w:lsdException w:name="Medium Grid 3 Accent 4" w:uiPriority="69"/>
+    <w:lsdException w:name="Dark List Accent 4" w:uiPriority="70"/>
+    <w:lsdException w:name="Colorful Shading Accent 4" w:uiPriority="71"/>
+    <w:lsdException w:name="Colorful List Accent 4" w:uiPriority="72"/>
+    <w:lsdException w:name="Colorful Grid Accent 4" w:uiPriority="73"/>
+    <w:lsdException w:name="Light Shading Accent 5" w:uiPriority="60"/>
+    <w:lsdException w:name="Light List Accent 5" w:uiPriority="61"/>
+    <w:lsdException w:name="Light Grid Accent 5" w:uiPriority="62"/>
+    <w:lsdException w:name="Medium Shading 1 Accent 5" w:uiPriority="63"/>
+    <w:lsdException w:name="Medium Shading 2 Accent 5" w:uiPriority="64"/>
+    <w:lsdException w:name="Medium List 1 Accent 5" w:uiPriority="65"/>
+    <w:lsdException w:name="Medium List 2 Accent 5" w:uiPriority="66"/>
+    <w:lsdException w:name="Medium Grid 1 Accent 5" w:uiPriority="67"/>
+    <w:lsdException w:name="Medium Grid 2 Accent 5" w:uiPriority="68"/>
+    <w:lsdException w:name="Medium Grid 3 Accent 5" w:uiPriority="69"/>
+    <w:lsdException w:name="Dark List Accent 5" w:uiPriority="70"/>
+    <w:lsdException w:name="Colorful Shading Accent 5" w:uiPriority="71"/>
+    <w:lsdException w:name="Colorful List Accent 5" w:uiPriority="72"/>
+    <w:lsdException w:name="Colorful Grid Accent 5" w:uiPriority="73"/>
+    <w:lsdException w:name="Light Shading Accent 6" w:uiPriority="60"/>
+    <w:lsdException w:name="Light List Accent 6" w:uiPriority="61"/>
+    <w:lsdException w:name="Light Grid Accent 6" w:uiPriority="62"/>
+    <w:lsdException w:name="Medium Shading 1 Accent 6" w:uiPriority="63"/>
+    <w:lsdException w:name="Medium Shading 2 Accent 6" w:uiPriority="64"/>
+    <w:lsdException w:name="Medium List 1 Accent 6" w:uiPriority="65"/>
+    <w:lsdException w:name="Medium List 2 Accent 6" w:uiPriority="66"/>
+    <w:lsdException w:name="Medium Grid 1 Accent 6" w:uiPriority="67"/>
+    <w:lsdException w:name="Medium Grid 2 Accent 6" w:uiPriority="68"/>
+    <w:lsdException w:name="Medium Grid 3 Accent 6" w:uiPriority="69"/>
+    <w:lsdException w:name="Dark List Accent 6" w:uiPriority="70"/>
+    <w:lsdException w:name="Colorful Shading Accent 6" w:uiPriority="71"/>
+    <w:lsdException w:name="Colorful List Accent 6" w:uiPriority="72"/>
+    <w:lsdException w:name="Colorful Grid Accent 6" w:uiPriority="73"/>
+    <w:lsdException w:name="Subtle Emphasis" w:uiPriority="19" w:qFormat="1"/>
+    <w:lsdException w:name="Intense Emphasis" w:uiPriority="21" w:qFormat="1"/>
+    <w:lsdException w:name="Subtle Reference" w:uiPriority="31" w:qFormat="1"/>
+    <w:lsdException w:name="Intense Reference" w:uiPriority="32" w:qFormat="1"/>
+    <w:lsdException w:name="Book Title" w:uiPriority="33" w:qFormat="1"/>
+    <w:lsdException w:name="Bibliography" w:semiHidden="1" w:uiPriority="37" w:unhideWhenUsed="1"/>
+    <w:lsdException w:name="TOC Heading" w:semiHidden="1" w:uiPriority="39" w:unhideWhenUsed="1" w:qFormat="1"/>
+    <w:lsdException w:name="Plain Table 1" w:uiPriority="41"/>
+    <w:lsdException w:name="Plain Table 2" w:uiPriority="42"/>
+    <w:lsdException w:name="Plain Table 3" w:uiPriority="43"/>
+    <w:lsdException w:name="Plain Table 4" w:uiPriority="44"/>
+    <w:lsdException w:name="Plain Table 5" w:uiPriority="45"/>
+    <w:lsdException w:name="Grid Table Light" w:uiPriority="40"/>
+    <w:lsdException w:name="Grid Table 1 Light" w:uiPriority="46"/>
+    <w:lsdException w:name="Grid Table 2" w:uiPriority="47"/>
+    <w:lsdException w:name="Grid Table 3" w:uiPriority="48"/>
+    <w:lsdException w:name="Grid Table 4" w:uiPriority="49"/>
+    <w:lsdException w:name="Grid Table 5 Dark" w:uiPriority="50"/>
+    <w:lsdException w:name="Grid Table 6 Colorful" w:uiPriority="51"/>
+    <w:lsdException w:name="Grid Table 7 Colorful" w:uiPriority="52"/>
+    <w:lsdException w:name="Grid Table 1 Light Accent 1" w:uiPriority="46"/>
+    <w:lsdException w:name="Grid Table 2 Accent 1" w:uiPriority="47"/>
+    <w:lsdException w:name="Grid Table 3 Accent 1" w:uiPriority="48"/>
+    <w:lsdException w:name="Grid Table 4 Accent 1" w:uiPriority="49"/>
+    <w:lsdException w:name="Grid Table 5 Dark Accent 1" w:uiPriority="50"/>
+    <w:lsdException w:name="Grid Table 6 Colorful Accent 1" w:uiPriority="51"/>
+    <w:lsdException w:name="Grid Table 7 Colorful Accent 1" w:uiPriority="52"/>
+    <w:lsdException w:name="Grid Table 1 Light Accent 2" w:uiPriority="46"/>
+    <w:lsdException w:name="Grid Table 2 Accent 2" w:uiPriority="47"/>
+    <w:lsdException w:name="Grid Table 3 Accent 2" w:uiPriority="48"/>
+    <w:lsdException w:name="Grid Table 4 Accent 2" w:uiPriority="49"/>
+    <w:lsdException w:name="Grid Table 5 Dark Accent 2" w:uiPriority="50"/>
+    <w:lsdException w:name="Grid Table 6 Colorful Accent 2" w:uiPriority="51"/>
+    <w:lsdException w:name="Grid Table 7 Colorful Accent 2" w:uiPriority="52"/>
+    <w:lsdException w:name="Grid Table 1 Light Accent 3" w:uiPriority="46"/>
+    <w:lsdException w:name="Grid Table 2 Accent 3" w:uiPriority="47"/>
+    <w:lsdException w:name="Grid Table 3 Accent 3" w:uiPriority="48"/>
+    <w:lsdException w:name="Grid Table 4 Accent 3" w:uiPriority="49"/>
+    <w:lsdException w:name="Grid Table 5 Dark Accent 3" w:uiPriority="50"/>
+    <w:lsdException w:name="Grid Table 6 Colorful Accent 3" w:uiPriority="51"/>
+    <w:lsdException w:name="Grid Table 7 Colorful Accent 3" w:uiPriority="52"/>
+    <w:lsdException w:name="Grid Table 1 Light Accent 4" w:uiPriority="46"/>
+    <w:lsdException w:name="Grid Table 2 Accent 4" w:uiPriority="47"/>
+    <w:lsdException w:name="Grid Table 3 Accent 4" w:uiPriority="48"/>
+    <w:lsdException w:name="Grid Table 4 Accent 4" w:uiPriority="49"/>
+    <w:lsdException w:name="Grid Table 5 Dark Accent 4" w:uiPriority="50"/>
+    <w:lsdException w:name="Grid Table 6 Colorful Accent 4" w:uiPriority="51"/>
+    <w:lsdException w:name="Grid Table 7 Colorful Accent 4" w:uiPriority="52"/>
+    <w:lsdException w:name="Grid Table 1 Light Accent 5" w:uiPriority="46"/>
+    <w:lsdException w:name="Grid Table 2 Accent 5" w:uiPriority="47"/>
+    <w:lsdException w:name="Grid Table 3 Accent 5" w:uiPriority="48"/>
+    <w:lsdException w:name="Grid Table 4 Accent 5" w:uiPriority="49"/>
+    <w:lsdException w:name="Grid Table 5 Dark Accent 5" w:uiPriority="50"/>
+    <w:lsdException w:name="Grid Table 6 Colorful Accent 5" w:uiPriority="51"/>
+    <w:lsdException w:name="Grid Table 7 Colorful Accent 5" w:uiPriority="52"/>
+    <w:lsdException w:name="Grid Table 1 Light Accent 6" w:uiPriority="46"/>
+    <w:lsdException w:name="Grid Table 2 Accent 6" w:uiPriority="47"/>
+    <w:lsdException w:name="Grid Table 3 Accent 6" w:uiPriority="48"/>
+    <w:lsdException w:name="Grid Table 4 Accent 6" w:uiPriority="49"/>
+    <w:lsdException w:name="Grid Table 5 Dark Accent 6" w:uiPriority="50"/>
+    <w:lsdException w:name="Grid Table 6 Colorful Accent 6" w:uiPriority="51"/>
+    <w:lsdException w:name="Grid Table 7 Colorful Accent 6" w:uiPriority="52"/>
+    <w:lsdException w:name="List Table 1 Light" w:uiPriority="46"/>
+    <w:lsdException w:name="List Table 2" w:uiPriority="47"/>
+    <w:lsdException w:name="List Table 3" w:uiPriority="48"/>
+    <w:lsdException w:name="List Table 4" w:uiPriority="49"/>
+    <w:lsdException w:name="List Table 5 Dark" w:uiPriority="50"/>
+    <w:lsdException w:name="List Table 6 Colorful" w:uiPriority="51"/>
+    <w:lsdException w:name="List Table 7 Colorful" w:uiPriority="52"/>
+    <w:lsdException w:name="List Table 1 Light Accent 1" w:uiPriority="46"/>
+    <w:lsdException w:name="List Table 2 Accent 1" w:uiPriority="47"/>
+    <w:lsdException w:name="List Table 3 Accent 1" w:uiPriority="48"/>
+    <w:lsdException w:name="List Table 4 Accent 1" w:uiPriority="49"/>
+    <w:lsdException w:name="List Table 5 Dark Accent 1" w:uiPriority="50"/>
+    <w:lsdException w:name="List Table 6 Colorful Accent 1" w:uiPriority="51"/>
+    <w:lsdException w:name="List Table 7 Colorful Accent 1" w:uiPriority="52"/>
+    <w:lsdException w:name="List Table 1 Light Accent 2" w:uiPriority="46"/>
+    <w:lsdException w:name="List Table 2 Accent 2" w:uiPriority="47"/>
+    <w:lsdException w:name="List Table 3 Accent 2" w:uiPriority="48"/>
+    <w:lsdException w:name="List Table 4 Accent 2" w:uiPriority="49"/>
+    <w:lsdException w:name="List Table 5 Dark Accent 2" w:uiPriority="50"/>
+    <w:lsdException w:name="List Table 6 Colorful Accent 2" w:uiPriority="51"/>
+    <w:lsdException w:name="List Table 7 Colorful Accent 2" w:uiPriority="52"/>
+    <w:lsdException w:name="List Table 1 Light Accent 3" w:uiPriority="46"/>
+    <w:lsdException w:name="List Table 2 Accent 3" w:uiPriority="47"/>
+    <w:lsdException w:name="List Table 3 Accent 3" w:uiPriority="48"/>
+    <w:lsdException w:name="List Table 4 Accent 3" w:uiPriority="49"/>
+    <w:lsdException w:name="List Table 5 Dark Accent 3" w:uiPriority="50"/>
+    <w:lsdException w:name="List Table 6 Colorful Accent 3" w:uiPriority="51"/>
+    <w:lsdException w:name="List Table 7 Colorful Accent 3" w:uiPriority="52"/>
+    <w:lsdException w:name="List Table 1 Light Accent 4" w:uiPriority="46"/>
+    <w:lsdException w:name="List Table 2 Accent 4" w:uiPriority="47"/>
+    <w:lsdException w:name="List Table 3 Accent 4" w:uiPriority="48"/>
+    <w:lsdException w:name="List Table 4 Accent 4" w:uiPriority="49"/>
+    <w:lsdException w:name="List Table 5 Dark Accent 4" w:uiPriority="50"/>
+    <w:lsdException w:name="List Table 6 Colorful Accent 4" w:uiPriority="51"/>
+    <w:lsdException w:name="List Table 7 Colorful Accent 4" w:uiPriority="52"/>
+    <w:lsdException w:name="List Table 1 Light Accent 5" w:uiPriority="46"/>
+    <w:lsdException w:name="List Table 2 Accent 5" w:uiPriority="47"/>
+    <w:lsdException w:name="List Table 3 Accent 5" w:uiPriority="48"/>
+    <w:lsdException w:name="List Table 4 Accent 5" w:uiPriority="49"/>
+    <w:lsdException w:name="List Table 5 Dark Accent 5" w:uiPriority="50"/>
+    <w:lsdException w:name="List Table 6 Colorful Accent 5" w:uiPriority="51"/>
+    <w:lsdException w:name="List Table 7 Colorful Accent 5" w:uiPriority="52"/>
+    <w:lsdException w:name="List Table 1 Light Accent 6" w:uiPriority="46"/>
+    <w:lsdException w:name="List Table 2 Accent 6" w:uiPriority="47"/>
+    <w:lsdException w:name="List Table 3 Accent 6" w:uiPriority="48"/>
+    <w:lsdException w:name="List Table 4 Accent 6" w:uiPriority="49"/>
+    <w:lsdException w:name="List Table 5 Dark Accent 6" w:uiPriority="50"/>
+    <w:lsdException w:name="List Table 6 Colorful Accent 6" w:uiPriority="51"/>
+    <w:lsdException w:name="List Table 7 Colorful Accent 6" w:uiPriority="52"/>
+  </w:latentStyles>
   <w:style w:type="paragraph" w:default="1" w:styleId="Normal">
     <w:name w:val="Normal"/>
-    <w:next w:val="Normal"/>
-    <w:pPr/>
     <w:rPr>
       <w:sz w:val="24"/>
       <w:szCs w:val="24"/>
-      <w:lang w:val="en-US" w:eastAsia="en-US" w:bidi="ar-SA"/>
+      <w:lang w:val="en-US" w:eastAsia="en-US"/>
     </w:rPr>
   </w:style>
-  <w:style w:type="character" w:default="1" w:styleId="Default Paragraph Font">
+  <w:style w:type="character" w:default="1" w:styleId="DefaultParagraphFont">
     <w:name w:val="Default Paragraph Font"/>
-    <w:next w:val="Default Paragraph Font"/>
+    <w:uiPriority w:val="1"/>
+    <w:semiHidden/>
+    <w:unhideWhenUsed/>
+  </w:style>
+  <w:style w:type="table" w:default="1" w:styleId="TableNormal">
+    <w:name w:val="Normal Table"/>
+    <w:uiPriority w:val="99"/>
+    <w:semiHidden/>
+    <w:unhideWhenUsed/>
+    <w:tblPr>
+      <w:tblInd w:w="0" w:type="dxa"/>
+      <w:tblCellMar>
+        <w:top w:w="0" w:type="dxa"/>
+        <w:left w:w="108" w:type="dxa"/>
+        <w:bottom w:w="0" w:type="dxa"/>
+        <w:right w:w="108" w:type="dxa"/>
+      </w:tblCellMar>
+    </w:tblPr>
+  </w:style>
+  <w:style w:type="numbering" w:default="1" w:styleId="NoList">
+    <w:name w:val="No List"/>
+    <w:uiPriority w:val="99"/>
+    <w:semiHidden/>
+    <w:unhideWhenUsed/>
   </w:style>
   <w:style w:type="character" w:styleId="Hyperlink">
     <w:name w:val="Hyperlink"/>
@@ -1134,151 +1326,51 @@
       <w:u w:val="single"/>
     </w:rPr>
   </w:style>
-  <w:style w:type="table" w:default="1" w:styleId="Table Normal">
-    <w:name w:val="Table Normal"/>
-    <w:next w:val="Table Normal"/>
-    <w:pPr/>
-    <w:tblPr>
-      <w:tblInd w:w="0" w:type="dxa"/>
-    </w:tblPr>
-    <w:trPr/>
-    <w:tcPr/>
-    <w:tblStylePr w:type="firstRow"/>
-    <w:tblStylePr w:type="lastRow"/>
-    <w:tblStylePr w:type="firstCol"/>
-    <w:tblStylePr w:type="lastCol"/>
-    <w:tblStylePr w:type="band1Vert"/>
-    <w:tblStylePr w:type="band2Vert"/>
-    <w:tblStylePr w:type="band1Horz"/>
-    <w:tblStylePr w:type="band2Horz"/>
-    <w:tblStylePr w:type="neCell"/>
-    <w:tblStylePr w:type="nwCell"/>
-    <w:tblStylePr w:type="seCell"/>
-    <w:tblStylePr w:type="swCell"/>
-  </w:style>
-  <w:style w:type="numbering" w:default="1" w:styleId="No List">
-    <w:name w:val="No List"/>
-    <w:next w:val="No List"/>
-    <w:pPr/>
-  </w:style>
-  <w:style w:type="paragraph" w:styleId="Header &amp; Footer">
+  <w:style w:type="paragraph" w:customStyle="1" w:styleId="HeaderFooter">
     <w:name w:val="Header &amp; Footer"/>
-    <w:next w:val="Header &amp; Footer"/>
     <w:pPr>
-      <w:keepNext w:val="0"/>
-      <w:keepLines w:val="0"/>
-      <w:pageBreakBefore w:val="0"/>
-      <w:widowControl w:val="1"/>
-      <w:shd w:val="clear" w:color="auto" w:fill="auto"/>
       <w:tabs>
         <w:tab w:val="right" w:pos="9020"/>
       </w:tabs>
-      <w:suppressAutoHyphens w:val="0"/>
-      <w:bidi w:val="0"/>
-      <w:spacing w:before="0" w:after="0" w:line="240" w:lineRule="auto"/>
-      <w:ind w:left="0" w:right="0" w:firstLine="0"/>
-      <w:jc w:val="left"/>
-      <w:outlineLvl w:val="9"/>
     </w:pPr>
     <w:rPr>
-      <w:rFonts w:ascii="Helvetica" w:cs="Arial Unicode MS" w:hAnsi="Helvetica" w:eastAsia="Arial Unicode MS"/>
-      <w:b w:val="0"/>
-      <w:bCs w:val="0"/>
-      <w:i w:val="0"/>
-      <w:iCs w:val="0"/>
-      <w:caps w:val="0"/>
-      <w:smallCaps w:val="0"/>
-      <w:strike w:val="0"/>
-      <w:dstrike w:val="0"/>
-      <w:outline w:val="0"/>
+      <w:rFonts w:ascii="Helvetica" w:hAnsi="Helvetica" w:cs="Arial Unicode MS"/>
       <w:color w:val="000000"/>
-      <w:spacing w:val="0"/>
-      <w:kern w:val="0"/>
-      <w:position w:val="0"/>
       <w:sz w:val="24"/>
       <w:szCs w:val="24"/>
-      <w:u w:val="none" w:color="000000"/>
-      <w:vertAlign w:val="baseline"/>
+      <w:u w:color="000000"/>
       <w:lang w:val="en-US"/>
     </w:rPr>
   </w:style>
   <w:style w:type="paragraph" w:styleId="Title">
     <w:name w:val="Title"/>
-    <w:next w:val="Body A"/>
+    <w:next w:val="BodyA"/>
     <w:pPr>
-      <w:keepNext w:val="1"/>
-      <w:keepLines w:val="0"/>
-      <w:pageBreakBefore w:val="0"/>
-      <w:widowControl w:val="1"/>
-      <w:shd w:val="clear" w:color="auto" w:fill="auto"/>
-      <w:suppressAutoHyphens w:val="0"/>
-      <w:bidi w:val="0"/>
-      <w:spacing w:before="0" w:after="0" w:line="240" w:lineRule="auto"/>
-      <w:ind w:left="0" w:right="0" w:firstLine="0"/>
-      <w:jc w:val="left"/>
-      <w:outlineLvl w:val="9"/>
+      <w:keepNext/>
     </w:pPr>
     <w:rPr>
-      <w:rFonts w:ascii="Helvetica" w:cs="Arial Unicode MS" w:hAnsi="Helvetica" w:eastAsia="Arial Unicode MS"/>
-      <w:b w:val="1"/>
-      <w:bCs w:val="1"/>
-      <w:i w:val="0"/>
-      <w:iCs w:val="0"/>
-      <w:caps w:val="0"/>
-      <w:smallCaps w:val="0"/>
-      <w:strike w:val="0"/>
-      <w:dstrike w:val="0"/>
-      <w:outline w:val="0"/>
+      <w:rFonts w:ascii="Helvetica" w:hAnsi="Helvetica" w:cs="Arial Unicode MS"/>
+      <w:b/>
+      <w:bCs/>
       <w:color w:val="000000"/>
-      <w:spacing w:val="0"/>
-      <w:kern w:val="0"/>
-      <w:position w:val="0"/>
       <w:sz w:val="60"/>
       <w:szCs w:val="60"/>
-      <w:u w:val="none" w:color="000000"/>
-      <w:vertAlign w:val="baseline"/>
+      <w:u w:color="000000"/>
       <w:lang w:val="en-US"/>
     </w:rPr>
   </w:style>
-  <w:style w:type="paragraph" w:styleId="Body A">
+  <w:style w:type="paragraph" w:customStyle="1" w:styleId="BodyA">
     <w:name w:val="Body A"/>
-    <w:next w:val="Body A"/>
-    <w:pPr>
-      <w:keepNext w:val="0"/>
-      <w:keepLines w:val="0"/>
-      <w:pageBreakBefore w:val="0"/>
-      <w:widowControl w:val="1"/>
-      <w:shd w:val="clear" w:color="auto" w:fill="auto"/>
-      <w:suppressAutoHyphens w:val="0"/>
-      <w:bidi w:val="0"/>
-      <w:spacing w:before="0" w:after="0" w:line="240" w:lineRule="auto"/>
-      <w:ind w:left="0" w:right="0" w:firstLine="0"/>
-      <w:jc w:val="left"/>
-      <w:outlineLvl w:val="9"/>
-    </w:pPr>
     <w:rPr>
-      <w:rFonts w:ascii="Helvetica" w:cs="Arial Unicode MS" w:hAnsi="Helvetica" w:eastAsia="Arial Unicode MS"/>
-      <w:b w:val="0"/>
-      <w:bCs w:val="0"/>
-      <w:i w:val="0"/>
-      <w:iCs w:val="0"/>
-      <w:caps w:val="0"/>
-      <w:smallCaps w:val="0"/>
-      <w:strike w:val="0"/>
-      <w:dstrike w:val="0"/>
-      <w:outline w:val="0"/>
+      <w:rFonts w:ascii="Helvetica" w:hAnsi="Helvetica" w:cs="Arial Unicode MS"/>
       <w:color w:val="000000"/>
-      <w:spacing w:val="0"/>
-      <w:kern w:val="0"/>
-      <w:position w:val="0"/>
       <w:sz w:val="22"/>
       <w:szCs w:val="22"/>
-      <w:u w:val="none" w:color="000000"/>
-      <w:vertAlign w:val="baseline"/>
+      <w:u w:color="000000"/>
       <w:lang w:val="en-US"/>
     </w:rPr>
   </w:style>
-  <w:style w:type="numbering" w:styleId="Bullet Big">
+  <w:style w:type="numbering" w:customStyle="1" w:styleId="BulletBig">
     <w:name w:val="Bullet Big"/>
     <w:pPr>
       <w:numPr>
@@ -1290,7 +1382,7 @@
 </file>
 
 <file path=word/theme/theme1.xml><?xml version="1.0" encoding="utf-8"?>
-<a:theme xmlns:a="http://schemas.openxmlformats.org/drawingml/2006/main" xmlns:r="http://schemas.openxmlformats.org/officeDocument/2006/relationships" name="Blank">
+<a:theme xmlns:a="http://schemas.openxmlformats.org/drawingml/2006/main" name="Blank">
   <a:themeElements>
     <a:clrScheme name="Blank">
       <a:dk1>
@@ -1416,7 +1508,7 @@
       <a:effectStyleLst>
         <a:effectStyle>
           <a:effectLst>
-            <a:outerShdw sx="100000" sy="100000" kx="0" ky="0" algn="b" rotWithShape="0" blurRad="38100" dist="25400" dir="5400000">
+            <a:outerShdw blurRad="38100" dist="25400" dir="5400000" rotWithShape="0">
               <a:srgbClr val="000000">
                 <a:alpha val="50000"/>
               </a:srgbClr>
@@ -1425,7 +1517,7 @@
         </a:effectStyle>
         <a:effectStyle>
           <a:effectLst>
-            <a:outerShdw sx="100000" sy="100000" kx="0" ky="0" algn="b" rotWithShape="0" blurRad="38100" dist="25400" dir="5400000">
+            <a:outerShdw blurRad="38100" dist="25400" dir="5400000" rotWithShape="0">
               <a:srgbClr val="000000">
                 <a:alpha val="50000"/>
               </a:srgbClr>
@@ -1434,7 +1526,7 @@
         </a:effectStyle>
         <a:effectStyle>
           <a:effectLst>
-            <a:outerShdw sx="100000" sy="100000" kx="0" ky="0" algn="b" rotWithShape="0" blurRad="38100" dist="25400" dir="5400000">
+            <a:outerShdw blurRad="38100" dist="25400" dir="5400000" rotWithShape="0">
               <a:srgbClr val="000000">
                 <a:alpha val="50000"/>
               </a:srgbClr>
@@ -1508,7 +1600,7 @@
           <a:round/>
         </a:ln>
         <a:effectLst>
-          <a:outerShdw sx="100000" sy="100000" kx="0" ky="0" algn="b" rotWithShape="0" blurRad="38100" dist="25400" dir="5400000">
+          <a:outerShdw blurRad="38100" dist="25400" dir="5400000" rotWithShape="0">
             <a:srgbClr val="000000">
               <a:alpha val="50000"/>
             </a:srgbClr>
@@ -1516,7 +1608,7 @@
         </a:effectLst>
         <a:sp3d/>
       </a:spPr>
-      <a:bodyPr rot="0" spcFirstLastPara="1" vertOverflow="overflow" horzOverflow="overflow" vert="horz" wrap="square" lIns="50800" tIns="50800" rIns="50800" bIns="50800" numCol="1" spcCol="38100" rtlCol="0" anchor="ctr" upright="0">
+      <a:bodyPr rot="0" spcFirstLastPara="1" vertOverflow="overflow" horzOverflow="overflow" vert="horz" wrap="square" lIns="50800" tIns="50800" rIns="50800" bIns="50800" numCol="1" spcCol="38100" rtlCol="0" anchor="ctr">
         <a:spAutoFit/>
       </a:bodyPr>
       <a:lstStyle>
@@ -1535,7 +1627,7 @@
           <a:buFontTx/>
           <a:buNone/>
           <a:tabLst/>
-          <a:defRPr b="0" baseline="0" cap="none" i="0" spc="0" strike="noStrike" sz="1800" u="none" kumimoji="0" normalizeH="0">
+          <a:defRPr kumimoji="0" sz="1800" b="0" i="0" u="none" strike="noStrike" cap="none" spc="0" normalizeH="0" baseline="0">
             <a:ln>
               <a:noFill/>
             </a:ln>
@@ -1565,7 +1657,7 @@
           <a:buFontTx/>
           <a:buNone/>
           <a:tabLst/>
-          <a:defRPr b="0" baseline="0" cap="none" i="0" spc="0" strike="noStrike" sz="1800" u="none" kumimoji="0" normalizeH="0">
+          <a:defRPr kumimoji="0" sz="1800" b="0" i="0" u="none" strike="noStrike" cap="none" spc="0" normalizeH="0" baseline="0">
             <a:ln>
               <a:noFill/>
             </a:ln>
@@ -1591,7 +1683,7 @@
           <a:buFontTx/>
           <a:buNone/>
           <a:tabLst/>
-          <a:defRPr b="0" baseline="0" cap="none" i="0" spc="0" strike="noStrike" sz="1800" u="none" kumimoji="0" normalizeH="0">
+          <a:defRPr kumimoji="0" sz="1800" b="0" i="0" u="none" strike="noStrike" cap="none" spc="0" normalizeH="0" baseline="0">
             <a:ln>
               <a:noFill/>
             </a:ln>
@@ -1617,7 +1709,7 @@
           <a:buFontTx/>
           <a:buNone/>
           <a:tabLst/>
-          <a:defRPr b="0" baseline="0" cap="none" i="0" spc="0" strike="noStrike" sz="1800" u="none" kumimoji="0" normalizeH="0">
+          <a:defRPr kumimoji="0" sz="1800" b="0" i="0" u="none" strike="noStrike" cap="none" spc="0" normalizeH="0" baseline="0">
             <a:ln>
               <a:noFill/>
             </a:ln>
@@ -1643,7 +1735,7 @@
           <a:buFontTx/>
           <a:buNone/>
           <a:tabLst/>
-          <a:defRPr b="0" baseline="0" cap="none" i="0" spc="0" strike="noStrike" sz="1800" u="none" kumimoji="0" normalizeH="0">
+          <a:defRPr kumimoji="0" sz="1800" b="0" i="0" u="none" strike="noStrike" cap="none" spc="0" normalizeH="0" baseline="0">
             <a:ln>
               <a:noFill/>
             </a:ln>
@@ -1669,7 +1761,7 @@
           <a:buFontTx/>
           <a:buNone/>
           <a:tabLst/>
-          <a:defRPr b="0" baseline="0" cap="none" i="0" spc="0" strike="noStrike" sz="1800" u="none" kumimoji="0" normalizeH="0">
+          <a:defRPr kumimoji="0" sz="1800" b="0" i="0" u="none" strike="noStrike" cap="none" spc="0" normalizeH="0" baseline="0">
             <a:ln>
               <a:noFill/>
             </a:ln>
@@ -1695,7 +1787,7 @@
           <a:buFontTx/>
           <a:buNone/>
           <a:tabLst/>
-          <a:defRPr b="0" baseline="0" cap="none" i="0" spc="0" strike="noStrike" sz="1800" u="none" kumimoji="0" normalizeH="0">
+          <a:defRPr kumimoji="0" sz="1800" b="0" i="0" u="none" strike="noStrike" cap="none" spc="0" normalizeH="0" baseline="0">
             <a:ln>
               <a:noFill/>
             </a:ln>
@@ -1721,7 +1813,7 @@
           <a:buFontTx/>
           <a:buNone/>
           <a:tabLst/>
-          <a:defRPr b="0" baseline="0" cap="none" i="0" spc="0" strike="noStrike" sz="1800" u="none" kumimoji="0" normalizeH="0">
+          <a:defRPr kumimoji="0" sz="1800" b="0" i="0" u="none" strike="noStrike" cap="none" spc="0" normalizeH="0" baseline="0">
             <a:ln>
               <a:noFill/>
             </a:ln>
@@ -1747,7 +1839,7 @@
           <a:buFontTx/>
           <a:buNone/>
           <a:tabLst/>
-          <a:defRPr b="0" baseline="0" cap="none" i="0" spc="0" strike="noStrike" sz="1800" u="none" kumimoji="0" normalizeH="0">
+          <a:defRPr kumimoji="0" sz="1800" b="0" i="0" u="none" strike="noStrike" cap="none" spc="0" normalizeH="0" baseline="0">
             <a:ln>
               <a:noFill/>
             </a:ln>
@@ -1773,7 +1865,7 @@
           <a:buFontTx/>
           <a:buNone/>
           <a:tabLst/>
-          <a:defRPr b="0" baseline="0" cap="none" i="0" spc="0" strike="noStrike" sz="1800" u="none" kumimoji="0" normalizeH="0">
+          <a:defRPr kumimoji="0" sz="1800" b="0" i="0" u="none" strike="noStrike" cap="none" spc="0" normalizeH="0" baseline="0">
             <a:ln>
               <a:noFill/>
             </a:ln>
@@ -1786,9 +1878,15 @@
         </a:lvl9pPr>
       </a:lstStyle>
       <a:style>
-        <a:lnRef idx="0"/>
-        <a:fillRef idx="0"/>
-        <a:effectRef idx="0"/>
+        <a:lnRef idx="0">
+          <a:scrgbClr r="0" g="0" b="0"/>
+        </a:lnRef>
+        <a:fillRef idx="0">
+          <a:scrgbClr r="0" g="0" b="0"/>
+        </a:fillRef>
+        <a:effectRef idx="0">
+          <a:scrgbClr r="0" g="0" b="0"/>
+        </a:effectRef>
         <a:fontRef idx="none"/>
       </a:style>
     </a:spDef>
@@ -1803,7 +1901,7 @@
           <a:round/>
         </a:ln>
         <a:effectLst>
-          <a:outerShdw sx="100000" sy="100000" kx="0" ky="0" algn="b" rotWithShape="0" blurRad="38100" dist="25400" dir="5400000">
+          <a:outerShdw blurRad="38100" dist="25400" dir="5400000" rotWithShape="0">
             <a:srgbClr val="000000">
               <a:alpha val="50000"/>
             </a:srgbClr>
@@ -1811,7 +1909,7 @@
         </a:effectLst>
         <a:sp3d/>
       </a:spPr>
-      <a:bodyPr rot="0" spcFirstLastPara="1" vertOverflow="overflow" horzOverflow="overflow" vert="horz" wrap="square" lIns="91439" tIns="45719" rIns="91439" bIns="45719" numCol="1" spcCol="38100" rtlCol="0" anchor="t" upright="0">
+      <a:bodyPr rot="0" spcFirstLastPara="1" vertOverflow="overflow" horzOverflow="overflow" vert="horz" wrap="square" lIns="91439" tIns="45719" rIns="91439" bIns="45719" numCol="1" spcCol="38100" rtlCol="0" anchor="t">
         <a:noAutofit/>
       </a:bodyPr>
       <a:lstStyle>
@@ -1830,7 +1928,7 @@
           <a:buFontTx/>
           <a:buNone/>
           <a:tabLst/>
-          <a:defRPr b="0" baseline="0" cap="none" i="0" spc="0" strike="noStrike" sz="1800" u="none" kumimoji="0" normalizeH="0">
+          <a:defRPr kumimoji="0" sz="1800" b="0" i="0" u="none" strike="noStrike" cap="none" spc="0" normalizeH="0" baseline="0">
             <a:ln>
               <a:noFill/>
             </a:ln>
@@ -1856,7 +1954,7 @@
           <a:buFontTx/>
           <a:buNone/>
           <a:tabLst/>
-          <a:defRPr b="0" baseline="0" cap="none" i="0" spc="0" strike="noStrike" sz="1800" u="none" kumimoji="0" normalizeH="0">
+          <a:defRPr kumimoji="0" sz="1800" b="0" i="0" u="none" strike="noStrike" cap="none" spc="0" normalizeH="0" baseline="0">
             <a:ln>
               <a:noFill/>
             </a:ln>
@@ -1882,7 +1980,7 @@
           <a:buFontTx/>
           <a:buNone/>
           <a:tabLst/>
-          <a:defRPr b="0" baseline="0" cap="none" i="0" spc="0" strike="noStrike" sz="1800" u="none" kumimoji="0" normalizeH="0">
+          <a:defRPr kumimoji="0" sz="1800" b="0" i="0" u="none" strike="noStrike" cap="none" spc="0" normalizeH="0" baseline="0">
             <a:ln>
               <a:noFill/>
             </a:ln>
@@ -1908,7 +2006,7 @@
           <a:buFontTx/>
           <a:buNone/>
           <a:tabLst/>
-          <a:defRPr b="0" baseline="0" cap="none" i="0" spc="0" strike="noStrike" sz="1800" u="none" kumimoji="0" normalizeH="0">
+          <a:defRPr kumimoji="0" sz="1800" b="0" i="0" u="none" strike="noStrike" cap="none" spc="0" normalizeH="0" baseline="0">
             <a:ln>
               <a:noFill/>
             </a:ln>
@@ -1934,7 +2032,7 @@
           <a:buFontTx/>
           <a:buNone/>
           <a:tabLst/>
-          <a:defRPr b="0" baseline="0" cap="none" i="0" spc="0" strike="noStrike" sz="1800" u="none" kumimoji="0" normalizeH="0">
+          <a:defRPr kumimoji="0" sz="1800" b="0" i="0" u="none" strike="noStrike" cap="none" spc="0" normalizeH="0" baseline="0">
             <a:ln>
               <a:noFill/>
             </a:ln>
@@ -1960,7 +2058,7 @@
           <a:buFontTx/>
           <a:buNone/>
           <a:tabLst/>
-          <a:defRPr b="0" baseline="0" cap="none" i="0" spc="0" strike="noStrike" sz="1800" u="none" kumimoji="0" normalizeH="0">
+          <a:defRPr kumimoji="0" sz="1800" b="0" i="0" u="none" strike="noStrike" cap="none" spc="0" normalizeH="0" baseline="0">
             <a:ln>
               <a:noFill/>
             </a:ln>
@@ -1986,7 +2084,7 @@
           <a:buFontTx/>
           <a:buNone/>
           <a:tabLst/>
-          <a:defRPr b="0" baseline="0" cap="none" i="0" spc="0" strike="noStrike" sz="1800" u="none" kumimoji="0" normalizeH="0">
+          <a:defRPr kumimoji="0" sz="1800" b="0" i="0" u="none" strike="noStrike" cap="none" spc="0" normalizeH="0" baseline="0">
             <a:ln>
               <a:noFill/>
             </a:ln>
@@ -2012,7 +2110,7 @@
           <a:buFontTx/>
           <a:buNone/>
           <a:tabLst/>
-          <a:defRPr b="0" baseline="0" cap="none" i="0" spc="0" strike="noStrike" sz="1800" u="none" kumimoji="0" normalizeH="0">
+          <a:defRPr kumimoji="0" sz="1800" b="0" i="0" u="none" strike="noStrike" cap="none" spc="0" normalizeH="0" baseline="0">
             <a:ln>
               <a:noFill/>
             </a:ln>
@@ -2038,7 +2136,7 @@
           <a:buFontTx/>
           <a:buNone/>
           <a:tabLst/>
-          <a:defRPr b="0" baseline="0" cap="none" i="0" spc="0" strike="noStrike" sz="1800" u="none" kumimoji="0" normalizeH="0">
+          <a:defRPr kumimoji="0" sz="1800" b="0" i="0" u="none" strike="noStrike" cap="none" spc="0" normalizeH="0" baseline="0">
             <a:ln>
               <a:noFill/>
             </a:ln>
@@ -2064,7 +2162,7 @@
           <a:buFontTx/>
           <a:buNone/>
           <a:tabLst/>
-          <a:defRPr b="0" baseline="0" cap="none" i="0" spc="0" strike="noStrike" sz="1800" u="none" kumimoji="0" normalizeH="0">
+          <a:defRPr kumimoji="0" sz="1800" b="0" i="0" u="none" strike="noStrike" cap="none" spc="0" normalizeH="0" baseline="0">
             <a:ln>
               <a:noFill/>
             </a:ln>
@@ -2077,9 +2175,15 @@
         </a:lvl9pPr>
       </a:lstStyle>
       <a:style>
-        <a:lnRef idx="0"/>
-        <a:fillRef idx="0"/>
-        <a:effectRef idx="0"/>
+        <a:lnRef idx="0">
+          <a:scrgbClr r="0" g="0" b="0"/>
+        </a:lnRef>
+        <a:fillRef idx="0">
+          <a:scrgbClr r="0" g="0" b="0"/>
+        </a:fillRef>
+        <a:effectRef idx="0">
+          <a:scrgbClr r="0" g="0" b="0"/>
+        </a:effectRef>
         <a:fontRef idx="none"/>
       </a:style>
     </a:lnDef>
@@ -2093,7 +2197,7 @@
         <a:effectLst/>
         <a:sp3d/>
       </a:spPr>
-      <a:bodyPr rot="0" spcFirstLastPara="1" vertOverflow="overflow" horzOverflow="overflow" vert="horz" wrap="square" lIns="50800" tIns="50800" rIns="50800" bIns="50800" numCol="1" spcCol="38100" rtlCol="0" anchor="t" upright="0">
+      <a:bodyPr rot="0" spcFirstLastPara="1" vertOverflow="overflow" horzOverflow="overflow" vert="horz" wrap="square" lIns="50800" tIns="50800" rIns="50800" bIns="50800" numCol="1" spcCol="38100" rtlCol="0" anchor="t">
         <a:spAutoFit/>
       </a:bodyPr>
       <a:lstStyle>
@@ -2112,7 +2216,7 @@
           <a:buFontTx/>
           <a:buNone/>
           <a:tabLst/>
-          <a:defRPr b="0" baseline="0" cap="none" i="0" spc="0" strike="noStrike" sz="1800" u="none" kumimoji="0" normalizeH="0">
+          <a:defRPr kumimoji="0" sz="1800" b="0" i="0" u="none" strike="noStrike" cap="none" spc="0" normalizeH="0" baseline="0">
             <a:ln>
               <a:noFill/>
             </a:ln>
@@ -2142,7 +2246,7 @@
           <a:buFontTx/>
           <a:buNone/>
           <a:tabLst/>
-          <a:defRPr b="0" baseline="0" cap="none" i="0" spc="0" strike="noStrike" sz="1800" u="none" kumimoji="0" normalizeH="0">
+          <a:defRPr kumimoji="0" sz="1800" b="0" i="0" u="none" strike="noStrike" cap="none" spc="0" normalizeH="0" baseline="0">
             <a:ln>
               <a:noFill/>
             </a:ln>
@@ -2168,7 +2272,7 @@
           <a:buFontTx/>
           <a:buNone/>
           <a:tabLst/>
-          <a:defRPr b="0" baseline="0" cap="none" i="0" spc="0" strike="noStrike" sz="1800" u="none" kumimoji="0" normalizeH="0">
+          <a:defRPr kumimoji="0" sz="1800" b="0" i="0" u="none" strike="noStrike" cap="none" spc="0" normalizeH="0" baseline="0">
             <a:ln>
               <a:noFill/>
             </a:ln>
@@ -2194,7 +2298,7 @@
           <a:buFontTx/>
           <a:buNone/>
           <a:tabLst/>
-          <a:defRPr b="0" baseline="0" cap="none" i="0" spc="0" strike="noStrike" sz="1800" u="none" kumimoji="0" normalizeH="0">
+          <a:defRPr kumimoji="0" sz="1800" b="0" i="0" u="none" strike="noStrike" cap="none" spc="0" normalizeH="0" baseline="0">
             <a:ln>
               <a:noFill/>
             </a:ln>
@@ -2220,7 +2324,7 @@
           <a:buFontTx/>
           <a:buNone/>
           <a:tabLst/>
-          <a:defRPr b="0" baseline="0" cap="none" i="0" spc="0" strike="noStrike" sz="1800" u="none" kumimoji="0" normalizeH="0">
+          <a:defRPr kumimoji="0" sz="1800" b="0" i="0" u="none" strike="noStrike" cap="none" spc="0" normalizeH="0" baseline="0">
             <a:ln>
               <a:noFill/>
             </a:ln>
@@ -2246,7 +2350,7 @@
           <a:buFontTx/>
           <a:buNone/>
           <a:tabLst/>
-          <a:defRPr b="0" baseline="0" cap="none" i="0" spc="0" strike="noStrike" sz="1800" u="none" kumimoji="0" normalizeH="0">
+          <a:defRPr kumimoji="0" sz="1800" b="0" i="0" u="none" strike="noStrike" cap="none" spc="0" normalizeH="0" baseline="0">
             <a:ln>
               <a:noFill/>
             </a:ln>
@@ -2272,7 +2376,7 @@
           <a:buFontTx/>
           <a:buNone/>
           <a:tabLst/>
-          <a:defRPr b="0" baseline="0" cap="none" i="0" spc="0" strike="noStrike" sz="1800" u="none" kumimoji="0" normalizeH="0">
+          <a:defRPr kumimoji="0" sz="1800" b="0" i="0" u="none" strike="noStrike" cap="none" spc="0" normalizeH="0" baseline="0">
             <a:ln>
               <a:noFill/>
             </a:ln>
@@ -2298,7 +2402,7 @@
           <a:buFontTx/>
           <a:buNone/>
           <a:tabLst/>
-          <a:defRPr b="0" baseline="0" cap="none" i="0" spc="0" strike="noStrike" sz="1800" u="none" kumimoji="0" normalizeH="0">
+          <a:defRPr kumimoji="0" sz="1800" b="0" i="0" u="none" strike="noStrike" cap="none" spc="0" normalizeH="0" baseline="0">
             <a:ln>
               <a:noFill/>
             </a:ln>
@@ -2324,7 +2428,7 @@
           <a:buFontTx/>
           <a:buNone/>
           <a:tabLst/>
-          <a:defRPr b="0" baseline="0" cap="none" i="0" spc="0" strike="noStrike" sz="1800" u="none" kumimoji="0" normalizeH="0">
+          <a:defRPr kumimoji="0" sz="1800" b="0" i="0" u="none" strike="noStrike" cap="none" spc="0" normalizeH="0" baseline="0">
             <a:ln>
               <a:noFill/>
             </a:ln>
@@ -2350,7 +2454,7 @@
           <a:buFontTx/>
           <a:buNone/>
           <a:tabLst/>
-          <a:defRPr b="0" baseline="0" cap="none" i="0" spc="0" strike="noStrike" sz="1800" u="none" kumimoji="0" normalizeH="0">
+          <a:defRPr kumimoji="0" sz="1800" b="0" i="0" u="none" strike="noStrike" cap="none" spc="0" normalizeH="0" baseline="0">
             <a:ln>
               <a:noFill/>
             </a:ln>
@@ -2363,12 +2467,19 @@
         </a:lvl9pPr>
       </a:lstStyle>
       <a:style>
-        <a:lnRef idx="0"/>
-        <a:fillRef idx="0"/>
-        <a:effectRef idx="0"/>
+        <a:lnRef idx="0">
+          <a:scrgbClr r="0" g="0" b="0"/>
+        </a:lnRef>
+        <a:fillRef idx="0">
+          <a:scrgbClr r="0" g="0" b="0"/>
+        </a:fillRef>
+        <a:effectRef idx="0">
+          <a:scrgbClr r="0" g="0" b="0"/>
+        </a:effectRef>
         <a:fontRef idx="none"/>
       </a:style>
     </a:txDef>
   </a:objectDefaults>
+  <a:extraClrSchemeLst/>
 </a:theme>
 </file>
</xml_diff>

<commit_message>
Minor wording changes on User Guide, changes Simulation for Milestone 3
</commit_message>
<xml_diff>
--- a/UserGuide.docx
+++ b/UserGuide.docx
@@ -393,8 +393,6 @@
       <w:r>
         <w:t>search result. Liking documents that match its tag, follow Consumers/Producers that like the same documents, and following the Producer of any newly liked document.</w:t>
       </w:r>
-      <w:bookmarkStart w:id="0" w:name="_GoBack"/>
-      <w:bookmarkEnd w:id="0"/>
     </w:p>
     <w:p>
       <w:pPr>
@@ -462,7 +460,60 @@
         </w:numPr>
       </w:pPr>
       <w:r>
-        <w:t>You can double click a producer or consumer to view their statistics. You can also change how this user acts (Producer or Consumer) and how they would like to search the documents.</w:t>
+        <w:t>You can double click a producer or consumer to view their statistic</w:t>
+      </w:r>
+      <w:r>
+        <w:t>s</w:t>
+      </w:r>
+      <w:r>
+        <w:t xml:space="preserve"> (who they are following and who is following them)</w:t>
+      </w:r>
+      <w:r>
+        <w:t xml:space="preserve">. You can also change how a producer </w:t>
+      </w:r>
+      <w:r>
+        <w:t>acts (Producer or Consumer)</w:t>
+      </w:r>
+      <w:r>
+        <w:t>, set a producer’s alternate tag</w:t>
+      </w:r>
+      <w:r>
+        <w:t>,</w:t>
+      </w:r>
+      <w:r>
+        <w:t xml:space="preserve"> and </w:t>
+      </w:r>
+      <w:r>
+        <w:t xml:space="preserve">change </w:t>
+      </w:r>
+      <w:r>
+        <w:t xml:space="preserve">how </w:t>
+      </w:r>
+      <w:r>
+        <w:t>a user</w:t>
+      </w:r>
+      <w:r>
+        <w:t xml:space="preserve"> </w:t>
+      </w:r>
+      <w:r>
+        <w:t>searches for</w:t>
+      </w:r>
+      <w:r>
+        <w:t xml:space="preserve"> documents.</w:t>
+      </w:r>
+      <w:bookmarkStart w:id="0" w:name="_GoBack"/>
+      <w:bookmarkEnd w:id="0"/>
+    </w:p>
+    <w:p>
+      <w:pPr>
+        <w:pStyle w:val="BodyA"/>
+        <w:numPr>
+          <w:ilvl w:val="2"/>
+          <w:numId w:val="2"/>
+        </w:numPr>
+      </w:pPr>
+      <w:r>
+        <w:t>You can also double click on a document to view who likes it.</w:t>
       </w:r>
     </w:p>
     <w:p>
@@ -493,8 +544,7 @@
       </w:r>
     </w:p>
     <w:sectPr>
-      <w:headerReference w:type="default" r:id="rId7"/>
-      <w:footerReference w:type="default" r:id="rId8"/>
+      <w:footerReference w:type="default" r:id="rId7"/>
       <w:pgSz w:w="12240" w:h="15840"/>
       <w:pgMar w:top="1440" w:right="1440" w:bottom="1440" w:left="1440" w:header="720" w:footer="864" w:gutter="0"/>
       <w:cols w:space="720"/>
@@ -538,7 +588,14 @@
         <w:sz w:val="20"/>
         <w:szCs w:val="20"/>
       </w:rPr>
-      <w:t>Authors: Monica Ruttle, Noah Segal, Reid Cain-</w:t>
+      <w:t>Authors: Monica Ruttle, Noah Sega</w:t>
+    </w:r>
+    <w:r>
+      <w:rPr>
+        <w:sz w:val="20"/>
+        <w:szCs w:val="20"/>
+      </w:rPr>
+      <w:t>l, Reid Cain-</w:t>
     </w:r>
     <w:proofErr w:type="spellStart"/>
     <w:proofErr w:type="gramStart"/>
@@ -563,7 +620,14 @@
         <w:sz w:val="20"/>
         <w:szCs w:val="20"/>
       </w:rPr>
-      <w:t xml:space="preserve"> 9,</w:t>
+      <w:t xml:space="preserve"> 23</w:t>
+    </w:r>
+    <w:r>
+      <w:rPr>
+        <w:sz w:val="20"/>
+        <w:szCs w:val="20"/>
+      </w:rPr>
+      <w:t>,</w:t>
     </w:r>
     <w:r>
       <w:rPr>
@@ -593,16 +657,6 @@
     </w:p>
   </w:footnote>
 </w:footnotes>
-</file>
-
-<file path=word/header1.xml><?xml version="1.0" encoding="utf-8"?>
-<w:hdr xmlns:wpc="http://schemas.microsoft.com/office/word/2010/wordprocessingCanvas" xmlns:mc="http://schemas.openxmlformats.org/markup-compatibility/2006" xmlns:o="urn:schemas-microsoft-com:office:office" xmlns:r="http://schemas.openxmlformats.org/officeDocument/2006/relationships" xmlns:m="http://schemas.openxmlformats.org/officeDocument/2006/math" xmlns:v="urn:schemas-microsoft-com:vml" xmlns:wp14="http://schemas.microsoft.com/office/word/2010/wordprocessingDrawing" xmlns:wp="http://schemas.openxmlformats.org/drawingml/2006/wordprocessingDrawing" xmlns:w10="urn:schemas-microsoft-com:office:word" xmlns:w="http://schemas.openxmlformats.org/wordprocessingml/2006/main" xmlns:w14="http://schemas.microsoft.com/office/word/2010/wordml" xmlns:w15="http://schemas.microsoft.com/office/word/2012/wordml" xmlns:wpg="http://schemas.microsoft.com/office/word/2010/wordprocessingGroup" xmlns:wpi="http://schemas.microsoft.com/office/word/2010/wordprocessingInk" xmlns:wne="http://schemas.microsoft.com/office/word/2006/wordml" xmlns:wps="http://schemas.microsoft.com/office/word/2010/wordprocessingShape" mc:Ignorable="w14 w15 wp14">
-  <w:p>
-    <w:pPr>
-      <w:pStyle w:val="HeaderFooter"/>
-    </w:pPr>
-  </w:p>
-</w:hdr>
 </file>
 
 <file path=word/numbering.xml><?xml version="1.0" encoding="utf-8"?>
@@ -1378,6 +1432,58 @@
       </w:numPr>
     </w:pPr>
   </w:style>
+  <w:style w:type="paragraph" w:styleId="Header">
+    <w:name w:val="header"/>
+    <w:basedOn w:val="Normal"/>
+    <w:link w:val="HeaderChar"/>
+    <w:uiPriority w:val="99"/>
+    <w:unhideWhenUsed/>
+    <w:rsid w:val="00016A15"/>
+    <w:pPr>
+      <w:tabs>
+        <w:tab w:val="center" w:pos="4680"/>
+        <w:tab w:val="right" w:pos="9360"/>
+      </w:tabs>
+    </w:pPr>
+  </w:style>
+  <w:style w:type="character" w:customStyle="1" w:styleId="HeaderChar">
+    <w:name w:val="Header Char"/>
+    <w:basedOn w:val="DefaultParagraphFont"/>
+    <w:link w:val="Header"/>
+    <w:uiPriority w:val="99"/>
+    <w:rsid w:val="00016A15"/>
+    <w:rPr>
+      <w:sz w:val="24"/>
+      <w:szCs w:val="24"/>
+      <w:lang w:val="en-US" w:eastAsia="en-US"/>
+    </w:rPr>
+  </w:style>
+  <w:style w:type="paragraph" w:styleId="Footer">
+    <w:name w:val="footer"/>
+    <w:basedOn w:val="Normal"/>
+    <w:link w:val="FooterChar"/>
+    <w:uiPriority w:val="99"/>
+    <w:unhideWhenUsed/>
+    <w:rsid w:val="00016A15"/>
+    <w:pPr>
+      <w:tabs>
+        <w:tab w:val="center" w:pos="4680"/>
+        <w:tab w:val="right" w:pos="9360"/>
+      </w:tabs>
+    </w:pPr>
+  </w:style>
+  <w:style w:type="character" w:customStyle="1" w:styleId="FooterChar">
+    <w:name w:val="Footer Char"/>
+    <w:basedOn w:val="DefaultParagraphFont"/>
+    <w:link w:val="Footer"/>
+    <w:uiPriority w:val="99"/>
+    <w:rsid w:val="00016A15"/>
+    <w:rPr>
+      <w:sz w:val="24"/>
+      <w:szCs w:val="24"/>
+      <w:lang w:val="en-US" w:eastAsia="en-US"/>
+    </w:rPr>
+  </w:style>
 </w:styles>
 </file>
 

</xml_diff>

<commit_message>
The final update. dodododo do do do do do dododdo do do do do do odo ddo ododod oodo do do do do doo do odooooooooooooodo dodo do odod The Final COUNTDOWN
</commit_message>
<xml_diff>
--- a/UserGuide.docx
+++ b/UserGuide.docx
@@ -1,27 +1,18 @@
 
 <file path=word/document.xml><?xml version="1.0" encoding="utf-8"?>
-<w:document xmlns:wpc="http://schemas.microsoft.com/office/word/2010/wordprocessingCanvas" xmlns:mc="http://schemas.openxmlformats.org/markup-compatibility/2006" xmlns:o="urn:schemas-microsoft-com:office:office" xmlns:r="http://schemas.openxmlformats.org/officeDocument/2006/relationships" xmlns:m="http://schemas.openxmlformats.org/officeDocument/2006/math" xmlns:v="urn:schemas-microsoft-com:vml" xmlns:wp14="http://schemas.microsoft.com/office/word/2010/wordprocessingDrawing" xmlns:wp="http://schemas.openxmlformats.org/drawingml/2006/wordprocessingDrawing" xmlns:w10="urn:schemas-microsoft-com:office:word" xmlns:w="http://schemas.openxmlformats.org/wordprocessingml/2006/main" xmlns:w14="http://schemas.microsoft.com/office/word/2010/wordml" xmlns:w15="http://schemas.microsoft.com/office/word/2012/wordml" xmlns:wpg="http://schemas.microsoft.com/office/word/2010/wordprocessingGroup" xmlns:wpi="http://schemas.microsoft.com/office/word/2010/wordprocessingInk" xmlns:wne="http://schemas.microsoft.com/office/word/2006/wordml" xmlns:wps="http://schemas.microsoft.com/office/word/2010/wordprocessingShape" mc:Ignorable="w14 w15 wp14">
+<w:document xmlns:wpc="http://schemas.microsoft.com/office/word/2010/wordprocessingCanvas" xmlns:mo="http://schemas.microsoft.com/office/mac/office/2008/main" xmlns:mc="http://schemas.openxmlformats.org/markup-compatibility/2006" xmlns:mv="urn:schemas-microsoft-com:mac:vml" xmlns:o="urn:schemas-microsoft-com:office:office" xmlns:r="http://schemas.openxmlformats.org/officeDocument/2006/relationships" xmlns:m="http://schemas.openxmlformats.org/officeDocument/2006/math" xmlns:v="urn:schemas-microsoft-com:vml" xmlns:wp14="http://schemas.microsoft.com/office/word/2010/wordprocessingDrawing" xmlns:wp="http://schemas.openxmlformats.org/drawingml/2006/wordprocessingDrawing" xmlns:w10="urn:schemas-microsoft-com:office:word" xmlns:w="http://schemas.openxmlformats.org/wordprocessingml/2006/main" xmlns:w14="http://schemas.microsoft.com/office/word/2010/wordml" xmlns:wpg="http://schemas.microsoft.com/office/word/2010/wordprocessingGroup" xmlns:wpi="http://schemas.microsoft.com/office/word/2010/wordprocessingInk" xmlns:wne="http://schemas.microsoft.com/office/word/2006/wordml" xmlns:wps="http://schemas.microsoft.com/office/word/2010/wordprocessingShape" mc:Ignorable="w14 wp14">
   <w:body>
     <w:p>
       <w:pPr>
         <w:pStyle w:val="Title"/>
         <w:jc w:val="center"/>
       </w:pPr>
-      <w:proofErr w:type="spellStart"/>
       <w:r>
         <w:rPr>
           <w:sz w:val="40"/>
           <w:szCs w:val="40"/>
         </w:rPr>
-        <w:t>SocialSim</w:t>
-      </w:r>
-      <w:proofErr w:type="spellEnd"/>
-      <w:r>
-        <w:rPr>
-          <w:sz w:val="40"/>
-          <w:szCs w:val="40"/>
-        </w:rPr>
-        <w:t xml:space="preserve"> User Guide</w:t>
+        <w:t>SocialSim User Guide</w:t>
       </w:r>
     </w:p>
     <w:p>
@@ -40,23 +31,7 @@
         <w:t xml:space="preserve">Hello </w:t>
       </w:r>
       <w:r>
-        <w:t xml:space="preserve">&amp; Welcome to </w:t>
-      </w:r>
-      <w:proofErr w:type="spellStart"/>
-      <w:r>
-        <w:t>MyNiftyJavaRepo's</w:t>
-      </w:r>
-      <w:proofErr w:type="spellEnd"/>
-      <w:r>
-        <w:t xml:space="preserve"> Social Document Network simulation, </w:t>
-      </w:r>
-      <w:proofErr w:type="spellStart"/>
-      <w:r>
-        <w:t>SocialSim</w:t>
-      </w:r>
-      <w:proofErr w:type="spellEnd"/>
-      <w:r>
-        <w:t>!</w:t>
+        <w:t>&amp; Welcome to MyNiftyJavaRepo's Social Document Network simulation, SocialSim!</w:t>
       </w:r>
     </w:p>
     <w:p>
@@ -125,76 +100,52 @@
         <w:rPr>
           <w:lang w:val="fr-FR"/>
         </w:rPr>
-        <w:t xml:space="preserve">Reid </w:t>
-      </w:r>
-      <w:proofErr w:type="spellStart"/>
-      <w:r>
-        <w:rPr>
-          <w:lang w:val="fr-FR"/>
-        </w:rPr>
-        <w:t>Cain-Mondoux</w:t>
-      </w:r>
-      <w:proofErr w:type="spellEnd"/>
-    </w:p>
-    <w:p>
-      <w:pPr>
-        <w:pStyle w:val="BodyA"/>
-      </w:pPr>
-    </w:p>
-    <w:p>
-      <w:pPr>
-        <w:pStyle w:val="BodyA"/>
-      </w:pPr>
-      <w:r>
-        <w:t xml:space="preserve">The following User Guide will familiarize you with running the </w:t>
-      </w:r>
-      <w:proofErr w:type="spellStart"/>
-      <w:r>
-        <w:t>SocialSim</w:t>
-      </w:r>
-      <w:proofErr w:type="spellEnd"/>
-      <w:r>
-        <w:t xml:space="preserve"> simulation. This simulation models the </w:t>
-      </w:r>
-      <w:proofErr w:type="spellStart"/>
-      <w:r>
-        <w:t>behaviour</w:t>
-      </w:r>
-      <w:proofErr w:type="spellEnd"/>
-      <w:r>
-        <w:t xml:space="preserve"> of Consumers and Producers, who access and modify a network of documents over time. The simulation will run for a number of turns (specified by the user).</w:t>
-      </w:r>
-    </w:p>
-    <w:p>
-      <w:pPr>
-        <w:pStyle w:val="BodyA"/>
-      </w:pPr>
-    </w:p>
-    <w:p>
-      <w:pPr>
-        <w:pStyle w:val="BodyA"/>
-      </w:pPr>
-      <w:r>
-        <w:t>Consumers search the network for document</w:t>
-      </w:r>
-      <w:r>
-        <w:t>s, liking documents that match their interests. In addition, Consumers will follow the document’s Producer as well as the users (Consumers or Producers) who like the same documents.</w:t>
-      </w:r>
-    </w:p>
-    <w:p>
-      <w:pPr>
-        <w:pStyle w:val="BodyA"/>
-      </w:pPr>
-    </w:p>
-    <w:p>
-      <w:pPr>
-        <w:pStyle w:val="BodyA"/>
-      </w:pPr>
-      <w:r>
-        <w:t>Producers and Consumers are both Users. They have their own methods for t</w:t>
-      </w:r>
-      <w:r>
-        <w:t xml:space="preserve">aking a turn in the simulation and they have their own methods for calculating a payoff. </w:t>
+        <w:t>Reid Cain-Mondoux</w:t>
+      </w:r>
+    </w:p>
+    <w:p>
+      <w:pPr>
+        <w:pStyle w:val="BodyA"/>
+      </w:pPr>
+    </w:p>
+    <w:p>
+      <w:pPr>
+        <w:pStyle w:val="BodyA"/>
+      </w:pPr>
+      <w:r>
+        <w:t>The following User Guide will familiarize you with running the SocialSim simulation. This simul</w:t>
+      </w:r>
+      <w:r>
+        <w:t>a</w:t>
+      </w:r>
+      <w:r>
+        <w:t>tion models the behaviour of Consumers and Producers, who access and modify a network of documents over time. The simulation will run for a number of turns (specified by the user).</w:t>
+      </w:r>
+    </w:p>
+    <w:p>
+      <w:pPr>
+        <w:pStyle w:val="BodyA"/>
+      </w:pPr>
+    </w:p>
+    <w:p>
+      <w:pPr>
+        <w:pStyle w:val="BodyA"/>
+      </w:pPr>
+      <w:r>
+        <w:t>Consumers search the network for documents, liking documents that match their interests. In addition, Consumers will follow the document’s Producer as well as the users (Consumers or Producers) who like the same documents.</w:t>
+      </w:r>
+    </w:p>
+    <w:p>
+      <w:pPr>
+        <w:pStyle w:val="BodyA"/>
+      </w:pPr>
+    </w:p>
+    <w:p>
+      <w:pPr>
+        <w:pStyle w:val="BodyA"/>
+      </w:pPr>
+      <w:r>
+        <w:t xml:space="preserve">Producers and Consumers are both Users. They have their own methods for taking a turn in the simulation and they have their own methods for calculating a payoff. </w:t>
       </w:r>
     </w:p>
     <w:p>
@@ -301,10 +252,7 @@
         </w:numPr>
       </w:pPr>
       <w:r>
-        <w:t>Produce</w:t>
-      </w:r>
-      <w:r>
-        <w:t xml:space="preserve">rs and Consumers are created with a Tag </w:t>
+        <w:t xml:space="preserve">Producers and Consumers are created with a Tag </w:t>
       </w:r>
       <w:r>
         <w:t>from a preset list of tags.</w:t>
@@ -343,10 +291,7 @@
         </w:numPr>
       </w:pPr>
       <w:r>
-        <w:t>The simulation will complete its firs</w:t>
-      </w:r>
-      <w:r>
-        <w:t>t turn, randomly selecting either a Producer or Consumer to take a turn</w:t>
+        <w:t>The simulation will complete its first turn, randomly selecting either a Producer or Consumer to take a turn</w:t>
       </w:r>
     </w:p>
     <w:p>
@@ -358,7 +303,13 @@
         </w:numPr>
       </w:pPr>
       <w:r>
-        <w:t>It searches for the k most popular documents (“k” specified by the user in the “Search Results” field at the top of the GUI</w:t>
+        <w:t>It searches for the k most popular documents (“k” specified by the user in the “Search R</w:t>
+      </w:r>
+      <w:r>
+        <w:t>e</w:t>
+      </w:r>
+      <w:r>
+        <w:t>sults” field at the top of the GUI</w:t>
       </w:r>
       <w:r>
         <w:t xml:space="preserve"> and can be changed with each turn</w:t>
@@ -388,10 +339,13 @@
         </w:numPr>
       </w:pPr>
       <w:r>
-        <w:t xml:space="preserve">Consumer: Looks at </w:t>
-      </w:r>
-      <w:r>
-        <w:t>search result. Liking documents that match its tag, follow Consumers/Producers that like the same documents, and following the Producer of any newly liked document.</w:t>
+        <w:t>Consumer: Looks at search result. Liking documents that match its tag, follow Consu</w:t>
+      </w:r>
+      <w:r>
+        <w:t>m</w:t>
+      </w:r>
+      <w:r>
+        <w:t>ers/Producers that like the same documents, and following the Producer of any newly liked document.</w:t>
       </w:r>
     </w:p>
     <w:p>
@@ -403,10 +357,7 @@
         </w:numPr>
       </w:pPr>
       <w:r>
-        <w:t>Producer: Creates and likes a new document. It then follows the same procedure as the Consu</w:t>
-      </w:r>
-      <w:r>
-        <w:t>mer.</w:t>
+        <w:t>Producer: Creates and likes a new document. It then follows the same procedure as the Consumer.</w:t>
       </w:r>
     </w:p>
     <w:p>
@@ -466,7 +417,13 @@
         <w:t>s</w:t>
       </w:r>
       <w:r>
-        <w:t xml:space="preserve"> (who they are following and who is following them)</w:t>
+        <w:t xml:space="preserve"> (who they are follo</w:t>
+      </w:r>
+      <w:r>
+        <w:t>w</w:t>
+      </w:r>
+      <w:r>
+        <w:t>ing and who is following them)</w:t>
       </w:r>
       <w:r>
         <w:t xml:space="preserve">. You can also change how a producer </w:t>
@@ -499,10 +456,17 @@
         <w:t>searches for</w:t>
       </w:r>
       <w:r>
-        <w:t xml:space="preserve"> documents.</w:t>
-      </w:r>
-      <w:bookmarkStart w:id="0" w:name="_GoBack"/>
-      <w:bookmarkEnd w:id="0"/>
+        <w:t xml:space="preserve"> doc</w:t>
+      </w:r>
+      <w:r>
+        <w:t>u</w:t>
+      </w:r>
+      <w:r>
+        <w:t>ments.</w:t>
+      </w:r>
+      <w:r>
+        <w:t xml:space="preserve"> Press “Ok” to save these settings and “Cancel” to ignore them.</w:t>
+      </w:r>
     </w:p>
     <w:p>
       <w:pPr>
@@ -537,14 +501,134 @@
         </w:numPr>
       </w:pPr>
       <w:r>
-        <w:t>When the numb</w:t>
-      </w:r>
-      <w:r>
-        <w:t>er of turns is reached, the user may start again by filling out the required input fields mentioned in the first step.</w:t>
-      </w:r>
+        <w:lastRenderedPageBreak/>
+        <w:t>When the number of turns is reached, the user may start again by filling out the required input fields mentioned in the first step.</w:t>
+      </w:r>
+    </w:p>
+    <w:p>
+      <w:pPr>
+        <w:pStyle w:val="BodyA"/>
+        <w:numPr>
+          <w:ilvl w:val="0"/>
+          <w:numId w:val="2"/>
+        </w:numPr>
+      </w:pPr>
+      <w:r>
+        <w:t>At any time, a user may Save the state of the simulation</w:t>
+      </w:r>
+    </w:p>
+    <w:p>
+      <w:pPr>
+        <w:pStyle w:val="BodyA"/>
+        <w:numPr>
+          <w:ilvl w:val="1"/>
+          <w:numId w:val="2"/>
+        </w:numPr>
+      </w:pPr>
+      <w:r>
+        <w:t xml:space="preserve">File </w:t>
+      </w:r>
+      <w:r>
+        <w:sym w:font="Wingdings" w:char="F0E0"/>
+      </w:r>
+      <w:r>
+        <w:t xml:space="preserve"> Save </w:t>
+      </w:r>
+      <w:r>
+        <w:sym w:font="Wingdings" w:char="F0E0"/>
+      </w:r>
+      <w:r>
+        <w:t xml:space="preserve"> Select save location</w:t>
+      </w:r>
+    </w:p>
+    <w:p>
+      <w:pPr>
+        <w:pStyle w:val="BodyA"/>
+        <w:numPr>
+          <w:ilvl w:val="0"/>
+          <w:numId w:val="2"/>
+        </w:numPr>
+      </w:pPr>
+      <w:r>
+        <w:t>A user may Load once there is a previously saved simulation</w:t>
+      </w:r>
+    </w:p>
+    <w:p>
+      <w:pPr>
+        <w:pStyle w:val="BodyA"/>
+        <w:numPr>
+          <w:ilvl w:val="1"/>
+          <w:numId w:val="2"/>
+        </w:numPr>
+      </w:pPr>
+      <w:r>
+        <w:t xml:space="preserve">File </w:t>
+      </w:r>
+      <w:r>
+        <w:sym w:font="Wingdings" w:char="F0E0"/>
+      </w:r>
+      <w:r>
+        <w:t xml:space="preserve"> Load </w:t>
+      </w:r>
+      <w:r>
+        <w:sym w:font="Wingdings" w:char="F0E0"/>
+      </w:r>
+      <w:r>
+        <w:t xml:space="preserve"> Select previously saved file</w:t>
+      </w:r>
+    </w:p>
+    <w:p>
+      <w:pPr>
+        <w:pStyle w:val="BodyA"/>
+        <w:numPr>
+          <w:ilvl w:val="0"/>
+          <w:numId w:val="2"/>
+        </w:numPr>
+      </w:pPr>
+      <w:r>
+        <w:t>Similarly, a user may Undo and Redo turns</w:t>
+      </w:r>
+    </w:p>
+    <w:p>
+      <w:pPr>
+        <w:pStyle w:val="BodyA"/>
+        <w:numPr>
+          <w:ilvl w:val="1"/>
+          <w:numId w:val="2"/>
+        </w:numPr>
+      </w:pPr>
+      <w:r>
+        <w:t xml:space="preserve">File </w:t>
+      </w:r>
+      <w:r>
+        <w:sym w:font="Wingdings" w:char="F0E0"/>
+      </w:r>
+      <w:r>
+        <w:t xml:space="preserve"> Undo (as many times as the user wants)</w:t>
+      </w:r>
+    </w:p>
+    <w:p>
+      <w:pPr>
+        <w:pStyle w:val="BodyA"/>
+        <w:numPr>
+          <w:ilvl w:val="1"/>
+          <w:numId w:val="2"/>
+        </w:numPr>
+      </w:pPr>
+      <w:r>
+        <w:t xml:space="preserve">File </w:t>
+      </w:r>
+      <w:r>
+        <w:sym w:font="Wingdings" w:char="F0E0"/>
+      </w:r>
+      <w:r>
+        <w:t xml:space="preserve"> Redo (as many times as the user wants)</w:t>
+      </w:r>
+      <w:bookmarkStart w:id="0" w:name="_GoBack"/>
+      <w:bookmarkEnd w:id="0"/>
     </w:p>
     <w:sectPr>
-      <w:footerReference w:type="default" r:id="rId7"/>
+      <w:footerReference w:type="default" r:id="rId8"/>
       <w:pgSz w:w="12240" w:h="15840"/>
       <w:pgMar w:top="1440" w:right="1440" w:bottom="1440" w:left="1440" w:header="720" w:footer="864" w:gutter="0"/>
       <w:cols w:space="720"/>
@@ -554,7 +638,7 @@
 </file>
 
 <file path=word/endnotes.xml><?xml version="1.0" encoding="utf-8"?>
-<w:endnotes xmlns:wpc="http://schemas.microsoft.com/office/word/2010/wordprocessingCanvas" xmlns:mc="http://schemas.openxmlformats.org/markup-compatibility/2006" xmlns:o="urn:schemas-microsoft-com:office:office" xmlns:r="http://schemas.openxmlformats.org/officeDocument/2006/relationships" xmlns:m="http://schemas.openxmlformats.org/officeDocument/2006/math" xmlns:v="urn:schemas-microsoft-com:vml" xmlns:wp14="http://schemas.microsoft.com/office/word/2010/wordprocessingDrawing" xmlns:wp="http://schemas.openxmlformats.org/drawingml/2006/wordprocessingDrawing" xmlns:w10="urn:schemas-microsoft-com:office:word" xmlns:w="http://schemas.openxmlformats.org/wordprocessingml/2006/main" xmlns:w14="http://schemas.microsoft.com/office/word/2010/wordml" xmlns:w15="http://schemas.microsoft.com/office/word/2012/wordml" xmlns:wpg="http://schemas.microsoft.com/office/word/2010/wordprocessingGroup" xmlns:wpi="http://schemas.microsoft.com/office/word/2010/wordprocessingInk" xmlns:wne="http://schemas.microsoft.com/office/word/2006/wordml" xmlns:wps="http://schemas.microsoft.com/office/word/2010/wordprocessingShape" mc:Ignorable="w14 w15 wp14">
+<w:endnotes xmlns:wpc="http://schemas.microsoft.com/office/word/2010/wordprocessingCanvas" xmlns:mo="http://schemas.microsoft.com/office/mac/office/2008/main" xmlns:mc="http://schemas.openxmlformats.org/markup-compatibility/2006" xmlns:mv="urn:schemas-microsoft-com:mac:vml" xmlns:o="urn:schemas-microsoft-com:office:office" xmlns:r="http://schemas.openxmlformats.org/officeDocument/2006/relationships" xmlns:m="http://schemas.openxmlformats.org/officeDocument/2006/math" xmlns:v="urn:schemas-microsoft-com:vml" xmlns:wp14="http://schemas.microsoft.com/office/word/2010/wordprocessingDrawing" xmlns:wp="http://schemas.openxmlformats.org/drawingml/2006/wordprocessingDrawing" xmlns:w10="urn:schemas-microsoft-com:office:word" xmlns:w="http://schemas.openxmlformats.org/wordprocessingml/2006/main" xmlns:w14="http://schemas.microsoft.com/office/word/2010/wordml" xmlns:wpg="http://schemas.microsoft.com/office/word/2010/wordprocessingGroup" xmlns:wpi="http://schemas.microsoft.com/office/word/2010/wordprocessingInk" xmlns:wne="http://schemas.microsoft.com/office/word/2006/wordml" xmlns:wps="http://schemas.microsoft.com/office/word/2010/wordprocessingShape" mc:Ignorable="w14 wp14">
   <w:endnote w:type="separator" w:id="-1">
     <w:p>
       <w:r>
@@ -573,7 +657,7 @@
 </file>
 
 <file path=word/footer1.xml><?xml version="1.0" encoding="utf-8"?>
-<w:ftr xmlns:wpc="http://schemas.microsoft.com/office/word/2010/wordprocessingCanvas" xmlns:mc="http://schemas.openxmlformats.org/markup-compatibility/2006" xmlns:o="urn:schemas-microsoft-com:office:office" xmlns:r="http://schemas.openxmlformats.org/officeDocument/2006/relationships" xmlns:m="http://schemas.openxmlformats.org/officeDocument/2006/math" xmlns:v="urn:schemas-microsoft-com:vml" xmlns:wp14="http://schemas.microsoft.com/office/word/2010/wordprocessingDrawing" xmlns:wp="http://schemas.openxmlformats.org/drawingml/2006/wordprocessingDrawing" xmlns:w10="urn:schemas-microsoft-com:office:word" xmlns:w="http://schemas.openxmlformats.org/wordprocessingml/2006/main" xmlns:w14="http://schemas.microsoft.com/office/word/2010/wordml" xmlns:w15="http://schemas.microsoft.com/office/word/2012/wordml" xmlns:wpg="http://schemas.microsoft.com/office/word/2010/wordprocessingGroup" xmlns:wpi="http://schemas.microsoft.com/office/word/2010/wordprocessingInk" xmlns:wne="http://schemas.microsoft.com/office/word/2006/wordml" xmlns:wps="http://schemas.microsoft.com/office/word/2010/wordprocessingShape" mc:Ignorable="w14 w15 wp14">
+<w:ftr xmlns:wpc="http://schemas.microsoft.com/office/word/2010/wordprocessingCanvas" xmlns:mo="http://schemas.microsoft.com/office/mac/office/2008/main" xmlns:mc="http://schemas.openxmlformats.org/markup-compatibility/2006" xmlns:mv="urn:schemas-microsoft-com:mac:vml" xmlns:o="urn:schemas-microsoft-com:office:office" xmlns:r="http://schemas.openxmlformats.org/officeDocument/2006/relationships" xmlns:m="http://schemas.openxmlformats.org/officeDocument/2006/math" xmlns:v="urn:schemas-microsoft-com:vml" xmlns:wp14="http://schemas.microsoft.com/office/word/2010/wordprocessingDrawing" xmlns:wp="http://schemas.openxmlformats.org/drawingml/2006/wordprocessingDrawing" xmlns:w10="urn:schemas-microsoft-com:office:word" xmlns:w="http://schemas.openxmlformats.org/wordprocessingml/2006/main" xmlns:w14="http://schemas.microsoft.com/office/word/2010/wordml" xmlns:wpg="http://schemas.microsoft.com/office/word/2010/wordprocessingGroup" xmlns:wpi="http://schemas.microsoft.com/office/word/2010/wordprocessingInk" xmlns:wne="http://schemas.microsoft.com/office/word/2006/wordml" xmlns:wps="http://schemas.microsoft.com/office/word/2010/wordprocessingShape" mc:Ignorable="w14 wp14">
   <w:p>
     <w:pPr>
       <w:pStyle w:val="HeaderFooter"/>
@@ -595,53 +679,21 @@
         <w:sz w:val="20"/>
         <w:szCs w:val="20"/>
       </w:rPr>
-      <w:t>l, Reid Cain-</w:t>
-    </w:r>
-    <w:proofErr w:type="spellStart"/>
-    <w:proofErr w:type="gramStart"/>
-    <w:r>
-      <w:rPr>
-        <w:sz w:val="20"/>
-        <w:szCs w:val="20"/>
-      </w:rPr>
-      <w:t>Mondoux</w:t>
-    </w:r>
-    <w:proofErr w:type="spellEnd"/>
-    <w:r>
-      <w:rPr>
-        <w:sz w:val="20"/>
-        <w:szCs w:val="20"/>
-      </w:rPr>
-      <w:t xml:space="preserve">  November</w:t>
-    </w:r>
-    <w:proofErr w:type="gramEnd"/>
-    <w:r>
-      <w:rPr>
-        <w:sz w:val="20"/>
-        <w:szCs w:val="20"/>
-      </w:rPr>
-      <w:t xml:space="preserve"> 23</w:t>
+      <w:t>l, Reid Cain-Mondoux  November 23</w:t>
     </w:r>
     <w:r>
       <w:rPr>
         <w:sz w:val="20"/>
         <w:szCs w:val="20"/>
       </w:rPr>
-      <w:t>,</w:t>
-    </w:r>
-    <w:r>
-      <w:rPr>
-        <w:sz w:val="20"/>
-        <w:szCs w:val="20"/>
-      </w:rPr>
-      <w:t xml:space="preserve"> 2015  </w:t>
+      <w:t xml:space="preserve">, 2015  </w:t>
     </w:r>
   </w:p>
 </w:ftr>
 </file>
 
 <file path=word/footnotes.xml><?xml version="1.0" encoding="utf-8"?>
-<w:footnotes xmlns:wpc="http://schemas.microsoft.com/office/word/2010/wordprocessingCanvas" xmlns:mc="http://schemas.openxmlformats.org/markup-compatibility/2006" xmlns:o="urn:schemas-microsoft-com:office:office" xmlns:r="http://schemas.openxmlformats.org/officeDocument/2006/relationships" xmlns:m="http://schemas.openxmlformats.org/officeDocument/2006/math" xmlns:v="urn:schemas-microsoft-com:vml" xmlns:wp14="http://schemas.microsoft.com/office/word/2010/wordprocessingDrawing" xmlns:wp="http://schemas.openxmlformats.org/drawingml/2006/wordprocessingDrawing" xmlns:w10="urn:schemas-microsoft-com:office:word" xmlns:w="http://schemas.openxmlformats.org/wordprocessingml/2006/main" xmlns:w14="http://schemas.microsoft.com/office/word/2010/wordml" xmlns:w15="http://schemas.microsoft.com/office/word/2012/wordml" xmlns:wpg="http://schemas.microsoft.com/office/word/2010/wordprocessingGroup" xmlns:wpi="http://schemas.microsoft.com/office/word/2010/wordprocessingInk" xmlns:wne="http://schemas.microsoft.com/office/word/2006/wordml" xmlns:wps="http://schemas.microsoft.com/office/word/2010/wordprocessingShape" mc:Ignorable="w14 w15 wp14">
+<w:footnotes xmlns:wpc="http://schemas.microsoft.com/office/word/2010/wordprocessingCanvas" xmlns:mo="http://schemas.microsoft.com/office/mac/office/2008/main" xmlns:mc="http://schemas.openxmlformats.org/markup-compatibility/2006" xmlns:mv="urn:schemas-microsoft-com:mac:vml" xmlns:o="urn:schemas-microsoft-com:office:office" xmlns:r="http://schemas.openxmlformats.org/officeDocument/2006/relationships" xmlns:m="http://schemas.openxmlformats.org/officeDocument/2006/math" xmlns:v="urn:schemas-microsoft-com:vml" xmlns:wp14="http://schemas.microsoft.com/office/word/2010/wordprocessingDrawing" xmlns:wp="http://schemas.openxmlformats.org/drawingml/2006/wordprocessingDrawing" xmlns:w10="urn:schemas-microsoft-com:office:word" xmlns:w="http://schemas.openxmlformats.org/wordprocessingml/2006/main" xmlns:w14="http://schemas.microsoft.com/office/word/2010/wordml" xmlns:wpg="http://schemas.microsoft.com/office/word/2010/wordprocessingGroup" xmlns:wpi="http://schemas.microsoft.com/office/word/2010/wordprocessingInk" xmlns:wne="http://schemas.microsoft.com/office/word/2006/wordml" xmlns:wps="http://schemas.microsoft.com/office/word/2010/wordprocessingShape" mc:Ignorable="w14 wp14">
   <w:footnote w:type="separator" w:id="-1">
     <w:p>
       <w:r>
@@ -660,8 +712,8 @@
 </file>
 
 <file path=word/numbering.xml><?xml version="1.0" encoding="utf-8"?>
-<w:numbering xmlns:wpc="http://schemas.microsoft.com/office/word/2010/wordprocessingCanvas" xmlns:mc="http://schemas.openxmlformats.org/markup-compatibility/2006" xmlns:o="urn:schemas-microsoft-com:office:office" xmlns:r="http://schemas.openxmlformats.org/officeDocument/2006/relationships" xmlns:m="http://schemas.openxmlformats.org/officeDocument/2006/math" xmlns:v="urn:schemas-microsoft-com:vml" xmlns:wp14="http://schemas.microsoft.com/office/word/2010/wordprocessingDrawing" xmlns:wp="http://schemas.openxmlformats.org/drawingml/2006/wordprocessingDrawing" xmlns:w10="urn:schemas-microsoft-com:office:word" xmlns:w="http://schemas.openxmlformats.org/wordprocessingml/2006/main" xmlns:w14="http://schemas.microsoft.com/office/word/2010/wordml" xmlns:w15="http://schemas.microsoft.com/office/word/2012/wordml" xmlns:wpg="http://schemas.microsoft.com/office/word/2010/wordprocessingGroup" xmlns:wpi="http://schemas.microsoft.com/office/word/2010/wordprocessingInk" xmlns:wne="http://schemas.microsoft.com/office/word/2006/wordml" xmlns:wps="http://schemas.microsoft.com/office/word/2010/wordprocessingShape" mc:Ignorable="w14 w15 wp14">
-  <w:abstractNum w:abstractNumId="0" w15:restartNumberingAfterBreak="0">
+<w:numbering xmlns:wpc="http://schemas.microsoft.com/office/word/2010/wordprocessingCanvas" xmlns:mo="http://schemas.microsoft.com/office/mac/office/2008/main" xmlns:mc="http://schemas.openxmlformats.org/markup-compatibility/2006" xmlns:mv="urn:schemas-microsoft-com:mac:vml" xmlns:o="urn:schemas-microsoft-com:office:office" xmlns:r="http://schemas.openxmlformats.org/officeDocument/2006/relationships" xmlns:m="http://schemas.openxmlformats.org/officeDocument/2006/math" xmlns:v="urn:schemas-microsoft-com:vml" xmlns:wp14="http://schemas.microsoft.com/office/word/2010/wordprocessingDrawing" xmlns:wp="http://schemas.openxmlformats.org/drawingml/2006/wordprocessingDrawing" xmlns:w10="urn:schemas-microsoft-com:office:word" xmlns:w="http://schemas.openxmlformats.org/wordprocessingml/2006/main" xmlns:w14="http://schemas.microsoft.com/office/word/2010/wordml" xmlns:wpg="http://schemas.microsoft.com/office/word/2010/wordprocessingGroup" xmlns:wpi="http://schemas.microsoft.com/office/word/2010/wordprocessingInk" xmlns:wne="http://schemas.microsoft.com/office/word/2006/wordml" xmlns:wps="http://schemas.microsoft.com/office/word/2010/wordprocessingShape" mc:Ignorable="w14 wp14">
+  <w:abstractNum w:abstractNumId="0">
     <w:nsid w:val="17FD0C59"/>
     <w:multiLevelType w:val="hybridMultilevel"/>
     <w:tmpl w:val="B7525018"/>
@@ -928,7 +980,7 @@
       </w:rPr>
     </w:lvl>
   </w:abstractNum>
-  <w:abstractNum w:abstractNumId="1" w15:restartNumberingAfterBreak="0">
+  <w:abstractNum w:abstractNumId="1">
     <w:nsid w:val="5954367E"/>
     <w:multiLevelType w:val="hybridMultilevel"/>
     <w:tmpl w:val="B7525018"/>
@@ -944,7 +996,7 @@
 </file>
 
 <file path=word/styles.xml><?xml version="1.0" encoding="utf-8"?>
-<w:styles xmlns:mc="http://schemas.openxmlformats.org/markup-compatibility/2006" xmlns:r="http://schemas.openxmlformats.org/officeDocument/2006/relationships" xmlns:w="http://schemas.openxmlformats.org/wordprocessingml/2006/main" xmlns:w14="http://schemas.microsoft.com/office/word/2010/wordml" xmlns:w15="http://schemas.microsoft.com/office/word/2012/wordml" mc:Ignorable="w14 w15">
+<w:styles xmlns:mc="http://schemas.openxmlformats.org/markup-compatibility/2006" xmlns:r="http://schemas.openxmlformats.org/officeDocument/2006/relationships" xmlns:w="http://schemas.openxmlformats.org/wordprocessingml/2006/main" xmlns:w14="http://schemas.microsoft.com/office/word/2010/wordml" mc:Ignorable="w14">
   <w:docDefaults>
     <w:rPrDefault>
       <w:rPr>
@@ -966,378 +1018,472 @@
       </w:pPr>
     </w:pPrDefault>
   </w:docDefaults>
-  <w:latentStyles w:defLockedState="0" w:defUIPriority="99" w:defSemiHidden="0" w:defUnhideWhenUsed="0" w:defQFormat="0" w:count="371">
-    <w:lsdException w:name="Normal" w:uiPriority="0" w:qFormat="1"/>
-    <w:lsdException w:name="heading 1" w:uiPriority="9" w:qFormat="1"/>
-    <w:lsdException w:name="heading 2" w:semiHidden="1" w:uiPriority="9" w:unhideWhenUsed="1" w:qFormat="1"/>
-    <w:lsdException w:name="heading 3" w:semiHidden="1" w:uiPriority="9" w:unhideWhenUsed="1" w:qFormat="1"/>
-    <w:lsdException w:name="heading 4" w:semiHidden="1" w:uiPriority="9" w:unhideWhenUsed="1" w:qFormat="1"/>
-    <w:lsdException w:name="heading 5" w:semiHidden="1" w:uiPriority="9" w:unhideWhenUsed="1" w:qFormat="1"/>
-    <w:lsdException w:name="heading 6" w:semiHidden="1" w:uiPriority="9" w:unhideWhenUsed="1" w:qFormat="1"/>
-    <w:lsdException w:name="heading 7" w:semiHidden="1" w:uiPriority="9" w:unhideWhenUsed="1" w:qFormat="1"/>
-    <w:lsdException w:name="heading 8" w:semiHidden="1" w:uiPriority="9" w:unhideWhenUsed="1" w:qFormat="1"/>
-    <w:lsdException w:name="heading 9" w:semiHidden="1" w:uiPriority="9" w:unhideWhenUsed="1" w:qFormat="1"/>
-    <w:lsdException w:name="index 1" w:semiHidden="1" w:unhideWhenUsed="1"/>
-    <w:lsdException w:name="index 2" w:semiHidden="1" w:unhideWhenUsed="1"/>
-    <w:lsdException w:name="index 3" w:semiHidden="1" w:unhideWhenUsed="1"/>
-    <w:lsdException w:name="index 4" w:semiHidden="1" w:unhideWhenUsed="1"/>
-    <w:lsdException w:name="index 5" w:semiHidden="1" w:unhideWhenUsed="1"/>
-    <w:lsdException w:name="index 6" w:semiHidden="1" w:unhideWhenUsed="1"/>
-    <w:lsdException w:name="index 7" w:semiHidden="1" w:unhideWhenUsed="1"/>
-    <w:lsdException w:name="index 8" w:semiHidden="1" w:unhideWhenUsed="1"/>
-    <w:lsdException w:name="index 9" w:semiHidden="1" w:unhideWhenUsed="1"/>
-    <w:lsdException w:name="toc 1" w:semiHidden="1" w:uiPriority="39" w:unhideWhenUsed="1"/>
-    <w:lsdException w:name="toc 2" w:semiHidden="1" w:uiPriority="39" w:unhideWhenUsed="1"/>
-    <w:lsdException w:name="toc 3" w:semiHidden="1" w:uiPriority="39" w:unhideWhenUsed="1"/>
-    <w:lsdException w:name="toc 4" w:semiHidden="1" w:uiPriority="39" w:unhideWhenUsed="1"/>
-    <w:lsdException w:name="toc 5" w:semiHidden="1" w:uiPriority="39" w:unhideWhenUsed="1"/>
-    <w:lsdException w:name="toc 6" w:semiHidden="1" w:uiPriority="39" w:unhideWhenUsed="1"/>
-    <w:lsdException w:name="toc 7" w:semiHidden="1" w:uiPriority="39" w:unhideWhenUsed="1"/>
-    <w:lsdException w:name="toc 8" w:semiHidden="1" w:uiPriority="39" w:unhideWhenUsed="1"/>
-    <w:lsdException w:name="toc 9" w:semiHidden="1" w:uiPriority="39" w:unhideWhenUsed="1"/>
-    <w:lsdException w:name="Normal Indent" w:semiHidden="1" w:unhideWhenUsed="1"/>
-    <w:lsdException w:name="footnote text" w:semiHidden="1" w:unhideWhenUsed="1"/>
-    <w:lsdException w:name="annotation text" w:semiHidden="1" w:unhideWhenUsed="1"/>
-    <w:lsdException w:name="header" w:semiHidden="1" w:unhideWhenUsed="1"/>
-    <w:lsdException w:name="footer" w:semiHidden="1" w:unhideWhenUsed="1"/>
-    <w:lsdException w:name="index heading" w:semiHidden="1" w:unhideWhenUsed="1"/>
-    <w:lsdException w:name="caption" w:semiHidden="1" w:uiPriority="35" w:unhideWhenUsed="1" w:qFormat="1"/>
-    <w:lsdException w:name="table of figures" w:semiHidden="1" w:unhideWhenUsed="1"/>
-    <w:lsdException w:name="envelope address" w:semiHidden="1" w:unhideWhenUsed="1"/>
-    <w:lsdException w:name="envelope return" w:semiHidden="1" w:unhideWhenUsed="1"/>
-    <w:lsdException w:name="footnote reference" w:semiHidden="1" w:unhideWhenUsed="1"/>
-    <w:lsdException w:name="annotation reference" w:semiHidden="1" w:unhideWhenUsed="1"/>
-    <w:lsdException w:name="line number" w:semiHidden="1" w:unhideWhenUsed="1"/>
-    <w:lsdException w:name="page number" w:semiHidden="1" w:unhideWhenUsed="1"/>
-    <w:lsdException w:name="endnote reference" w:semiHidden="1" w:unhideWhenUsed="1"/>
-    <w:lsdException w:name="endnote text" w:semiHidden="1" w:unhideWhenUsed="1"/>
-    <w:lsdException w:name="table of authorities" w:semiHidden="1" w:unhideWhenUsed="1"/>
-    <w:lsdException w:name="macro" w:semiHidden="1" w:unhideWhenUsed="1"/>
-    <w:lsdException w:name="toa heading" w:semiHidden="1" w:unhideWhenUsed="1"/>
-    <w:lsdException w:name="List" w:semiHidden="1" w:unhideWhenUsed="1"/>
-    <w:lsdException w:name="List Bullet" w:semiHidden="1" w:unhideWhenUsed="1"/>
-    <w:lsdException w:name="List Number" w:semiHidden="1" w:unhideWhenUsed="1"/>
-    <w:lsdException w:name="List 2" w:semiHidden="1" w:unhideWhenUsed="1"/>
-    <w:lsdException w:name="List 3" w:semiHidden="1" w:unhideWhenUsed="1"/>
-    <w:lsdException w:name="List 4" w:semiHidden="1" w:unhideWhenUsed="1"/>
-    <w:lsdException w:name="List 5" w:semiHidden="1" w:unhideWhenUsed="1"/>
-    <w:lsdException w:name="List Bullet 2" w:semiHidden="1" w:unhideWhenUsed="1"/>
-    <w:lsdException w:name="List Bullet 3" w:semiHidden="1" w:unhideWhenUsed="1"/>
-    <w:lsdException w:name="List Bullet 4" w:semiHidden="1" w:unhideWhenUsed="1"/>
-    <w:lsdException w:name="List Bullet 5" w:semiHidden="1" w:unhideWhenUsed="1"/>
-    <w:lsdException w:name="List Number 2" w:semiHidden="1" w:unhideWhenUsed="1"/>
-    <w:lsdException w:name="List Number 3" w:semiHidden="1" w:unhideWhenUsed="1"/>
-    <w:lsdException w:name="List Number 4" w:semiHidden="1" w:unhideWhenUsed="1"/>
-    <w:lsdException w:name="List Number 5" w:semiHidden="1" w:unhideWhenUsed="1"/>
-    <w:lsdException w:name="Title" w:uiPriority="10" w:qFormat="1"/>
-    <w:lsdException w:name="Closing" w:semiHidden="1" w:unhideWhenUsed="1"/>
-    <w:lsdException w:name="Signature" w:semiHidden="1" w:unhideWhenUsed="1"/>
-    <w:lsdException w:name="Default Paragraph Font" w:semiHidden="1" w:uiPriority="1" w:unhideWhenUsed="1"/>
-    <w:lsdException w:name="Body Text" w:semiHidden="1" w:unhideWhenUsed="1"/>
-    <w:lsdException w:name="Body Text Indent" w:semiHidden="1" w:unhideWhenUsed="1"/>
-    <w:lsdException w:name="List Continue" w:semiHidden="1" w:unhideWhenUsed="1"/>
-    <w:lsdException w:name="List Continue 2" w:semiHidden="1" w:unhideWhenUsed="1"/>
-    <w:lsdException w:name="List Continue 3" w:semiHidden="1" w:unhideWhenUsed="1"/>
-    <w:lsdException w:name="List Continue 4" w:semiHidden="1" w:unhideWhenUsed="1"/>
-    <w:lsdException w:name="List Continue 5" w:semiHidden="1" w:unhideWhenUsed="1"/>
-    <w:lsdException w:name="Message Header" w:semiHidden="1" w:unhideWhenUsed="1"/>
-    <w:lsdException w:name="Subtitle" w:uiPriority="11" w:qFormat="1"/>
-    <w:lsdException w:name="Salutation" w:semiHidden="1" w:unhideWhenUsed="1"/>
-    <w:lsdException w:name="Date" w:semiHidden="1" w:unhideWhenUsed="1"/>
-    <w:lsdException w:name="Body Text First Indent" w:semiHidden="1" w:unhideWhenUsed="1"/>
-    <w:lsdException w:name="Body Text First Indent 2" w:semiHidden="1" w:unhideWhenUsed="1"/>
-    <w:lsdException w:name="Note Heading" w:semiHidden="1" w:unhideWhenUsed="1"/>
-    <w:lsdException w:name="Body Text 2" w:semiHidden="1" w:unhideWhenUsed="1"/>
-    <w:lsdException w:name="Body Text 3" w:semiHidden="1" w:unhideWhenUsed="1"/>
-    <w:lsdException w:name="Body Text Indent 2" w:semiHidden="1" w:unhideWhenUsed="1"/>
-    <w:lsdException w:name="Body Text Indent 3" w:semiHidden="1" w:unhideWhenUsed="1"/>
-    <w:lsdException w:name="Block Text" w:semiHidden="1" w:unhideWhenUsed="1"/>
-    <w:lsdException w:name="Hyperlink" w:semiHidden="1" w:unhideWhenUsed="1"/>
-    <w:lsdException w:name="FollowedHyperlink" w:semiHidden="1" w:unhideWhenUsed="1"/>
-    <w:lsdException w:name="Strong" w:uiPriority="22" w:qFormat="1"/>
-    <w:lsdException w:name="Emphasis" w:uiPriority="20" w:qFormat="1"/>
-    <w:lsdException w:name="Document Map" w:semiHidden="1" w:unhideWhenUsed="1"/>
-    <w:lsdException w:name="Plain Text" w:semiHidden="1" w:unhideWhenUsed="1"/>
-    <w:lsdException w:name="E-mail Signature" w:semiHidden="1" w:unhideWhenUsed="1"/>
-    <w:lsdException w:name="HTML Top of Form" w:semiHidden="1" w:unhideWhenUsed="1"/>
-    <w:lsdException w:name="HTML Bottom of Form" w:semiHidden="1" w:unhideWhenUsed="1"/>
-    <w:lsdException w:name="Normal (Web)" w:semiHidden="1" w:unhideWhenUsed="1"/>
-    <w:lsdException w:name="HTML Acronym" w:semiHidden="1" w:unhideWhenUsed="1"/>
-    <w:lsdException w:name="HTML Address" w:semiHidden="1" w:unhideWhenUsed="1"/>
-    <w:lsdException w:name="HTML Cite" w:semiHidden="1" w:unhideWhenUsed="1"/>
-    <w:lsdException w:name="HTML Code" w:semiHidden="1" w:unhideWhenUsed="1"/>
-    <w:lsdException w:name="HTML Definition" w:semiHidden="1" w:unhideWhenUsed="1"/>
-    <w:lsdException w:name="HTML Keyboard" w:semiHidden="1" w:unhideWhenUsed="1"/>
-    <w:lsdException w:name="HTML Preformatted" w:semiHidden="1" w:unhideWhenUsed="1"/>
-    <w:lsdException w:name="HTML Sample" w:semiHidden="1" w:unhideWhenUsed="1"/>
-    <w:lsdException w:name="HTML Typewriter" w:semiHidden="1" w:unhideWhenUsed="1"/>
-    <w:lsdException w:name="HTML Variable" w:semiHidden="1" w:unhideWhenUsed="1"/>
-    <w:lsdException w:name="Normal Table" w:semiHidden="1" w:unhideWhenUsed="1"/>
-    <w:lsdException w:name="annotation subject" w:semiHidden="1" w:unhideWhenUsed="1"/>
-    <w:lsdException w:name="No List" w:semiHidden="1" w:unhideWhenUsed="1"/>
-    <w:lsdException w:name="Outline List 1" w:semiHidden="1" w:unhideWhenUsed="1"/>
-    <w:lsdException w:name="Outline List 2" w:semiHidden="1" w:unhideWhenUsed="1"/>
-    <w:lsdException w:name="Outline List 3" w:semiHidden="1" w:unhideWhenUsed="1"/>
-    <w:lsdException w:name="Table Simple 1" w:semiHidden="1" w:unhideWhenUsed="1"/>
-    <w:lsdException w:name="Table Simple 2" w:semiHidden="1" w:unhideWhenUsed="1"/>
-    <w:lsdException w:name="Table Simple 3" w:semiHidden="1" w:unhideWhenUsed="1"/>
-    <w:lsdException w:name="Table Classic 1" w:semiHidden="1" w:unhideWhenUsed="1"/>
-    <w:lsdException w:name="Table Classic 2" w:semiHidden="1" w:unhideWhenUsed="1"/>
-    <w:lsdException w:name="Table Classic 3" w:semiHidden="1" w:unhideWhenUsed="1"/>
-    <w:lsdException w:name="Table Classic 4" w:semiHidden="1" w:unhideWhenUsed="1"/>
-    <w:lsdException w:name="Table Colorful 1" w:semiHidden="1" w:unhideWhenUsed="1"/>
-    <w:lsdException w:name="Table Colorful 2" w:semiHidden="1" w:unhideWhenUsed="1"/>
-    <w:lsdException w:name="Table Colorful 3" w:semiHidden="1" w:unhideWhenUsed="1"/>
-    <w:lsdException w:name="Table Columns 1" w:semiHidden="1" w:unhideWhenUsed="1"/>
-    <w:lsdException w:name="Table Columns 2" w:semiHidden="1" w:unhideWhenUsed="1"/>
-    <w:lsdException w:name="Table Columns 3" w:semiHidden="1" w:unhideWhenUsed="1"/>
-    <w:lsdException w:name="Table Columns 4" w:semiHidden="1" w:unhideWhenUsed="1"/>
-    <w:lsdException w:name="Table Columns 5" w:semiHidden="1" w:unhideWhenUsed="1"/>
-    <w:lsdException w:name="Table Grid 1" w:semiHidden="1" w:unhideWhenUsed="1"/>
-    <w:lsdException w:name="Table Grid 2" w:semiHidden="1" w:unhideWhenUsed="1"/>
-    <w:lsdException w:name="Table Grid 3" w:semiHidden="1" w:unhideWhenUsed="1"/>
-    <w:lsdException w:name="Table Grid 4" w:semiHidden="1" w:unhideWhenUsed="1"/>
-    <w:lsdException w:name="Table Grid 5" w:semiHidden="1" w:unhideWhenUsed="1"/>
-    <w:lsdException w:name="Table Grid 6" w:semiHidden="1" w:unhideWhenUsed="1"/>
-    <w:lsdException w:name="Table Grid 7" w:semiHidden="1" w:unhideWhenUsed="1"/>
-    <w:lsdException w:name="Table Grid 8" w:semiHidden="1" w:unhideWhenUsed="1"/>
-    <w:lsdException w:name="Table List 1" w:semiHidden="1" w:unhideWhenUsed="1"/>
-    <w:lsdException w:name="Table List 2" w:semiHidden="1" w:unhideWhenUsed="1"/>
-    <w:lsdException w:name="Table List 3" w:semiHidden="1" w:unhideWhenUsed="1"/>
-    <w:lsdException w:name="Table List 4" w:semiHidden="1" w:unhideWhenUsed="1"/>
-    <w:lsdException w:name="Table List 5" w:semiHidden="1" w:unhideWhenUsed="1"/>
-    <w:lsdException w:name="Table List 6" w:semiHidden="1" w:unhideWhenUsed="1"/>
-    <w:lsdException w:name="Table List 7" w:semiHidden="1" w:unhideWhenUsed="1"/>
-    <w:lsdException w:name="Table List 8" w:semiHidden="1" w:unhideWhenUsed="1"/>
-    <w:lsdException w:name="Table 3D effects 1" w:semiHidden="1" w:unhideWhenUsed="1"/>
-    <w:lsdException w:name="Table 3D effects 2" w:semiHidden="1" w:unhideWhenUsed="1"/>
-    <w:lsdException w:name="Table 3D effects 3" w:semiHidden="1" w:unhideWhenUsed="1"/>
-    <w:lsdException w:name="Table Contemporary" w:semiHidden="1" w:unhideWhenUsed="1"/>
-    <w:lsdException w:name="Table Elegant" w:semiHidden="1" w:unhideWhenUsed="1"/>
-    <w:lsdException w:name="Table Professional" w:semiHidden="1" w:unhideWhenUsed="1"/>
-    <w:lsdException w:name="Table Subtle 1" w:semiHidden="1" w:unhideWhenUsed="1"/>
-    <w:lsdException w:name="Table Subtle 2" w:semiHidden="1" w:unhideWhenUsed="1"/>
-    <w:lsdException w:name="Table Web 1" w:semiHidden="1" w:unhideWhenUsed="1"/>
-    <w:lsdException w:name="Table Web 2" w:semiHidden="1" w:unhideWhenUsed="1"/>
-    <w:lsdException w:name="Table Web 3" w:semiHidden="1" w:unhideWhenUsed="1"/>
-    <w:lsdException w:name="Balloon Text" w:semiHidden="1" w:unhideWhenUsed="1"/>
-    <w:lsdException w:name="Table Grid" w:uiPriority="39"/>
-    <w:lsdException w:name="Table Theme" w:semiHidden="1" w:unhideWhenUsed="1"/>
-    <w:lsdException w:name="Placeholder Text" w:semiHidden="1"/>
-    <w:lsdException w:name="No Spacing" w:uiPriority="1" w:qFormat="1"/>
-    <w:lsdException w:name="Light Shading" w:uiPriority="60"/>
-    <w:lsdException w:name="Light List" w:uiPriority="61"/>
-    <w:lsdException w:name="Light Grid" w:uiPriority="62"/>
-    <w:lsdException w:name="Medium Shading 1" w:uiPriority="63"/>
-    <w:lsdException w:name="Medium Shading 2" w:uiPriority="64"/>
-    <w:lsdException w:name="Medium List 1" w:uiPriority="65"/>
-    <w:lsdException w:name="Medium List 2" w:uiPriority="66"/>
-    <w:lsdException w:name="Medium Grid 1" w:uiPriority="67"/>
-    <w:lsdException w:name="Medium Grid 2" w:uiPriority="68"/>
-    <w:lsdException w:name="Medium Grid 3" w:uiPriority="69"/>
-    <w:lsdException w:name="Dark List" w:uiPriority="70"/>
-    <w:lsdException w:name="Colorful Shading" w:uiPriority="71"/>
-    <w:lsdException w:name="Colorful List" w:uiPriority="72"/>
-    <w:lsdException w:name="Colorful Grid" w:uiPriority="73"/>
-    <w:lsdException w:name="Light Shading Accent 1" w:uiPriority="60"/>
-    <w:lsdException w:name="Light List Accent 1" w:uiPriority="61"/>
-    <w:lsdException w:name="Light Grid Accent 1" w:uiPriority="62"/>
-    <w:lsdException w:name="Medium Shading 1 Accent 1" w:uiPriority="63"/>
-    <w:lsdException w:name="Medium Shading 2 Accent 1" w:uiPriority="64"/>
-    <w:lsdException w:name="Medium List 1 Accent 1" w:uiPriority="65"/>
-    <w:lsdException w:name="Revision" w:semiHidden="1"/>
-    <w:lsdException w:name="List Paragraph" w:uiPriority="34" w:qFormat="1"/>
-    <w:lsdException w:name="Quote" w:uiPriority="29" w:qFormat="1"/>
-    <w:lsdException w:name="Intense Quote" w:uiPriority="30" w:qFormat="1"/>
-    <w:lsdException w:name="Medium List 2 Accent 1" w:uiPriority="66"/>
-    <w:lsdException w:name="Medium Grid 1 Accent 1" w:uiPriority="67"/>
-    <w:lsdException w:name="Medium Grid 2 Accent 1" w:uiPriority="68"/>
-    <w:lsdException w:name="Medium Grid 3 Accent 1" w:uiPriority="69"/>
-    <w:lsdException w:name="Dark List Accent 1" w:uiPriority="70"/>
-    <w:lsdException w:name="Colorful Shading Accent 1" w:uiPriority="71"/>
-    <w:lsdException w:name="Colorful List Accent 1" w:uiPriority="72"/>
-    <w:lsdException w:name="Colorful Grid Accent 1" w:uiPriority="73"/>
-    <w:lsdException w:name="Light Shading Accent 2" w:uiPriority="60"/>
-    <w:lsdException w:name="Light List Accent 2" w:uiPriority="61"/>
-    <w:lsdException w:name="Light Grid Accent 2" w:uiPriority="62"/>
-    <w:lsdException w:name="Medium Shading 1 Accent 2" w:uiPriority="63"/>
-    <w:lsdException w:name="Medium Shading 2 Accent 2" w:uiPriority="64"/>
-    <w:lsdException w:name="Medium List 1 Accent 2" w:uiPriority="65"/>
-    <w:lsdException w:name="Medium List 2 Accent 2" w:uiPriority="66"/>
-    <w:lsdException w:name="Medium Grid 1 Accent 2" w:uiPriority="67"/>
-    <w:lsdException w:name="Medium Grid 2 Accent 2" w:uiPriority="68"/>
-    <w:lsdException w:name="Medium Grid 3 Accent 2" w:uiPriority="69"/>
-    <w:lsdException w:name="Dark List Accent 2" w:uiPriority="70"/>
-    <w:lsdException w:name="Colorful Shading Accent 2" w:uiPriority="71"/>
-    <w:lsdException w:name="Colorful List Accent 2" w:uiPriority="72"/>
-    <w:lsdException w:name="Colorful Grid Accent 2" w:uiPriority="73"/>
-    <w:lsdException w:name="Light Shading Accent 3" w:uiPriority="60"/>
-    <w:lsdException w:name="Light List Accent 3" w:uiPriority="61"/>
-    <w:lsdException w:name="Light Grid Accent 3" w:uiPriority="62"/>
-    <w:lsdException w:name="Medium Shading 1 Accent 3" w:uiPriority="63"/>
-    <w:lsdException w:name="Medium Shading 2 Accent 3" w:uiPriority="64"/>
-    <w:lsdException w:name="Medium List 1 Accent 3" w:uiPriority="65"/>
-    <w:lsdException w:name="Medium List 2 Accent 3" w:uiPriority="66"/>
-    <w:lsdException w:name="Medium Grid 1 Accent 3" w:uiPriority="67"/>
-    <w:lsdException w:name="Medium Grid 2 Accent 3" w:uiPriority="68"/>
-    <w:lsdException w:name="Medium Grid 3 Accent 3" w:uiPriority="69"/>
-    <w:lsdException w:name="Dark List Accent 3" w:uiPriority="70"/>
-    <w:lsdException w:name="Colorful Shading Accent 3" w:uiPriority="71"/>
-    <w:lsdException w:name="Colorful List Accent 3" w:uiPriority="72"/>
-    <w:lsdException w:name="Colorful Grid Accent 3" w:uiPriority="73"/>
-    <w:lsdException w:name="Light Shading Accent 4" w:uiPriority="60"/>
-    <w:lsdException w:name="Light List Accent 4" w:uiPriority="61"/>
-    <w:lsdException w:name="Light Grid Accent 4" w:uiPriority="62"/>
-    <w:lsdException w:name="Medium Shading 1 Accent 4" w:uiPriority="63"/>
-    <w:lsdException w:name="Medium Shading 2 Accent 4" w:uiPriority="64"/>
-    <w:lsdException w:name="Medium List 1 Accent 4" w:uiPriority="65"/>
-    <w:lsdException w:name="Medium List 2 Accent 4" w:uiPriority="66"/>
-    <w:lsdException w:name="Medium Grid 1 Accent 4" w:uiPriority="67"/>
-    <w:lsdException w:name="Medium Grid 2 Accent 4" w:uiPriority="68"/>
-    <w:lsdException w:name="Medium Grid 3 Accent 4" w:uiPriority="69"/>
-    <w:lsdException w:name="Dark List Accent 4" w:uiPriority="70"/>
-    <w:lsdException w:name="Colorful Shading Accent 4" w:uiPriority="71"/>
-    <w:lsdException w:name="Colorful List Accent 4" w:uiPriority="72"/>
-    <w:lsdException w:name="Colorful Grid Accent 4" w:uiPriority="73"/>
-    <w:lsdException w:name="Light Shading Accent 5" w:uiPriority="60"/>
-    <w:lsdException w:name="Light List Accent 5" w:uiPriority="61"/>
-    <w:lsdException w:name="Light Grid Accent 5" w:uiPriority="62"/>
-    <w:lsdException w:name="Medium Shading 1 Accent 5" w:uiPriority="63"/>
-    <w:lsdException w:name="Medium Shading 2 Accent 5" w:uiPriority="64"/>
-    <w:lsdException w:name="Medium List 1 Accent 5" w:uiPriority="65"/>
-    <w:lsdException w:name="Medium List 2 Accent 5" w:uiPriority="66"/>
-    <w:lsdException w:name="Medium Grid 1 Accent 5" w:uiPriority="67"/>
-    <w:lsdException w:name="Medium Grid 2 Accent 5" w:uiPriority="68"/>
-    <w:lsdException w:name="Medium Grid 3 Accent 5" w:uiPriority="69"/>
-    <w:lsdException w:name="Dark List Accent 5" w:uiPriority="70"/>
-    <w:lsdException w:name="Colorful Shading Accent 5" w:uiPriority="71"/>
-    <w:lsdException w:name="Colorful List Accent 5" w:uiPriority="72"/>
-    <w:lsdException w:name="Colorful Grid Accent 5" w:uiPriority="73"/>
-    <w:lsdException w:name="Light Shading Accent 6" w:uiPriority="60"/>
-    <w:lsdException w:name="Light List Accent 6" w:uiPriority="61"/>
-    <w:lsdException w:name="Light Grid Accent 6" w:uiPriority="62"/>
-    <w:lsdException w:name="Medium Shading 1 Accent 6" w:uiPriority="63"/>
-    <w:lsdException w:name="Medium Shading 2 Accent 6" w:uiPriority="64"/>
-    <w:lsdException w:name="Medium List 1 Accent 6" w:uiPriority="65"/>
-    <w:lsdException w:name="Medium List 2 Accent 6" w:uiPriority="66"/>
-    <w:lsdException w:name="Medium Grid 1 Accent 6" w:uiPriority="67"/>
-    <w:lsdException w:name="Medium Grid 2 Accent 6" w:uiPriority="68"/>
-    <w:lsdException w:name="Medium Grid 3 Accent 6" w:uiPriority="69"/>
-    <w:lsdException w:name="Dark List Accent 6" w:uiPriority="70"/>
-    <w:lsdException w:name="Colorful Shading Accent 6" w:uiPriority="71"/>
-    <w:lsdException w:name="Colorful List Accent 6" w:uiPriority="72"/>
-    <w:lsdException w:name="Colorful Grid Accent 6" w:uiPriority="73"/>
-    <w:lsdException w:name="Subtle Emphasis" w:uiPriority="19" w:qFormat="1"/>
-    <w:lsdException w:name="Intense Emphasis" w:uiPriority="21" w:qFormat="1"/>
-    <w:lsdException w:name="Subtle Reference" w:uiPriority="31" w:qFormat="1"/>
-    <w:lsdException w:name="Intense Reference" w:uiPriority="32" w:qFormat="1"/>
-    <w:lsdException w:name="Book Title" w:uiPriority="33" w:qFormat="1"/>
-    <w:lsdException w:name="Bibliography" w:semiHidden="1" w:uiPriority="37" w:unhideWhenUsed="1"/>
-    <w:lsdException w:name="TOC Heading" w:semiHidden="1" w:uiPriority="39" w:unhideWhenUsed="1" w:qFormat="1"/>
-    <w:lsdException w:name="Plain Table 1" w:uiPriority="41"/>
-    <w:lsdException w:name="Plain Table 2" w:uiPriority="42"/>
-    <w:lsdException w:name="Plain Table 3" w:uiPriority="43"/>
-    <w:lsdException w:name="Plain Table 4" w:uiPriority="44"/>
-    <w:lsdException w:name="Plain Table 5" w:uiPriority="45"/>
-    <w:lsdException w:name="Grid Table Light" w:uiPriority="40"/>
-    <w:lsdException w:name="Grid Table 1 Light" w:uiPriority="46"/>
-    <w:lsdException w:name="Grid Table 2" w:uiPriority="47"/>
-    <w:lsdException w:name="Grid Table 3" w:uiPriority="48"/>
-    <w:lsdException w:name="Grid Table 4" w:uiPriority="49"/>
-    <w:lsdException w:name="Grid Table 5 Dark" w:uiPriority="50"/>
-    <w:lsdException w:name="Grid Table 6 Colorful" w:uiPriority="51"/>
-    <w:lsdException w:name="Grid Table 7 Colorful" w:uiPriority="52"/>
-    <w:lsdException w:name="Grid Table 1 Light Accent 1" w:uiPriority="46"/>
-    <w:lsdException w:name="Grid Table 2 Accent 1" w:uiPriority="47"/>
-    <w:lsdException w:name="Grid Table 3 Accent 1" w:uiPriority="48"/>
-    <w:lsdException w:name="Grid Table 4 Accent 1" w:uiPriority="49"/>
-    <w:lsdException w:name="Grid Table 5 Dark Accent 1" w:uiPriority="50"/>
-    <w:lsdException w:name="Grid Table 6 Colorful Accent 1" w:uiPriority="51"/>
-    <w:lsdException w:name="Grid Table 7 Colorful Accent 1" w:uiPriority="52"/>
-    <w:lsdException w:name="Grid Table 1 Light Accent 2" w:uiPriority="46"/>
-    <w:lsdException w:name="Grid Table 2 Accent 2" w:uiPriority="47"/>
-    <w:lsdException w:name="Grid Table 3 Accent 2" w:uiPriority="48"/>
-    <w:lsdException w:name="Grid Table 4 Accent 2" w:uiPriority="49"/>
-    <w:lsdException w:name="Grid Table 5 Dark Accent 2" w:uiPriority="50"/>
-    <w:lsdException w:name="Grid Table 6 Colorful Accent 2" w:uiPriority="51"/>
-    <w:lsdException w:name="Grid Table 7 Colorful Accent 2" w:uiPriority="52"/>
-    <w:lsdException w:name="Grid Table 1 Light Accent 3" w:uiPriority="46"/>
-    <w:lsdException w:name="Grid Table 2 Accent 3" w:uiPriority="47"/>
-    <w:lsdException w:name="Grid Table 3 Accent 3" w:uiPriority="48"/>
-    <w:lsdException w:name="Grid Table 4 Accent 3" w:uiPriority="49"/>
-    <w:lsdException w:name="Grid Table 5 Dark Accent 3" w:uiPriority="50"/>
-    <w:lsdException w:name="Grid Table 6 Colorful Accent 3" w:uiPriority="51"/>
-    <w:lsdException w:name="Grid Table 7 Colorful Accent 3" w:uiPriority="52"/>
-    <w:lsdException w:name="Grid Table 1 Light Accent 4" w:uiPriority="46"/>
-    <w:lsdException w:name="Grid Table 2 Accent 4" w:uiPriority="47"/>
-    <w:lsdException w:name="Grid Table 3 Accent 4" w:uiPriority="48"/>
-    <w:lsdException w:name="Grid Table 4 Accent 4" w:uiPriority="49"/>
-    <w:lsdException w:name="Grid Table 5 Dark Accent 4" w:uiPriority="50"/>
-    <w:lsdException w:name="Grid Table 6 Colorful Accent 4" w:uiPriority="51"/>
-    <w:lsdException w:name="Grid Table 7 Colorful Accent 4" w:uiPriority="52"/>
-    <w:lsdException w:name="Grid Table 1 Light Accent 5" w:uiPriority="46"/>
-    <w:lsdException w:name="Grid Table 2 Accent 5" w:uiPriority="47"/>
-    <w:lsdException w:name="Grid Table 3 Accent 5" w:uiPriority="48"/>
-    <w:lsdException w:name="Grid Table 4 Accent 5" w:uiPriority="49"/>
-    <w:lsdException w:name="Grid Table 5 Dark Accent 5" w:uiPriority="50"/>
-    <w:lsdException w:name="Grid Table 6 Colorful Accent 5" w:uiPriority="51"/>
-    <w:lsdException w:name="Grid Table 7 Colorful Accent 5" w:uiPriority="52"/>
-    <w:lsdException w:name="Grid Table 1 Light Accent 6" w:uiPriority="46"/>
-    <w:lsdException w:name="Grid Table 2 Accent 6" w:uiPriority="47"/>
-    <w:lsdException w:name="Grid Table 3 Accent 6" w:uiPriority="48"/>
-    <w:lsdException w:name="Grid Table 4 Accent 6" w:uiPriority="49"/>
-    <w:lsdException w:name="Grid Table 5 Dark Accent 6" w:uiPriority="50"/>
-    <w:lsdException w:name="Grid Table 6 Colorful Accent 6" w:uiPriority="51"/>
-    <w:lsdException w:name="Grid Table 7 Colorful Accent 6" w:uiPriority="52"/>
-    <w:lsdException w:name="List Table 1 Light" w:uiPriority="46"/>
-    <w:lsdException w:name="List Table 2" w:uiPriority="47"/>
-    <w:lsdException w:name="List Table 3" w:uiPriority="48"/>
-    <w:lsdException w:name="List Table 4" w:uiPriority="49"/>
-    <w:lsdException w:name="List Table 5 Dark" w:uiPriority="50"/>
-    <w:lsdException w:name="List Table 6 Colorful" w:uiPriority="51"/>
-    <w:lsdException w:name="List Table 7 Colorful" w:uiPriority="52"/>
-    <w:lsdException w:name="List Table 1 Light Accent 1" w:uiPriority="46"/>
-    <w:lsdException w:name="List Table 2 Accent 1" w:uiPriority="47"/>
-    <w:lsdException w:name="List Table 3 Accent 1" w:uiPriority="48"/>
-    <w:lsdException w:name="List Table 4 Accent 1" w:uiPriority="49"/>
-    <w:lsdException w:name="List Table 5 Dark Accent 1" w:uiPriority="50"/>
-    <w:lsdException w:name="List Table 6 Colorful Accent 1" w:uiPriority="51"/>
-    <w:lsdException w:name="List Table 7 Colorful Accent 1" w:uiPriority="52"/>
-    <w:lsdException w:name="List Table 1 Light Accent 2" w:uiPriority="46"/>
-    <w:lsdException w:name="List Table 2 Accent 2" w:uiPriority="47"/>
-    <w:lsdException w:name="List Table 3 Accent 2" w:uiPriority="48"/>
-    <w:lsdException w:name="List Table 4 Accent 2" w:uiPriority="49"/>
-    <w:lsdException w:name="List Table 5 Dark Accent 2" w:uiPriority="50"/>
-    <w:lsdException w:name="List Table 6 Colorful Accent 2" w:uiPriority="51"/>
-    <w:lsdException w:name="List Table 7 Colorful Accent 2" w:uiPriority="52"/>
-    <w:lsdException w:name="List Table 1 Light Accent 3" w:uiPriority="46"/>
-    <w:lsdException w:name="List Table 2 Accent 3" w:uiPriority="47"/>
-    <w:lsdException w:name="List Table 3 Accent 3" w:uiPriority="48"/>
-    <w:lsdException w:name="List Table 4 Accent 3" w:uiPriority="49"/>
-    <w:lsdException w:name="List Table 5 Dark Accent 3" w:uiPriority="50"/>
-    <w:lsdException w:name="List Table 6 Colorful Accent 3" w:uiPriority="51"/>
-    <w:lsdException w:name="List Table 7 Colorful Accent 3" w:uiPriority="52"/>
-    <w:lsdException w:name="List Table 1 Light Accent 4" w:uiPriority="46"/>
-    <w:lsdException w:name="List Table 2 Accent 4" w:uiPriority="47"/>
-    <w:lsdException w:name="List Table 3 Accent 4" w:uiPriority="48"/>
-    <w:lsdException w:name="List Table 4 Accent 4" w:uiPriority="49"/>
-    <w:lsdException w:name="List Table 5 Dark Accent 4" w:uiPriority="50"/>
-    <w:lsdException w:name="List Table 6 Colorful Accent 4" w:uiPriority="51"/>
-    <w:lsdException w:name="List Table 7 Colorful Accent 4" w:uiPriority="52"/>
-    <w:lsdException w:name="List Table 1 Light Accent 5" w:uiPriority="46"/>
-    <w:lsdException w:name="List Table 2 Accent 5" w:uiPriority="47"/>
-    <w:lsdException w:name="List Table 3 Accent 5" w:uiPriority="48"/>
-    <w:lsdException w:name="List Table 4 Accent 5" w:uiPriority="49"/>
-    <w:lsdException w:name="List Table 5 Dark Accent 5" w:uiPriority="50"/>
-    <w:lsdException w:name="List Table 6 Colorful Accent 5" w:uiPriority="51"/>
-    <w:lsdException w:name="List Table 7 Colorful Accent 5" w:uiPriority="52"/>
-    <w:lsdException w:name="List Table 1 Light Accent 6" w:uiPriority="46"/>
-    <w:lsdException w:name="List Table 2 Accent 6" w:uiPriority="47"/>
-    <w:lsdException w:name="List Table 3 Accent 6" w:uiPriority="48"/>
-    <w:lsdException w:name="List Table 4 Accent 6" w:uiPriority="49"/>
-    <w:lsdException w:name="List Table 5 Dark Accent 6" w:uiPriority="50"/>
-    <w:lsdException w:name="List Table 6 Colorful Accent 6" w:uiPriority="51"/>
-    <w:lsdException w:name="List Table 7 Colorful Accent 6" w:uiPriority="52"/>
+  <w:latentStyles w:defLockedState="0" w:defUIPriority="99" w:defSemiHidden="1" w:defUnhideWhenUsed="1" w:defQFormat="0" w:count="276">
+    <w:lsdException w:name="Normal" w:semiHidden="0" w:uiPriority="0" w:unhideWhenUsed="0" w:qFormat="1"/>
+    <w:lsdException w:name="heading 1" w:semiHidden="0" w:uiPriority="9" w:unhideWhenUsed="0" w:qFormat="1"/>
+    <w:lsdException w:name="heading 2" w:uiPriority="9" w:qFormat="1"/>
+    <w:lsdException w:name="heading 3" w:uiPriority="9" w:qFormat="1"/>
+    <w:lsdException w:name="heading 4" w:uiPriority="9" w:qFormat="1"/>
+    <w:lsdException w:name="heading 5" w:uiPriority="9" w:qFormat="1"/>
+    <w:lsdException w:name="heading 6" w:uiPriority="9" w:qFormat="1"/>
+    <w:lsdException w:name="heading 7" w:uiPriority="9" w:qFormat="1"/>
+    <w:lsdException w:name="heading 8" w:uiPriority="9" w:qFormat="1"/>
+    <w:lsdException w:name="heading 9" w:uiPriority="9" w:qFormat="1"/>
+    <w:lsdException w:name="toc 1" w:uiPriority="39"/>
+    <w:lsdException w:name="toc 2" w:uiPriority="39"/>
+    <w:lsdException w:name="toc 3" w:uiPriority="39"/>
+    <w:lsdException w:name="toc 4" w:uiPriority="39"/>
+    <w:lsdException w:name="toc 5" w:uiPriority="39"/>
+    <w:lsdException w:name="toc 6" w:uiPriority="39"/>
+    <w:lsdException w:name="toc 7" w:uiPriority="39"/>
+    <w:lsdException w:name="toc 8" w:uiPriority="39"/>
+    <w:lsdException w:name="toc 9" w:uiPriority="39"/>
+    <w:lsdException w:name="caption" w:uiPriority="35" w:qFormat="1"/>
+    <w:lsdException w:name="Title" w:semiHidden="0" w:uiPriority="10" w:unhideWhenUsed="0" w:qFormat="1"/>
+    <w:lsdException w:name="Default Paragraph Font" w:uiPriority="1"/>
+    <w:lsdException w:name="Subtitle" w:semiHidden="0" w:uiPriority="11" w:unhideWhenUsed="0" w:qFormat="1"/>
+    <w:lsdException w:name="Strong" w:semiHidden="0" w:uiPriority="22" w:unhideWhenUsed="0" w:qFormat="1"/>
+    <w:lsdException w:name="Emphasis" w:semiHidden="0" w:uiPriority="20" w:unhideWhenUsed="0" w:qFormat="1"/>
+    <w:lsdException w:name="Table Grid" w:semiHidden="0" w:uiPriority="39" w:unhideWhenUsed="0"/>
+    <w:lsdException w:name="Note Level 1" w:semiHidden="0" w:unhideWhenUsed="0"/>
+    <w:lsdException w:name="Note Level 2" w:semiHidden="0" w:unhideWhenUsed="0"/>
+    <w:lsdException w:name="Note Level 3" w:semiHidden="0" w:unhideWhenUsed="0"/>
+    <w:lsdException w:name="Note Level 4" w:semiHidden="0" w:unhideWhenUsed="0"/>
+    <w:lsdException w:name="Note Level 5" w:semiHidden="0" w:unhideWhenUsed="0"/>
+    <w:lsdException w:name="Note Level 6" w:semiHidden="0" w:unhideWhenUsed="0"/>
+    <w:lsdException w:name="Note Level 7" w:semiHidden="0" w:unhideWhenUsed="0"/>
+    <w:lsdException w:name="Note Level 8" w:semiHidden="0" w:unhideWhenUsed="0"/>
+    <w:lsdException w:name="Note Level 9" w:semiHidden="0" w:unhideWhenUsed="0"/>
+    <w:lsdException w:name="Placeholder Text" w:unhideWhenUsed="0"/>
+    <w:lsdException w:name="No Spacing" w:semiHidden="0" w:uiPriority="1" w:unhideWhenUsed="0" w:qFormat="1"/>
+    <w:lsdException w:name="Light Shading" w:semiHidden="0" w:uiPriority="60" w:unhideWhenUsed="0"/>
+    <w:lsdException w:name="Light List" w:semiHidden="0" w:uiPriority="61" w:unhideWhenUsed="0"/>
+    <w:lsdException w:name="Light Grid" w:semiHidden="0" w:uiPriority="62" w:unhideWhenUsed="0"/>
+    <w:lsdException w:name="Medium Shading 1" w:semiHidden="0" w:uiPriority="63" w:unhideWhenUsed="0"/>
+    <w:lsdException w:name="Medium Shading 2" w:semiHidden="0" w:uiPriority="64" w:unhideWhenUsed="0"/>
+    <w:lsdException w:name="Medium List 1" w:semiHidden="0" w:uiPriority="65" w:unhideWhenUsed="0"/>
+    <w:lsdException w:name="Medium List 2" w:semiHidden="0" w:uiPriority="66" w:unhideWhenUsed="0"/>
+    <w:lsdException w:name="Medium Grid 1" w:semiHidden="0" w:uiPriority="67" w:unhideWhenUsed="0"/>
+    <w:lsdException w:name="Medium Grid 2" w:semiHidden="0" w:uiPriority="68" w:unhideWhenUsed="0"/>
+    <w:lsdException w:name="Medium Grid 3" w:semiHidden="0" w:uiPriority="69" w:unhideWhenUsed="0"/>
+    <w:lsdException w:name="Dark List" w:semiHidden="0" w:uiPriority="70" w:unhideWhenUsed="0"/>
+    <w:lsdException w:name="Colorful Shading" w:semiHidden="0" w:uiPriority="71" w:unhideWhenUsed="0"/>
+    <w:lsdException w:name="Colorful List" w:semiHidden="0" w:uiPriority="72" w:unhideWhenUsed="0"/>
+    <w:lsdException w:name="Colorful Grid" w:semiHidden="0" w:uiPriority="73" w:unhideWhenUsed="0"/>
+    <w:lsdException w:name="Light Shading Accent 1" w:semiHidden="0" w:uiPriority="60" w:unhideWhenUsed="0"/>
+    <w:lsdException w:name="Light List Accent 1" w:semiHidden="0" w:uiPriority="61" w:unhideWhenUsed="0"/>
+    <w:lsdException w:name="Light Grid Accent 1" w:semiHidden="0" w:uiPriority="62" w:unhideWhenUsed="0"/>
+    <w:lsdException w:name="Medium Shading 1 Accent 1" w:semiHidden="0" w:uiPriority="63" w:unhideWhenUsed="0"/>
+    <w:lsdException w:name="Medium Shading 2 Accent 1" w:semiHidden="0" w:uiPriority="64" w:unhideWhenUsed="0"/>
+    <w:lsdException w:name="Medium List 1 Accent 1" w:semiHidden="0" w:uiPriority="65" w:unhideWhenUsed="0"/>
+    <w:lsdException w:name="Revision" w:unhideWhenUsed="0"/>
+    <w:lsdException w:name="List Paragraph" w:semiHidden="0" w:uiPriority="34" w:unhideWhenUsed="0" w:qFormat="1"/>
+    <w:lsdException w:name="Quote" w:semiHidden="0" w:uiPriority="29" w:unhideWhenUsed="0" w:qFormat="1"/>
+    <w:lsdException w:name="Intense Quote" w:semiHidden="0" w:uiPriority="30" w:unhideWhenUsed="0" w:qFormat="1"/>
+    <w:lsdException w:name="Medium List 2 Accent 1" w:semiHidden="0" w:uiPriority="66" w:unhideWhenUsed="0"/>
+    <w:lsdException w:name="Medium Grid 1 Accent 1" w:semiHidden="0" w:uiPriority="67" w:unhideWhenUsed="0"/>
+    <w:lsdException w:name="Medium Grid 2 Accent 1" w:semiHidden="0" w:uiPriority="68" w:unhideWhenUsed="0"/>
+    <w:lsdException w:name="Medium Grid 3 Accent 1" w:semiHidden="0" w:uiPriority="69" w:unhideWhenUsed="0"/>
+    <w:lsdException w:name="Dark List Accent 1" w:semiHidden="0" w:uiPriority="70" w:unhideWhenUsed="0"/>
+    <w:lsdException w:name="Colorful Shading Accent 1" w:semiHidden="0" w:uiPriority="71" w:unhideWhenUsed="0"/>
+    <w:lsdException w:name="Colorful List Accent 1" w:semiHidden="0" w:uiPriority="72" w:unhideWhenUsed="0"/>
+    <w:lsdException w:name="Colorful Grid Accent 1" w:semiHidden="0" w:uiPriority="73" w:unhideWhenUsed="0"/>
+    <w:lsdException w:name="Light Shading Accent 2" w:semiHidden="0" w:uiPriority="60" w:unhideWhenUsed="0"/>
+    <w:lsdException w:name="Light List Accent 2" w:semiHidden="0" w:uiPriority="61" w:unhideWhenUsed="0"/>
+    <w:lsdException w:name="Light Grid Accent 2" w:semiHidden="0" w:uiPriority="62" w:unhideWhenUsed="0"/>
+    <w:lsdException w:name="Medium Shading 1 Accent 2" w:semiHidden="0" w:uiPriority="63" w:unhideWhenUsed="0"/>
+    <w:lsdException w:name="Medium Shading 2 Accent 2" w:semiHidden="0" w:uiPriority="64" w:unhideWhenUsed="0"/>
+    <w:lsdException w:name="Medium List 1 Accent 2" w:semiHidden="0" w:uiPriority="65" w:unhideWhenUsed="0"/>
+    <w:lsdException w:name="Medium List 2 Accent 2" w:semiHidden="0" w:uiPriority="66" w:unhideWhenUsed="0"/>
+    <w:lsdException w:name="Medium Grid 1 Accent 2" w:semiHidden="0" w:uiPriority="67" w:unhideWhenUsed="0"/>
+    <w:lsdException w:name="Medium Grid 2 Accent 2" w:semiHidden="0" w:uiPriority="68" w:unhideWhenUsed="0"/>
+    <w:lsdException w:name="Medium Grid 3 Accent 2" w:semiHidden="0" w:uiPriority="69" w:unhideWhenUsed="0"/>
+    <w:lsdException w:name="Dark List Accent 2" w:semiHidden="0" w:uiPriority="70" w:unhideWhenUsed="0"/>
+    <w:lsdException w:name="Colorful Shading Accent 2" w:semiHidden="0" w:uiPriority="71" w:unhideWhenUsed="0"/>
+    <w:lsdException w:name="Colorful List Accent 2" w:semiHidden="0" w:uiPriority="72" w:unhideWhenUsed="0"/>
+    <w:lsdException w:name="Colorful Grid Accent 2" w:semiHidden="0" w:uiPriority="73" w:unhideWhenUsed="0"/>
+    <w:lsdException w:name="Light Shading Accent 3" w:semiHidden="0" w:uiPriority="60" w:unhideWhenUsed="0"/>
+    <w:lsdException w:name="Light List Accent 3" w:semiHidden="0" w:uiPriority="61" w:unhideWhenUsed="0"/>
+    <w:lsdException w:name="Light Grid Accent 3" w:semiHidden="0" w:uiPriority="62" w:unhideWhenUsed="0"/>
+    <w:lsdException w:name="Medium Shading 1 Accent 3" w:semiHidden="0" w:uiPriority="63" w:unhideWhenUsed="0"/>
+    <w:lsdException w:name="Medium Shading 2 Accent 3" w:semiHidden="0" w:uiPriority="64" w:unhideWhenUsed="0"/>
+    <w:lsdException w:name="Medium List 1 Accent 3" w:semiHidden="0" w:uiPriority="65" w:unhideWhenUsed="0"/>
+    <w:lsdException w:name="Medium List 2 Accent 3" w:semiHidden="0" w:uiPriority="66" w:unhideWhenUsed="0"/>
+    <w:lsdException w:name="Medium Grid 1 Accent 3" w:semiHidden="0" w:uiPriority="67" w:unhideWhenUsed="0"/>
+    <w:lsdException w:name="Medium Grid 2 Accent 3" w:semiHidden="0" w:uiPriority="68" w:unhideWhenUsed="0"/>
+    <w:lsdException w:name="Medium Grid 3 Accent 3" w:semiHidden="0" w:uiPriority="69" w:unhideWhenUsed="0"/>
+    <w:lsdException w:name="Dark List Accent 3" w:semiHidden="0" w:uiPriority="70" w:unhideWhenUsed="0"/>
+    <w:lsdException w:name="Colorful Shading Accent 3" w:semiHidden="0" w:uiPriority="71" w:unhideWhenUsed="0"/>
+    <w:lsdException w:name="Colorful List Accent 3" w:semiHidden="0" w:uiPriority="72" w:unhideWhenUsed="0"/>
+    <w:lsdException w:name="Colorful Grid Accent 3" w:semiHidden="0" w:uiPriority="73" w:unhideWhenUsed="0"/>
+    <w:lsdException w:name="Light Shading Accent 4" w:semiHidden="0" w:uiPriority="60" w:unhideWhenUsed="0"/>
+    <w:lsdException w:name="Light List Accent 4" w:semiHidden="0" w:uiPriority="61" w:unhideWhenUsed="0"/>
+    <w:lsdException w:name="Light Grid Accent 4" w:semiHidden="0" w:uiPriority="62" w:unhideWhenUsed="0"/>
+    <w:lsdException w:name="Medium Shading 1 Accent 4" w:semiHidden="0" w:uiPriority="63" w:unhideWhenUsed="0"/>
+    <w:lsdException w:name="Medium Shading 2 Accent 4" w:semiHidden="0" w:uiPriority="64" w:unhideWhenUsed="0"/>
+    <w:lsdException w:name="Medium List 1 Accent 4" w:semiHidden="0" w:uiPriority="65" w:unhideWhenUsed="0"/>
+    <w:lsdException w:name="Medium List 2 Accent 4" w:semiHidden="0" w:uiPriority="66" w:unhideWhenUsed="0"/>
+    <w:lsdException w:name="Medium Grid 1 Accent 4" w:semiHidden="0" w:uiPriority="67" w:unhideWhenUsed="0"/>
+    <w:lsdException w:name="Medium Grid 2 Accent 4" w:semiHidden="0" w:uiPriority="68" w:unhideWhenUsed="0"/>
+    <w:lsdException w:name="Medium Grid 3 Accent 4" w:semiHidden="0" w:uiPriority="69" w:unhideWhenUsed="0"/>
+    <w:lsdException w:name="Dark List Accent 4" w:semiHidden="0" w:uiPriority="70" w:unhideWhenUsed="0"/>
+    <w:lsdException w:name="Colorful Shading Accent 4" w:semiHidden="0" w:uiPriority="71" w:unhideWhenUsed="0"/>
+    <w:lsdException w:name="Colorful List Accent 4" w:semiHidden="0" w:uiPriority="72" w:unhideWhenUsed="0"/>
+    <w:lsdException w:name="Colorful Grid Accent 4" w:semiHidden="0" w:uiPriority="73" w:unhideWhenUsed="0"/>
+    <w:lsdException w:name="Light Shading Accent 5" w:semiHidden="0" w:uiPriority="60" w:unhideWhenUsed="0"/>
+    <w:lsdException w:name="Light List Accent 5" w:semiHidden="0" w:uiPriority="61" w:unhideWhenUsed="0"/>
+    <w:lsdException w:name="Light Grid Accent 5" w:semiHidden="0" w:uiPriority="62" w:unhideWhenUsed="0"/>
+    <w:lsdException w:name="Medium Shading 1 Accent 5" w:semiHidden="0" w:uiPriority="63" w:unhideWhenUsed="0"/>
+    <w:lsdException w:name="Medium Shading 2 Accent 5" w:semiHidden="0" w:uiPriority="64" w:unhideWhenUsed="0"/>
+    <w:lsdException w:name="Medium List 1 Accent 5" w:semiHidden="0" w:uiPriority="65" w:unhideWhenUsed="0"/>
+    <w:lsdException w:name="Medium List 2 Accent 5" w:semiHidden="0" w:uiPriority="66" w:unhideWhenUsed="0"/>
+    <w:lsdException w:name="Medium Grid 1 Accent 5" w:semiHidden="0" w:uiPriority="67" w:unhideWhenUsed="0"/>
+    <w:lsdException w:name="Medium Grid 2 Accent 5" w:semiHidden="0" w:uiPriority="68" w:unhideWhenUsed="0"/>
+    <w:lsdException w:name="Medium Grid 3 Accent 5" w:semiHidden="0" w:uiPriority="69" w:unhideWhenUsed="0"/>
+    <w:lsdException w:name="Dark List Accent 5" w:semiHidden="0" w:uiPriority="70" w:unhideWhenUsed="0"/>
+    <w:lsdException w:name="Colorful Shading Accent 5" w:semiHidden="0" w:uiPriority="71" w:unhideWhenUsed="0"/>
+    <w:lsdException w:name="Colorful List Accent 5" w:semiHidden="0" w:uiPriority="72" w:unhideWhenUsed="0"/>
+    <w:lsdException w:name="Colorful Grid Accent 5" w:semiHidden="0" w:uiPriority="73" w:unhideWhenUsed="0"/>
+    <w:lsdException w:name="Light Shading Accent 6" w:semiHidden="0" w:uiPriority="60" w:unhideWhenUsed="0"/>
+    <w:lsdException w:name="Light List Accent 6" w:semiHidden="0" w:uiPriority="61" w:unhideWhenUsed="0"/>
+    <w:lsdException w:name="Light Grid Accent 6" w:semiHidden="0" w:uiPriority="62" w:unhideWhenUsed="0"/>
+    <w:lsdException w:name="Medium Shading 1 Accent 6" w:semiHidden="0" w:uiPriority="63" w:unhideWhenUsed="0"/>
+    <w:lsdException w:name="Medium Shading 2 Accent 6" w:semiHidden="0" w:uiPriority="64" w:unhideWhenUsed="0"/>
+    <w:lsdException w:name="Medium List 1 Accent 6" w:semiHidden="0" w:uiPriority="65" w:unhideWhenUsed="0"/>
+    <w:lsdException w:name="Medium List 2 Accent 6" w:semiHidden="0" w:uiPriority="66" w:unhideWhenUsed="0"/>
+    <w:lsdException w:name="Medium Grid 1 Accent 6" w:semiHidden="0" w:uiPriority="67" w:unhideWhenUsed="0"/>
+    <w:lsdException w:name="Medium Grid 2 Accent 6" w:semiHidden="0" w:uiPriority="68" w:unhideWhenUsed="0"/>
+    <w:lsdException w:name="Medium Grid 3 Accent 6" w:semiHidden="0" w:uiPriority="69" w:unhideWhenUsed="0"/>
+    <w:lsdException w:name="Dark List Accent 6" w:semiHidden="0" w:uiPriority="70" w:unhideWhenUsed="0"/>
+    <w:lsdException w:name="Colorful Shading Accent 6" w:semiHidden="0" w:uiPriority="71" w:unhideWhenUsed="0"/>
+    <w:lsdException w:name="Colorful List Accent 6" w:semiHidden="0" w:uiPriority="72" w:unhideWhenUsed="0"/>
+    <w:lsdException w:name="Colorful Grid Accent 6" w:semiHidden="0" w:uiPriority="73" w:unhideWhenUsed="0"/>
+    <w:lsdException w:name="Subtle Emphasis" w:semiHidden="0" w:uiPriority="19" w:unhideWhenUsed="0" w:qFormat="1"/>
+    <w:lsdException w:name="Intense Emphasis" w:semiHidden="0" w:uiPriority="21" w:unhideWhenUsed="0" w:qFormat="1"/>
+    <w:lsdException w:name="Subtle Reference" w:semiHidden="0" w:uiPriority="31" w:unhideWhenUsed="0" w:qFormat="1"/>
+    <w:lsdException w:name="Intense Reference" w:semiHidden="0" w:uiPriority="32" w:unhideWhenUsed="0" w:qFormat="1"/>
+    <w:lsdException w:name="Book Title" w:semiHidden="0" w:uiPriority="33" w:unhideWhenUsed="0" w:qFormat="1"/>
+    <w:lsdException w:name="Bibliography" w:uiPriority="37"/>
+    <w:lsdException w:name="TOC Heading" w:uiPriority="39" w:qFormat="1"/>
+  </w:latentStyles>
+  <w:style w:type="paragraph" w:default="1" w:styleId="Normal">
+    <w:name w:val="Normal"/>
+    <w:rPr>
+      <w:sz w:val="24"/>
+      <w:szCs w:val="24"/>
+      <w:lang w:val="en-US" w:eastAsia="en-US"/>
+    </w:rPr>
+  </w:style>
+  <w:style w:type="character" w:default="1" w:styleId="DefaultParagraphFont">
+    <w:name w:val="Default Paragraph Font"/>
+    <w:uiPriority w:val="1"/>
+    <w:semiHidden/>
+    <w:unhideWhenUsed/>
+  </w:style>
+  <w:style w:type="table" w:default="1" w:styleId="TableNormal">
+    <w:name w:val="Normal Table"/>
+    <w:uiPriority w:val="99"/>
+    <w:semiHidden/>
+    <w:unhideWhenUsed/>
+    <w:tblPr>
+      <w:tblInd w:w="0" w:type="dxa"/>
+      <w:tblCellMar>
+        <w:top w:w="0" w:type="dxa"/>
+        <w:left w:w="108" w:type="dxa"/>
+        <w:bottom w:w="0" w:type="dxa"/>
+        <w:right w:w="108" w:type="dxa"/>
+      </w:tblCellMar>
+    </w:tblPr>
+  </w:style>
+  <w:style w:type="numbering" w:default="1" w:styleId="NoList">
+    <w:name w:val="No List"/>
+    <w:uiPriority w:val="99"/>
+    <w:semiHidden/>
+    <w:unhideWhenUsed/>
+  </w:style>
+  <w:style w:type="character" w:styleId="Hyperlink">
+    <w:name w:val="Hyperlink"/>
+    <w:rPr>
+      <w:u w:val="single"/>
+    </w:rPr>
+  </w:style>
+  <w:style w:type="paragraph" w:customStyle="1" w:styleId="HeaderFooter">
+    <w:name w:val="Header &amp; Footer"/>
+    <w:pPr>
+      <w:tabs>
+        <w:tab w:val="right" w:pos="9020"/>
+      </w:tabs>
+    </w:pPr>
+    <w:rPr>
+      <w:rFonts w:ascii="Helvetica" w:hAnsi="Helvetica" w:cs="Arial Unicode MS"/>
+      <w:color w:val="000000"/>
+      <w:sz w:val="24"/>
+      <w:szCs w:val="24"/>
+      <w:u w:color="000000"/>
+      <w:lang w:val="en-US"/>
+    </w:rPr>
+  </w:style>
+  <w:style w:type="paragraph" w:styleId="Title">
+    <w:name w:val="Title"/>
+    <w:next w:val="BodyA"/>
+    <w:pPr>
+      <w:keepNext/>
+    </w:pPr>
+    <w:rPr>
+      <w:rFonts w:ascii="Helvetica" w:hAnsi="Helvetica" w:cs="Arial Unicode MS"/>
+      <w:b/>
+      <w:bCs/>
+      <w:color w:val="000000"/>
+      <w:sz w:val="60"/>
+      <w:szCs w:val="60"/>
+      <w:u w:color="000000"/>
+      <w:lang w:val="en-US"/>
+    </w:rPr>
+  </w:style>
+  <w:style w:type="paragraph" w:customStyle="1" w:styleId="BodyA">
+    <w:name w:val="Body A"/>
+    <w:rPr>
+      <w:rFonts w:ascii="Helvetica" w:hAnsi="Helvetica" w:cs="Arial Unicode MS"/>
+      <w:color w:val="000000"/>
+      <w:sz w:val="22"/>
+      <w:szCs w:val="22"/>
+      <w:u w:color="000000"/>
+      <w:lang w:val="en-US"/>
+    </w:rPr>
+  </w:style>
+  <w:style w:type="numbering" w:customStyle="1" w:styleId="BulletBig">
+    <w:name w:val="Bullet Big"/>
+    <w:pPr>
+      <w:numPr>
+        <w:numId w:val="1"/>
+      </w:numPr>
+    </w:pPr>
+  </w:style>
+  <w:style w:type="paragraph" w:styleId="Header">
+    <w:name w:val="header"/>
+    <w:basedOn w:val="Normal"/>
+    <w:link w:val="HeaderChar"/>
+    <w:uiPriority w:val="99"/>
+    <w:unhideWhenUsed/>
+    <w:rsid w:val="00016A15"/>
+    <w:pPr>
+      <w:tabs>
+        <w:tab w:val="center" w:pos="4680"/>
+        <w:tab w:val="right" w:pos="9360"/>
+      </w:tabs>
+    </w:pPr>
+  </w:style>
+  <w:style w:type="character" w:customStyle="1" w:styleId="HeaderChar">
+    <w:name w:val="Header Char"/>
+    <w:basedOn w:val="DefaultParagraphFont"/>
+    <w:link w:val="Header"/>
+    <w:uiPriority w:val="99"/>
+    <w:rsid w:val="00016A15"/>
+    <w:rPr>
+      <w:sz w:val="24"/>
+      <w:szCs w:val="24"/>
+      <w:lang w:val="en-US" w:eastAsia="en-US"/>
+    </w:rPr>
+  </w:style>
+  <w:style w:type="paragraph" w:styleId="Footer">
+    <w:name w:val="footer"/>
+    <w:basedOn w:val="Normal"/>
+    <w:link w:val="FooterChar"/>
+    <w:uiPriority w:val="99"/>
+    <w:unhideWhenUsed/>
+    <w:rsid w:val="00016A15"/>
+    <w:pPr>
+      <w:tabs>
+        <w:tab w:val="center" w:pos="4680"/>
+        <w:tab w:val="right" w:pos="9360"/>
+      </w:tabs>
+    </w:pPr>
+  </w:style>
+  <w:style w:type="character" w:customStyle="1" w:styleId="FooterChar">
+    <w:name w:val="Footer Char"/>
+    <w:basedOn w:val="DefaultParagraphFont"/>
+    <w:link w:val="Footer"/>
+    <w:uiPriority w:val="99"/>
+    <w:rsid w:val="00016A15"/>
+    <w:rPr>
+      <w:sz w:val="24"/>
+      <w:szCs w:val="24"/>
+      <w:lang w:val="en-US" w:eastAsia="en-US"/>
+    </w:rPr>
+  </w:style>
+</w:styles>
+</file>
+
+<file path=word/stylesWithEffects.xml><?xml version="1.0" encoding="utf-8"?>
+<w:styles xmlns:wpc="http://schemas.microsoft.com/office/word/2010/wordprocessingCanvas" xmlns:mo="http://schemas.microsoft.com/office/mac/office/2008/main" xmlns:mc="http://schemas.openxmlformats.org/markup-compatibility/2006" xmlns:mv="urn:schemas-microsoft-com:mac:vml" xmlns:o="urn:schemas-microsoft-com:office:office" xmlns:r="http://schemas.openxmlformats.org/officeDocument/2006/relationships" xmlns:m="http://schemas.openxmlformats.org/officeDocument/2006/math" xmlns:v="urn:schemas-microsoft-com:vml" xmlns:wp14="http://schemas.microsoft.com/office/word/2010/wordprocessingDrawing" xmlns:wp="http://schemas.openxmlformats.org/drawingml/2006/wordprocessingDrawing" xmlns:w10="urn:schemas-microsoft-com:office:word" xmlns:w="http://schemas.openxmlformats.org/wordprocessingml/2006/main" xmlns:w14="http://schemas.microsoft.com/office/word/2010/wordml" xmlns:wpg="http://schemas.microsoft.com/office/word/2010/wordprocessingGroup" xmlns:wpi="http://schemas.microsoft.com/office/word/2010/wordprocessingInk" xmlns:wne="http://schemas.microsoft.com/office/word/2006/wordml" xmlns:wps="http://schemas.microsoft.com/office/word/2010/wordprocessingShape" mc:Ignorable="w14 wp14">
+  <w:docDefaults>
+    <w:rPrDefault>
+      <w:rPr>
+        <w:rFonts w:ascii="Times New Roman" w:eastAsia="Arial Unicode MS" w:hAnsi="Times New Roman" w:cs="Times New Roman"/>
+        <w:bdr w:val="nil"/>
+        <w:lang w:val="en-CA" w:eastAsia="en-CA" w:bidi="ar-SA"/>
+      </w:rPr>
+    </w:rPrDefault>
+    <w:pPrDefault>
+      <w:pPr>
+        <w:pBdr>
+          <w:top w:val="nil"/>
+          <w:left w:val="nil"/>
+          <w:bottom w:val="nil"/>
+          <w:right w:val="nil"/>
+          <w:between w:val="nil"/>
+          <w:bar w:val="nil"/>
+        </w:pBdr>
+      </w:pPr>
+    </w:pPrDefault>
+  </w:docDefaults>
+  <w:latentStyles w:defLockedState="0" w:defUIPriority="99" w:defSemiHidden="1" w:defUnhideWhenUsed="1" w:defQFormat="0" w:count="276">
+    <w:lsdException w:name="Normal" w:semiHidden="0" w:uiPriority="0" w:unhideWhenUsed="0" w:qFormat="1"/>
+    <w:lsdException w:name="heading 1" w:semiHidden="0" w:uiPriority="9" w:unhideWhenUsed="0" w:qFormat="1"/>
+    <w:lsdException w:name="heading 2" w:uiPriority="9" w:qFormat="1"/>
+    <w:lsdException w:name="heading 3" w:uiPriority="9" w:qFormat="1"/>
+    <w:lsdException w:name="heading 4" w:uiPriority="9" w:qFormat="1"/>
+    <w:lsdException w:name="heading 5" w:uiPriority="9" w:qFormat="1"/>
+    <w:lsdException w:name="heading 6" w:uiPriority="9" w:qFormat="1"/>
+    <w:lsdException w:name="heading 7" w:uiPriority="9" w:qFormat="1"/>
+    <w:lsdException w:name="heading 8" w:uiPriority="9" w:qFormat="1"/>
+    <w:lsdException w:name="heading 9" w:uiPriority="9" w:qFormat="1"/>
+    <w:lsdException w:name="toc 1" w:uiPriority="39"/>
+    <w:lsdException w:name="toc 2" w:uiPriority="39"/>
+    <w:lsdException w:name="toc 3" w:uiPriority="39"/>
+    <w:lsdException w:name="toc 4" w:uiPriority="39"/>
+    <w:lsdException w:name="toc 5" w:uiPriority="39"/>
+    <w:lsdException w:name="toc 6" w:uiPriority="39"/>
+    <w:lsdException w:name="toc 7" w:uiPriority="39"/>
+    <w:lsdException w:name="toc 8" w:uiPriority="39"/>
+    <w:lsdException w:name="toc 9" w:uiPriority="39"/>
+    <w:lsdException w:name="caption" w:uiPriority="35" w:qFormat="1"/>
+    <w:lsdException w:name="Title" w:semiHidden="0" w:uiPriority="10" w:unhideWhenUsed="0" w:qFormat="1"/>
+    <w:lsdException w:name="Default Paragraph Font" w:uiPriority="1"/>
+    <w:lsdException w:name="Subtitle" w:semiHidden="0" w:uiPriority="11" w:unhideWhenUsed="0" w:qFormat="1"/>
+    <w:lsdException w:name="Strong" w:semiHidden="0" w:uiPriority="22" w:unhideWhenUsed="0" w:qFormat="1"/>
+    <w:lsdException w:name="Emphasis" w:semiHidden="0" w:uiPriority="20" w:unhideWhenUsed="0" w:qFormat="1"/>
+    <w:lsdException w:name="Table Grid" w:semiHidden="0" w:uiPriority="39" w:unhideWhenUsed="0"/>
+    <w:lsdException w:name="Note Level 1" w:semiHidden="0" w:unhideWhenUsed="0"/>
+    <w:lsdException w:name="Note Level 2" w:semiHidden="0" w:unhideWhenUsed="0"/>
+    <w:lsdException w:name="Note Level 3" w:semiHidden="0" w:unhideWhenUsed="0"/>
+    <w:lsdException w:name="Note Level 4" w:semiHidden="0" w:unhideWhenUsed="0"/>
+    <w:lsdException w:name="Note Level 5" w:semiHidden="0" w:unhideWhenUsed="0"/>
+    <w:lsdException w:name="Note Level 6" w:semiHidden="0" w:unhideWhenUsed="0"/>
+    <w:lsdException w:name="Note Level 7" w:semiHidden="0" w:unhideWhenUsed="0"/>
+    <w:lsdException w:name="Note Level 8" w:semiHidden="0" w:unhideWhenUsed="0"/>
+    <w:lsdException w:name="Note Level 9" w:semiHidden="0" w:unhideWhenUsed="0"/>
+    <w:lsdException w:name="Placeholder Text" w:unhideWhenUsed="0"/>
+    <w:lsdException w:name="No Spacing" w:semiHidden="0" w:uiPriority="1" w:unhideWhenUsed="0" w:qFormat="1"/>
+    <w:lsdException w:name="Light Shading" w:semiHidden="0" w:uiPriority="60" w:unhideWhenUsed="0"/>
+    <w:lsdException w:name="Light List" w:semiHidden="0" w:uiPriority="61" w:unhideWhenUsed="0"/>
+    <w:lsdException w:name="Light Grid" w:semiHidden="0" w:uiPriority="62" w:unhideWhenUsed="0"/>
+    <w:lsdException w:name="Medium Shading 1" w:semiHidden="0" w:uiPriority="63" w:unhideWhenUsed="0"/>
+    <w:lsdException w:name="Medium Shading 2" w:semiHidden="0" w:uiPriority="64" w:unhideWhenUsed="0"/>
+    <w:lsdException w:name="Medium List 1" w:semiHidden="0" w:uiPriority="65" w:unhideWhenUsed="0"/>
+    <w:lsdException w:name="Medium List 2" w:semiHidden="0" w:uiPriority="66" w:unhideWhenUsed="0"/>
+    <w:lsdException w:name="Medium Grid 1" w:semiHidden="0" w:uiPriority="67" w:unhideWhenUsed="0"/>
+    <w:lsdException w:name="Medium Grid 2" w:semiHidden="0" w:uiPriority="68" w:unhideWhenUsed="0"/>
+    <w:lsdException w:name="Medium Grid 3" w:semiHidden="0" w:uiPriority="69" w:unhideWhenUsed="0"/>
+    <w:lsdException w:name="Dark List" w:semiHidden="0" w:uiPriority="70" w:unhideWhenUsed="0"/>
+    <w:lsdException w:name="Colorful Shading" w:semiHidden="0" w:uiPriority="71" w:unhideWhenUsed="0"/>
+    <w:lsdException w:name="Colorful List" w:semiHidden="0" w:uiPriority="72" w:unhideWhenUsed="0"/>
+    <w:lsdException w:name="Colorful Grid" w:semiHidden="0" w:uiPriority="73" w:unhideWhenUsed="0"/>
+    <w:lsdException w:name="Light Shading Accent 1" w:semiHidden="0" w:uiPriority="60" w:unhideWhenUsed="0"/>
+    <w:lsdException w:name="Light List Accent 1" w:semiHidden="0" w:uiPriority="61" w:unhideWhenUsed="0"/>
+    <w:lsdException w:name="Light Grid Accent 1" w:semiHidden="0" w:uiPriority="62" w:unhideWhenUsed="0"/>
+    <w:lsdException w:name="Medium Shading 1 Accent 1" w:semiHidden="0" w:uiPriority="63" w:unhideWhenUsed="0"/>
+    <w:lsdException w:name="Medium Shading 2 Accent 1" w:semiHidden="0" w:uiPriority="64" w:unhideWhenUsed="0"/>
+    <w:lsdException w:name="Medium List 1 Accent 1" w:semiHidden="0" w:uiPriority="65" w:unhideWhenUsed="0"/>
+    <w:lsdException w:name="Revision" w:unhideWhenUsed="0"/>
+    <w:lsdException w:name="List Paragraph" w:semiHidden="0" w:uiPriority="34" w:unhideWhenUsed="0" w:qFormat="1"/>
+    <w:lsdException w:name="Quote" w:semiHidden="0" w:uiPriority="29" w:unhideWhenUsed="0" w:qFormat="1"/>
+    <w:lsdException w:name="Intense Quote" w:semiHidden="0" w:uiPriority="30" w:unhideWhenUsed="0" w:qFormat="1"/>
+    <w:lsdException w:name="Medium List 2 Accent 1" w:semiHidden="0" w:uiPriority="66" w:unhideWhenUsed="0"/>
+    <w:lsdException w:name="Medium Grid 1 Accent 1" w:semiHidden="0" w:uiPriority="67" w:unhideWhenUsed="0"/>
+    <w:lsdException w:name="Medium Grid 2 Accent 1" w:semiHidden="0" w:uiPriority="68" w:unhideWhenUsed="0"/>
+    <w:lsdException w:name="Medium Grid 3 Accent 1" w:semiHidden="0" w:uiPriority="69" w:unhideWhenUsed="0"/>
+    <w:lsdException w:name="Dark List Accent 1" w:semiHidden="0" w:uiPriority="70" w:unhideWhenUsed="0"/>
+    <w:lsdException w:name="Colorful Shading Accent 1" w:semiHidden="0" w:uiPriority="71" w:unhideWhenUsed="0"/>
+    <w:lsdException w:name="Colorful List Accent 1" w:semiHidden="0" w:uiPriority="72" w:unhideWhenUsed="0"/>
+    <w:lsdException w:name="Colorful Grid Accent 1" w:semiHidden="0" w:uiPriority="73" w:unhideWhenUsed="0"/>
+    <w:lsdException w:name="Light Shading Accent 2" w:semiHidden="0" w:uiPriority="60" w:unhideWhenUsed="0"/>
+    <w:lsdException w:name="Light List Accent 2" w:semiHidden="0" w:uiPriority="61" w:unhideWhenUsed="0"/>
+    <w:lsdException w:name="Light Grid Accent 2" w:semiHidden="0" w:uiPriority="62" w:unhideWhenUsed="0"/>
+    <w:lsdException w:name="Medium Shading 1 Accent 2" w:semiHidden="0" w:uiPriority="63" w:unhideWhenUsed="0"/>
+    <w:lsdException w:name="Medium Shading 2 Accent 2" w:semiHidden="0" w:uiPriority="64" w:unhideWhenUsed="0"/>
+    <w:lsdException w:name="Medium List 1 Accent 2" w:semiHidden="0" w:uiPriority="65" w:unhideWhenUsed="0"/>
+    <w:lsdException w:name="Medium List 2 Accent 2" w:semiHidden="0" w:uiPriority="66" w:unhideWhenUsed="0"/>
+    <w:lsdException w:name="Medium Grid 1 Accent 2" w:semiHidden="0" w:uiPriority="67" w:unhideWhenUsed="0"/>
+    <w:lsdException w:name="Medium Grid 2 Accent 2" w:semiHidden="0" w:uiPriority="68" w:unhideWhenUsed="0"/>
+    <w:lsdException w:name="Medium Grid 3 Accent 2" w:semiHidden="0" w:uiPriority="69" w:unhideWhenUsed="0"/>
+    <w:lsdException w:name="Dark List Accent 2" w:semiHidden="0" w:uiPriority="70" w:unhideWhenUsed="0"/>
+    <w:lsdException w:name="Colorful Shading Accent 2" w:semiHidden="0" w:uiPriority="71" w:unhideWhenUsed="0"/>
+    <w:lsdException w:name="Colorful List Accent 2" w:semiHidden="0" w:uiPriority="72" w:unhideWhenUsed="0"/>
+    <w:lsdException w:name="Colorful Grid Accent 2" w:semiHidden="0" w:uiPriority="73" w:unhideWhenUsed="0"/>
+    <w:lsdException w:name="Light Shading Accent 3" w:semiHidden="0" w:uiPriority="60" w:unhideWhenUsed="0"/>
+    <w:lsdException w:name="Light List Accent 3" w:semiHidden="0" w:uiPriority="61" w:unhideWhenUsed="0"/>
+    <w:lsdException w:name="Light Grid Accent 3" w:semiHidden="0" w:uiPriority="62" w:unhideWhenUsed="0"/>
+    <w:lsdException w:name="Medium Shading 1 Accent 3" w:semiHidden="0" w:uiPriority="63" w:unhideWhenUsed="0"/>
+    <w:lsdException w:name="Medium Shading 2 Accent 3" w:semiHidden="0" w:uiPriority="64" w:unhideWhenUsed="0"/>
+    <w:lsdException w:name="Medium List 1 Accent 3" w:semiHidden="0" w:uiPriority="65" w:unhideWhenUsed="0"/>
+    <w:lsdException w:name="Medium List 2 Accent 3" w:semiHidden="0" w:uiPriority="66" w:unhideWhenUsed="0"/>
+    <w:lsdException w:name="Medium Grid 1 Accent 3" w:semiHidden="0" w:uiPriority="67" w:unhideWhenUsed="0"/>
+    <w:lsdException w:name="Medium Grid 2 Accent 3" w:semiHidden="0" w:uiPriority="68" w:unhideWhenUsed="0"/>
+    <w:lsdException w:name="Medium Grid 3 Accent 3" w:semiHidden="0" w:uiPriority="69" w:unhideWhenUsed="0"/>
+    <w:lsdException w:name="Dark List Accent 3" w:semiHidden="0" w:uiPriority="70" w:unhideWhenUsed="0"/>
+    <w:lsdException w:name="Colorful Shading Accent 3" w:semiHidden="0" w:uiPriority="71" w:unhideWhenUsed="0"/>
+    <w:lsdException w:name="Colorful List Accent 3" w:semiHidden="0" w:uiPriority="72" w:unhideWhenUsed="0"/>
+    <w:lsdException w:name="Colorful Grid Accent 3" w:semiHidden="0" w:uiPriority="73" w:unhideWhenUsed="0"/>
+    <w:lsdException w:name="Light Shading Accent 4" w:semiHidden="0" w:uiPriority="60" w:unhideWhenUsed="0"/>
+    <w:lsdException w:name="Light List Accent 4" w:semiHidden="0" w:uiPriority="61" w:unhideWhenUsed="0"/>
+    <w:lsdException w:name="Light Grid Accent 4" w:semiHidden="0" w:uiPriority="62" w:unhideWhenUsed="0"/>
+    <w:lsdException w:name="Medium Shading 1 Accent 4" w:semiHidden="0" w:uiPriority="63" w:unhideWhenUsed="0"/>
+    <w:lsdException w:name="Medium Shading 2 Accent 4" w:semiHidden="0" w:uiPriority="64" w:unhideWhenUsed="0"/>
+    <w:lsdException w:name="Medium List 1 Accent 4" w:semiHidden="0" w:uiPriority="65" w:unhideWhenUsed="0"/>
+    <w:lsdException w:name="Medium List 2 Accent 4" w:semiHidden="0" w:uiPriority="66" w:unhideWhenUsed="0"/>
+    <w:lsdException w:name="Medium Grid 1 Accent 4" w:semiHidden="0" w:uiPriority="67" w:unhideWhenUsed="0"/>
+    <w:lsdException w:name="Medium Grid 2 Accent 4" w:semiHidden="0" w:uiPriority="68" w:unhideWhenUsed="0"/>
+    <w:lsdException w:name="Medium Grid 3 Accent 4" w:semiHidden="0" w:uiPriority="69" w:unhideWhenUsed="0"/>
+    <w:lsdException w:name="Dark List Accent 4" w:semiHidden="0" w:uiPriority="70" w:unhideWhenUsed="0"/>
+    <w:lsdException w:name="Colorful Shading Accent 4" w:semiHidden="0" w:uiPriority="71" w:unhideWhenUsed="0"/>
+    <w:lsdException w:name="Colorful List Accent 4" w:semiHidden="0" w:uiPriority="72" w:unhideWhenUsed="0"/>
+    <w:lsdException w:name="Colorful Grid Accent 4" w:semiHidden="0" w:uiPriority="73" w:unhideWhenUsed="0"/>
+    <w:lsdException w:name="Light Shading Accent 5" w:semiHidden="0" w:uiPriority="60" w:unhideWhenUsed="0"/>
+    <w:lsdException w:name="Light List Accent 5" w:semiHidden="0" w:uiPriority="61" w:unhideWhenUsed="0"/>
+    <w:lsdException w:name="Light Grid Accent 5" w:semiHidden="0" w:uiPriority="62" w:unhideWhenUsed="0"/>
+    <w:lsdException w:name="Medium Shading 1 Accent 5" w:semiHidden="0" w:uiPriority="63" w:unhideWhenUsed="0"/>
+    <w:lsdException w:name="Medium Shading 2 Accent 5" w:semiHidden="0" w:uiPriority="64" w:unhideWhenUsed="0"/>
+    <w:lsdException w:name="Medium List 1 Accent 5" w:semiHidden="0" w:uiPriority="65" w:unhideWhenUsed="0"/>
+    <w:lsdException w:name="Medium List 2 Accent 5" w:semiHidden="0" w:uiPriority="66" w:unhideWhenUsed="0"/>
+    <w:lsdException w:name="Medium Grid 1 Accent 5" w:semiHidden="0" w:uiPriority="67" w:unhideWhenUsed="0"/>
+    <w:lsdException w:name="Medium Grid 2 Accent 5" w:semiHidden="0" w:uiPriority="68" w:unhideWhenUsed="0"/>
+    <w:lsdException w:name="Medium Grid 3 Accent 5" w:semiHidden="0" w:uiPriority="69" w:unhideWhenUsed="0"/>
+    <w:lsdException w:name="Dark List Accent 5" w:semiHidden="0" w:uiPriority="70" w:unhideWhenUsed="0"/>
+    <w:lsdException w:name="Colorful Shading Accent 5" w:semiHidden="0" w:uiPriority="71" w:unhideWhenUsed="0"/>
+    <w:lsdException w:name="Colorful List Accent 5" w:semiHidden="0" w:uiPriority="72" w:unhideWhenUsed="0"/>
+    <w:lsdException w:name="Colorful Grid Accent 5" w:semiHidden="0" w:uiPriority="73" w:unhideWhenUsed="0"/>
+    <w:lsdException w:name="Light Shading Accent 6" w:semiHidden="0" w:uiPriority="60" w:unhideWhenUsed="0"/>
+    <w:lsdException w:name="Light List Accent 6" w:semiHidden="0" w:uiPriority="61" w:unhideWhenUsed="0"/>
+    <w:lsdException w:name="Light Grid Accent 6" w:semiHidden="0" w:uiPriority="62" w:unhideWhenUsed="0"/>
+    <w:lsdException w:name="Medium Shading 1 Accent 6" w:semiHidden="0" w:uiPriority="63" w:unhideWhenUsed="0"/>
+    <w:lsdException w:name="Medium Shading 2 Accent 6" w:semiHidden="0" w:uiPriority="64" w:unhideWhenUsed="0"/>
+    <w:lsdException w:name="Medium List 1 Accent 6" w:semiHidden="0" w:uiPriority="65" w:unhideWhenUsed="0"/>
+    <w:lsdException w:name="Medium List 2 Accent 6" w:semiHidden="0" w:uiPriority="66" w:unhideWhenUsed="0"/>
+    <w:lsdException w:name="Medium Grid 1 Accent 6" w:semiHidden="0" w:uiPriority="67" w:unhideWhenUsed="0"/>
+    <w:lsdException w:name="Medium Grid 2 Accent 6" w:semiHidden="0" w:uiPriority="68" w:unhideWhenUsed="0"/>
+    <w:lsdException w:name="Medium Grid 3 Accent 6" w:semiHidden="0" w:uiPriority="69" w:unhideWhenUsed="0"/>
+    <w:lsdException w:name="Dark List Accent 6" w:semiHidden="0" w:uiPriority="70" w:unhideWhenUsed="0"/>
+    <w:lsdException w:name="Colorful Shading Accent 6" w:semiHidden="0" w:uiPriority="71" w:unhideWhenUsed="0"/>
+    <w:lsdException w:name="Colorful List Accent 6" w:semiHidden="0" w:uiPriority="72" w:unhideWhenUsed="0"/>
+    <w:lsdException w:name="Colorful Grid Accent 6" w:semiHidden="0" w:uiPriority="73" w:unhideWhenUsed="0"/>
+    <w:lsdException w:name="Subtle Emphasis" w:semiHidden="0" w:uiPriority="19" w:unhideWhenUsed="0" w:qFormat="1"/>
+    <w:lsdException w:name="Intense Emphasis" w:semiHidden="0" w:uiPriority="21" w:unhideWhenUsed="0" w:qFormat="1"/>
+    <w:lsdException w:name="Subtle Reference" w:semiHidden="0" w:uiPriority="31" w:unhideWhenUsed="0" w:qFormat="1"/>
+    <w:lsdException w:name="Intense Reference" w:semiHidden="0" w:uiPriority="32" w:unhideWhenUsed="0" w:qFormat="1"/>
+    <w:lsdException w:name="Book Title" w:semiHidden="0" w:uiPriority="33" w:unhideWhenUsed="0" w:qFormat="1"/>
+    <w:lsdException w:name="Bibliography" w:uiPriority="37"/>
+    <w:lsdException w:name="TOC Heading" w:uiPriority="39" w:qFormat="1"/>
   </w:latentStyles>
   <w:style w:type="paragraph" w:default="1" w:styleId="Normal">
     <w:name w:val="Normal"/>

</xml_diff>